<commit_message>
que es un comando / wildcars y redireccionamiento
</commit_message>
<xml_diff>
--- a/Curso_Terminal_LineaComandos/CURSO DE INTRODUCCION A LA TERMINAL Y LINEA DE COMANDOS.docx
+++ b/Curso_Terminal_LineaComandos/CURSO DE INTRODUCCION A LA TERMINAL Y LINEA DE COMANDOS.docx
@@ -1918,6 +1918,14 @@
         </w:rPr>
         <w:t xml:space="preserve"> </w:t>
       </w:r>
+      <w:r>
+        <w:rPr>
+          <w:b/>
+          <w:sz w:val="28"/>
+          <w:lang w:val="es-MX"/>
+        </w:rPr>
+        <w:t>-</w:t>
+      </w:r>
       <w:proofErr w:type="spellStart"/>
       <w:r>
         <w:rPr>
@@ -2007,6 +2015,24 @@
           <w:lang w:val="es-MX"/>
         </w:rPr>
         <w:t>tewrminal</w:t>
+      </w:r>
+      <w:proofErr w:type="spellEnd"/>
+      <w:r>
+        <w:rPr>
+          <w:b/>
+          <w:sz w:val="28"/>
+          <w:lang w:val="es-MX"/>
+        </w:rPr>
+        <w:t xml:space="preserve"> </w:t>
+      </w:r>
+      <w:proofErr w:type="spellStart"/>
+      <w:r>
+        <w:rPr>
+          <w:b/>
+          <w:sz w:val="28"/>
+          <w:lang w:val="es-MX"/>
+        </w:rPr>
+        <w:t>sontemporales</w:t>
       </w:r>
       <w:proofErr w:type="spellEnd"/>
     </w:p>
@@ -2109,6 +2135,14 @@
         </w:rPr>
         <w:t>: manual de usuario</w:t>
       </w:r>
+      <w:r>
+        <w:rPr>
+          <w:b/>
+          <w:sz w:val="28"/>
+          <w:lang w:val="es-MX"/>
+        </w:rPr>
+        <w:t xml:space="preserve"> de un comando</w:t>
+      </w:r>
     </w:p>
     <w:p>
       <w:pPr>
@@ -2153,6 +2187,42 @@
         </w:rPr>
         <w:t>:</w:t>
       </w:r>
+      <w:r>
+        <w:rPr>
+          <w:b/>
+          <w:sz w:val="28"/>
+          <w:lang w:val="es-MX"/>
+        </w:rPr>
+        <w:t xml:space="preserve"> similar </w:t>
+      </w:r>
+      <w:proofErr w:type="gramStart"/>
+      <w:r>
+        <w:rPr>
+          <w:b/>
+          <w:sz w:val="28"/>
+          <w:lang w:val="es-MX"/>
+        </w:rPr>
+        <w:t>al</w:t>
+      </w:r>
+      <w:proofErr w:type="gramEnd"/>
+      <w:r>
+        <w:rPr>
+          <w:b/>
+          <w:sz w:val="28"/>
+          <w:lang w:val="es-MX"/>
+        </w:rPr>
+        <w:t xml:space="preserve"> </w:t>
+      </w:r>
+      <w:proofErr w:type="spellStart"/>
+      <w:r>
+        <w:rPr>
+          <w:b/>
+          <w:sz w:val="28"/>
+          <w:lang w:val="es-MX"/>
+        </w:rPr>
+        <w:t>man</w:t>
+      </w:r>
+      <w:proofErr w:type="spellEnd"/>
     </w:p>
     <w:p>
       <w:pPr>
@@ -2196,10 +2266,979 @@
           <w:sz w:val="28"/>
           <w:lang w:val="es-MX"/>
         </w:rPr>
-        <w:t xml:space="preserve"> cd</w:t>
-      </w:r>
+        <w:t xml:space="preserve"> </w:t>
+      </w:r>
+      <w:r>
+        <w:rPr>
+          <w:b/>
+          <w:sz w:val="28"/>
+          <w:lang w:val="es-MX"/>
+        </w:rPr>
+        <w:t>cd</w:t>
+      </w:r>
+      <w:r>
+        <w:rPr>
+          <w:b/>
+          <w:sz w:val="28"/>
+          <w:lang w:val="es-MX"/>
+        </w:rPr>
+        <w:t xml:space="preserve"> descripción muy corta del comando</w:t>
+      </w:r>
+    </w:p>
+    <w:p>
+      <w:pPr>
+        <w:rPr>
+          <w:b/>
+          <w:sz w:val="28"/>
+          <w:lang w:val="es-MX"/>
+        </w:rPr>
+      </w:pPr>
+    </w:p>
+    <w:p>
+      <w:pPr>
+        <w:jc w:val="center"/>
+        <w:rPr>
+          <w:b/>
+          <w:sz w:val="28"/>
+          <w:u w:val="single"/>
+          <w:lang w:val="es-MX"/>
+        </w:rPr>
+      </w:pPr>
+      <w:r>
+        <w:rPr>
+          <w:b/>
+          <w:sz w:val="28"/>
+          <w:u w:val="single"/>
+          <w:lang w:val="es-MX"/>
+        </w:rPr>
+        <w:t>WILDCARS</w:t>
+      </w:r>
+    </w:p>
+    <w:p>
+      <w:pPr>
+        <w:rPr>
+          <w:b/>
+          <w:sz w:val="28"/>
+          <w:lang w:val="es-MX"/>
+        </w:rPr>
+      </w:pPr>
+      <w:r>
+        <w:rPr>
+          <w:b/>
+          <w:sz w:val="28"/>
+          <w:lang w:val="es-MX"/>
+        </w:rPr>
+        <w:t xml:space="preserve">Serie de </w:t>
+      </w:r>
+      <w:proofErr w:type="spellStart"/>
+      <w:r>
+        <w:rPr>
+          <w:b/>
+          <w:sz w:val="28"/>
+          <w:lang w:val="es-MX"/>
+        </w:rPr>
+        <w:t>caracters</w:t>
+      </w:r>
+      <w:proofErr w:type="spellEnd"/>
+      <w:r>
+        <w:rPr>
+          <w:b/>
+          <w:sz w:val="28"/>
+          <w:lang w:val="es-MX"/>
+        </w:rPr>
+        <w:t xml:space="preserve"> especiales que nos permiten realizar una búsqueda o patrones</w:t>
+      </w:r>
+    </w:p>
+    <w:p>
+      <w:pPr>
+        <w:rPr>
+          <w:b/>
+          <w:sz w:val="28"/>
+          <w:lang w:val="es-MX"/>
+        </w:rPr>
+      </w:pPr>
+    </w:p>
+    <w:p>
+      <w:pPr>
+        <w:rPr>
+          <w:b/>
+          <w:sz w:val="28"/>
+          <w:lang w:val="es-MX"/>
+        </w:rPr>
+      </w:pPr>
+      <w:r>
+        <w:rPr>
+          <w:b/>
+          <w:sz w:val="28"/>
+          <w:lang w:val="es-MX"/>
+        </w:rPr>
+        <w:t>Por ejemplo todos los archivos que empiecen por  o por tipo de archivo</w:t>
+      </w:r>
+    </w:p>
+    <w:p>
+      <w:pPr>
+        <w:rPr>
+          <w:b/>
+          <w:sz w:val="28"/>
+          <w:lang w:val="es-MX"/>
+        </w:rPr>
+      </w:pPr>
+    </w:p>
+    <w:p>
+      <w:pPr>
+        <w:rPr>
+          <w:b/>
+          <w:sz w:val="28"/>
+          <w:lang w:val="es-MX"/>
+        </w:rPr>
+      </w:pPr>
+      <w:r>
+        <w:rPr>
+          <w:b/>
+          <w:sz w:val="28"/>
+          <w:lang w:val="es-MX"/>
+        </w:rPr>
+        <w:t>El asterisco * Muestra todas las coincidencias.</w:t>
+      </w:r>
+    </w:p>
+    <w:p>
+      <w:pPr>
+        <w:rPr>
+          <w:b/>
+          <w:sz w:val="28"/>
+          <w:lang w:val="es-MX"/>
+        </w:rPr>
+      </w:pPr>
+    </w:p>
+    <w:p>
+      <w:pPr>
+        <w:rPr>
+          <w:b/>
+          <w:sz w:val="28"/>
+          <w:lang w:val="es-MX"/>
+        </w:rPr>
+      </w:pPr>
+      <w:proofErr w:type="spellStart"/>
+      <w:proofErr w:type="gramStart"/>
+      <w:r>
+        <w:rPr>
+          <w:b/>
+          <w:sz w:val="28"/>
+          <w:lang w:val="es-MX"/>
+        </w:rPr>
+        <w:t>ls</w:t>
+      </w:r>
+      <w:proofErr w:type="spellEnd"/>
+      <w:proofErr w:type="gramEnd"/>
+      <w:r>
+        <w:rPr>
+          <w:b/>
+          <w:sz w:val="28"/>
+          <w:lang w:val="es-MX"/>
+        </w:rPr>
+        <w:t xml:space="preserve"> *.</w:t>
+      </w:r>
+      <w:proofErr w:type="spellStart"/>
+      <w:r>
+        <w:rPr>
+          <w:b/>
+          <w:sz w:val="28"/>
+          <w:lang w:val="es-MX"/>
+        </w:rPr>
+        <w:t>txt</w:t>
+      </w:r>
+      <w:proofErr w:type="spellEnd"/>
+    </w:p>
+    <w:p>
+      <w:pPr>
+        <w:rPr>
+          <w:b/>
+          <w:sz w:val="28"/>
+          <w:lang w:val="es-MX"/>
+        </w:rPr>
+      </w:pPr>
+      <w:proofErr w:type="spellStart"/>
+      <w:proofErr w:type="gramStart"/>
+      <w:r>
+        <w:rPr>
+          <w:b/>
+          <w:sz w:val="28"/>
+          <w:lang w:val="es-MX"/>
+        </w:rPr>
+        <w:t>ls</w:t>
+      </w:r>
+      <w:proofErr w:type="spellEnd"/>
+      <w:proofErr w:type="gramEnd"/>
+      <w:r>
+        <w:rPr>
+          <w:b/>
+          <w:sz w:val="28"/>
+          <w:lang w:val="es-MX"/>
+        </w:rPr>
+        <w:t xml:space="preserve"> datos* : datos con muchos caracteres después</w:t>
+      </w:r>
+    </w:p>
+    <w:p>
+      <w:pPr>
+        <w:rPr>
+          <w:b/>
+          <w:sz w:val="28"/>
+          <w:lang w:val="es-MX"/>
+        </w:rPr>
+      </w:pPr>
+      <w:proofErr w:type="spellStart"/>
+      <w:proofErr w:type="gramStart"/>
+      <w:r>
+        <w:rPr>
+          <w:b/>
+          <w:sz w:val="28"/>
+          <w:lang w:val="es-MX"/>
+        </w:rPr>
+        <w:t>ls</w:t>
+      </w:r>
+      <w:proofErr w:type="spellEnd"/>
+      <w:proofErr w:type="gramEnd"/>
+      <w:r>
+        <w:rPr>
+          <w:b/>
+          <w:sz w:val="28"/>
+          <w:lang w:val="es-MX"/>
+        </w:rPr>
+        <w:t xml:space="preserve"> datos? : buscar todos los archivos que se llamen datos y que solo tengan un carácter al final</w:t>
+      </w:r>
+    </w:p>
+    <w:p>
+      <w:pPr>
+        <w:rPr>
+          <w:b/>
+          <w:sz w:val="28"/>
+          <w:lang w:val="es-MX"/>
+        </w:rPr>
+      </w:pPr>
+      <w:proofErr w:type="spellStart"/>
+      <w:proofErr w:type="gramStart"/>
+      <w:r>
+        <w:rPr>
+          <w:b/>
+          <w:sz w:val="28"/>
+          <w:lang w:val="es-MX"/>
+        </w:rPr>
+        <w:t>ls</w:t>
+      </w:r>
+      <w:proofErr w:type="spellEnd"/>
+      <w:proofErr w:type="gramEnd"/>
+      <w:r>
+        <w:rPr>
+          <w:b/>
+          <w:sz w:val="28"/>
+          <w:lang w:val="es-MX"/>
+        </w:rPr>
+        <w:t xml:space="preserve"> datos???: datos con tres caracteres</w:t>
+      </w:r>
+    </w:p>
+    <w:p>
+      <w:pPr>
+        <w:pStyle w:val="Prrafodelista"/>
+        <w:numPr>
+          <w:ilvl w:val="0"/>
+          <w:numId w:val="6"/>
+        </w:numPr>
+        <w:rPr>
+          <w:b/>
+          <w:sz w:val="28"/>
+          <w:lang w:val="es-MX"/>
+        </w:rPr>
+      </w:pPr>
+      <w:r>
+        <w:rPr>
+          <w:b/>
+          <w:sz w:val="28"/>
+          <w:lang w:val="es-MX"/>
+        </w:rPr>
+        <w:t>Todos los directorios que inicien con mayúscula y que termine con cualquier letra en dos niveles</w:t>
+      </w:r>
+    </w:p>
+    <w:p>
+      <w:pPr>
+        <w:pStyle w:val="Prrafodelista"/>
+        <w:rPr>
+          <w:b/>
+          <w:sz w:val="28"/>
+          <w:lang w:val="es-MX"/>
+        </w:rPr>
+      </w:pPr>
+      <w:r>
+        <w:rPr>
+          <w:noProof/>
+          <w:lang w:eastAsia="es-CO"/>
+        </w:rPr>
+        <w:drawing>
+          <wp:inline distT="0" distB="0" distL="0" distR="0" wp14:anchorId="43EBDEFC" wp14:editId="0528FFC2">
+            <wp:extent cx="2105025" cy="371475"/>
+            <wp:effectExtent l="0" t="0" r="9525" b="9525"/>
+            <wp:docPr id="8" name="Imagen 8"/>
+            <wp:cNvGraphicFramePr>
+              <a:graphicFrameLocks xmlns:a="http://schemas.openxmlformats.org/drawingml/2006/main" noChangeAspect="1"/>
+            </wp:cNvGraphicFramePr>
+            <a:graphic xmlns:a="http://schemas.openxmlformats.org/drawingml/2006/main">
+              <a:graphicData uri="http://schemas.openxmlformats.org/drawingml/2006/picture">
+                <pic:pic xmlns:pic="http://schemas.openxmlformats.org/drawingml/2006/picture">
+                  <pic:nvPicPr>
+                    <pic:cNvPr id="1" name=""/>
+                    <pic:cNvPicPr/>
+                  </pic:nvPicPr>
+                  <pic:blipFill>
+                    <a:blip r:embed="rId12"/>
+                    <a:stretch>
+                      <a:fillRect/>
+                    </a:stretch>
+                  </pic:blipFill>
+                  <pic:spPr>
+                    <a:xfrm>
+                      <a:off x="0" y="0"/>
+                      <a:ext cx="2105025" cy="371475"/>
+                    </a:xfrm>
+                    <a:prstGeom prst="rect">
+                      <a:avLst/>
+                    </a:prstGeom>
+                  </pic:spPr>
+                </pic:pic>
+              </a:graphicData>
+            </a:graphic>
+          </wp:inline>
+        </w:drawing>
+      </w:r>
+    </w:p>
+    <w:p>
+      <w:pPr>
+        <w:pStyle w:val="Prrafodelista"/>
+        <w:numPr>
+          <w:ilvl w:val="0"/>
+          <w:numId w:val="6"/>
+        </w:numPr>
+        <w:rPr>
+          <w:b/>
+          <w:sz w:val="28"/>
+          <w:lang w:val="es-MX"/>
+        </w:rPr>
+      </w:pPr>
+      <w:r>
+        <w:rPr>
+          <w:b/>
+          <w:sz w:val="28"/>
+          <w:lang w:val="es-MX"/>
+        </w:rPr>
+        <w:t xml:space="preserve">Si solo buscamos </w:t>
+      </w:r>
+      <w:proofErr w:type="spellStart"/>
+      <w:r>
+        <w:rPr>
+          <w:b/>
+          <w:sz w:val="28"/>
+          <w:lang w:val="es-MX"/>
+        </w:rPr>
+        <w:t>enlas</w:t>
+      </w:r>
+      <w:proofErr w:type="spellEnd"/>
+      <w:r>
+        <w:rPr>
+          <w:b/>
+          <w:sz w:val="28"/>
+          <w:lang w:val="es-MX"/>
+        </w:rPr>
+        <w:t xml:space="preserve"> carpetas </w:t>
+      </w:r>
+    </w:p>
+    <w:p>
+      <w:pPr>
+        <w:ind w:left="360"/>
+        <w:rPr>
+          <w:b/>
+          <w:sz w:val="28"/>
+          <w:lang w:val="es-MX"/>
+        </w:rPr>
+      </w:pPr>
+      <w:r>
+        <w:rPr>
+          <w:noProof/>
+          <w:lang w:eastAsia="es-CO"/>
+        </w:rPr>
+        <w:drawing>
+          <wp:inline distT="0" distB="0" distL="0" distR="0" wp14:anchorId="06990432" wp14:editId="46FEB801">
+            <wp:extent cx="3048000" cy="447675"/>
+            <wp:effectExtent l="0" t="0" r="0" b="9525"/>
+            <wp:docPr id="9" name="Imagen 9"/>
+            <wp:cNvGraphicFramePr>
+              <a:graphicFrameLocks xmlns:a="http://schemas.openxmlformats.org/drawingml/2006/main" noChangeAspect="1"/>
+            </wp:cNvGraphicFramePr>
+            <a:graphic xmlns:a="http://schemas.openxmlformats.org/drawingml/2006/main">
+              <a:graphicData uri="http://schemas.openxmlformats.org/drawingml/2006/picture">
+                <pic:pic xmlns:pic="http://schemas.openxmlformats.org/drawingml/2006/picture">
+                  <pic:nvPicPr>
+                    <pic:cNvPr id="1" name=""/>
+                    <pic:cNvPicPr/>
+                  </pic:nvPicPr>
+                  <pic:blipFill>
+                    <a:blip r:embed="rId13"/>
+                    <a:stretch>
+                      <a:fillRect/>
+                    </a:stretch>
+                  </pic:blipFill>
+                  <pic:spPr>
+                    <a:xfrm>
+                      <a:off x="0" y="0"/>
+                      <a:ext cx="3048000" cy="447675"/>
+                    </a:xfrm>
+                    <a:prstGeom prst="rect">
+                      <a:avLst/>
+                    </a:prstGeom>
+                  </pic:spPr>
+                </pic:pic>
+              </a:graphicData>
+            </a:graphic>
+          </wp:inline>
+        </w:drawing>
+      </w:r>
+    </w:p>
+    <w:p>
+      <w:pPr>
+        <w:pStyle w:val="Prrafodelista"/>
+        <w:numPr>
+          <w:ilvl w:val="0"/>
+          <w:numId w:val="6"/>
+        </w:numPr>
+        <w:rPr>
+          <w:b/>
+          <w:sz w:val="28"/>
+          <w:lang w:val="es-MX"/>
+        </w:rPr>
+      </w:pPr>
+      <w:r>
+        <w:rPr>
+          <w:b/>
+          <w:sz w:val="28"/>
+          <w:lang w:val="es-MX"/>
+        </w:rPr>
+        <w:lastRenderedPageBreak/>
+        <w:t>COMO HACER CLASES CON WILDCARS</w:t>
+      </w:r>
+      <w:r>
+        <w:rPr>
+          <w:b/>
+          <w:sz w:val="28"/>
+          <w:lang w:val="es-MX"/>
+        </w:rPr>
+        <w:t xml:space="preserve">: todos los archivos que empiecen  con a o d y que terminen en cualquier </w:t>
+      </w:r>
+      <w:r>
+        <w:rPr>
+          <w:b/>
+          <w:sz w:val="28"/>
+          <w:lang w:val="es-MX"/>
+        </w:rPr>
+        <w:t>carácter</w:t>
+      </w:r>
+    </w:p>
+    <w:p>
+      <w:pPr>
+        <w:ind w:left="360"/>
+        <w:rPr>
+          <w:b/>
+          <w:sz w:val="28"/>
+          <w:lang w:val="es-MX"/>
+        </w:rPr>
+      </w:pPr>
+      <w:r>
+        <w:rPr>
+          <w:noProof/>
+          <w:lang w:eastAsia="es-CO"/>
+        </w:rPr>
+        <w:drawing>
+          <wp:inline distT="0" distB="0" distL="0" distR="0" wp14:anchorId="42D9C032" wp14:editId="44420A2E">
+            <wp:extent cx="4067175" cy="333375"/>
+            <wp:effectExtent l="0" t="0" r="9525" b="9525"/>
+            <wp:docPr id="10" name="Imagen 10"/>
+            <wp:cNvGraphicFramePr>
+              <a:graphicFrameLocks xmlns:a="http://schemas.openxmlformats.org/drawingml/2006/main" noChangeAspect="1"/>
+            </wp:cNvGraphicFramePr>
+            <a:graphic xmlns:a="http://schemas.openxmlformats.org/drawingml/2006/main">
+              <a:graphicData uri="http://schemas.openxmlformats.org/drawingml/2006/picture">
+                <pic:pic xmlns:pic="http://schemas.openxmlformats.org/drawingml/2006/picture">
+                  <pic:nvPicPr>
+                    <pic:cNvPr id="1" name=""/>
+                    <pic:cNvPicPr/>
+                  </pic:nvPicPr>
+                  <pic:blipFill>
+                    <a:blip r:embed="rId14"/>
+                    <a:stretch>
+                      <a:fillRect/>
+                    </a:stretch>
+                  </pic:blipFill>
+                  <pic:spPr>
+                    <a:xfrm>
+                      <a:off x="0" y="0"/>
+                      <a:ext cx="4067175" cy="333375"/>
+                    </a:xfrm>
+                    <a:prstGeom prst="rect">
+                      <a:avLst/>
+                    </a:prstGeom>
+                  </pic:spPr>
+                </pic:pic>
+              </a:graphicData>
+            </a:graphic>
+          </wp:inline>
+        </w:drawing>
+      </w:r>
+    </w:p>
+    <w:p>
+      <w:pPr>
+        <w:ind w:left="360"/>
+        <w:rPr>
+          <w:b/>
+          <w:sz w:val="28"/>
+          <w:lang w:val="es-MX"/>
+        </w:rPr>
+      </w:pPr>
+    </w:p>
+    <w:p>
+      <w:pPr>
+        <w:ind w:left="360"/>
+        <w:rPr>
+          <w:b/>
+          <w:sz w:val="28"/>
+          <w:lang w:val="es-MX"/>
+        </w:rPr>
+      </w:pPr>
+      <w:r>
+        <w:rPr>
+          <w:noProof/>
+          <w:lang w:eastAsia="es-CO"/>
+        </w:rPr>
+        <w:drawing>
+          <wp:inline distT="0" distB="0" distL="0" distR="0" wp14:anchorId="5C2F6C0A" wp14:editId="7E360E25">
+            <wp:extent cx="3676650" cy="1057275"/>
+            <wp:effectExtent l="0" t="0" r="0" b="9525"/>
+            <wp:docPr id="11" name="Imagen 11"/>
+            <wp:cNvGraphicFramePr>
+              <a:graphicFrameLocks xmlns:a="http://schemas.openxmlformats.org/drawingml/2006/main" noChangeAspect="1"/>
+            </wp:cNvGraphicFramePr>
+            <a:graphic xmlns:a="http://schemas.openxmlformats.org/drawingml/2006/main">
+              <a:graphicData uri="http://schemas.openxmlformats.org/drawingml/2006/picture">
+                <pic:pic xmlns:pic="http://schemas.openxmlformats.org/drawingml/2006/picture">
+                  <pic:nvPicPr>
+                    <pic:cNvPr id="1" name=""/>
+                    <pic:cNvPicPr/>
+                  </pic:nvPicPr>
+                  <pic:blipFill>
+                    <a:blip r:embed="rId15"/>
+                    <a:stretch>
+                      <a:fillRect/>
+                    </a:stretch>
+                  </pic:blipFill>
+                  <pic:spPr>
+                    <a:xfrm>
+                      <a:off x="0" y="0"/>
+                      <a:ext cx="3676650" cy="1057275"/>
+                    </a:xfrm>
+                    <a:prstGeom prst="rect">
+                      <a:avLst/>
+                    </a:prstGeom>
+                  </pic:spPr>
+                </pic:pic>
+              </a:graphicData>
+            </a:graphic>
+          </wp:inline>
+        </w:drawing>
+      </w:r>
+    </w:p>
+    <w:p>
+      <w:pPr>
+        <w:ind w:left="360"/>
+        <w:rPr>
+          <w:b/>
+          <w:sz w:val="28"/>
+          <w:lang w:val="es-MX"/>
+        </w:rPr>
+      </w:pPr>
+      <w:r>
+        <w:rPr>
+          <w:noProof/>
+          <w:lang w:eastAsia="es-CO"/>
+        </w:rPr>
+        <w:drawing>
+          <wp:inline distT="0" distB="0" distL="0" distR="0" wp14:anchorId="2120E91A" wp14:editId="1A2ECB28">
+            <wp:extent cx="5057775" cy="2238375"/>
+            <wp:effectExtent l="0" t="0" r="9525" b="9525"/>
+            <wp:docPr id="12" name="Imagen 12"/>
+            <wp:cNvGraphicFramePr>
+              <a:graphicFrameLocks xmlns:a="http://schemas.openxmlformats.org/drawingml/2006/main" noChangeAspect="1"/>
+            </wp:cNvGraphicFramePr>
+            <a:graphic xmlns:a="http://schemas.openxmlformats.org/drawingml/2006/main">
+              <a:graphicData uri="http://schemas.openxmlformats.org/drawingml/2006/picture">
+                <pic:pic xmlns:pic="http://schemas.openxmlformats.org/drawingml/2006/picture">
+                  <pic:nvPicPr>
+                    <pic:cNvPr id="1" name=""/>
+                    <pic:cNvPicPr/>
+                  </pic:nvPicPr>
+                  <pic:blipFill>
+                    <a:blip r:embed="rId16"/>
+                    <a:stretch>
+                      <a:fillRect/>
+                    </a:stretch>
+                  </pic:blipFill>
+                  <pic:spPr>
+                    <a:xfrm>
+                      <a:off x="0" y="0"/>
+                      <a:ext cx="5057775" cy="2238375"/>
+                    </a:xfrm>
+                    <a:prstGeom prst="rect">
+                      <a:avLst/>
+                    </a:prstGeom>
+                  </pic:spPr>
+                </pic:pic>
+              </a:graphicData>
+            </a:graphic>
+          </wp:inline>
+        </w:drawing>
+      </w:r>
+    </w:p>
+    <w:p>
+      <w:pPr>
+        <w:ind w:left="360"/>
+        <w:rPr>
+          <w:b/>
+          <w:sz w:val="28"/>
+          <w:lang w:val="es-MX"/>
+        </w:rPr>
+      </w:pPr>
+      <w:proofErr w:type="spellStart"/>
+      <w:r>
+        <w:rPr>
+          <w:b/>
+          <w:sz w:val="28"/>
+          <w:lang w:val="es-MX"/>
+        </w:rPr>
+        <w:t>Stdin</w:t>
+      </w:r>
+      <w:proofErr w:type="spellEnd"/>
+      <w:r>
+        <w:rPr>
+          <w:b/>
+          <w:sz w:val="28"/>
+          <w:lang w:val="es-MX"/>
+        </w:rPr>
+        <w:t>: standard input 0</w:t>
+      </w:r>
+    </w:p>
+    <w:p>
+      <w:pPr>
+        <w:ind w:left="360"/>
+        <w:rPr>
+          <w:b/>
+          <w:sz w:val="28"/>
+          <w:lang w:val="es-MX"/>
+        </w:rPr>
+      </w:pPr>
+      <w:proofErr w:type="spellStart"/>
+      <w:r>
+        <w:rPr>
+          <w:b/>
+          <w:sz w:val="28"/>
+          <w:lang w:val="es-MX"/>
+        </w:rPr>
+        <w:t>Stsout</w:t>
+      </w:r>
+      <w:proofErr w:type="spellEnd"/>
+      <w:r>
+        <w:rPr>
+          <w:b/>
+          <w:sz w:val="28"/>
+          <w:lang w:val="es-MX"/>
+        </w:rPr>
+        <w:t>: estándar output 1</w:t>
+      </w:r>
+    </w:p>
+    <w:p>
+      <w:pPr>
+        <w:ind w:left="360"/>
+        <w:rPr>
+          <w:b/>
+          <w:sz w:val="28"/>
+          <w:lang w:val="es-MX"/>
+        </w:rPr>
+      </w:pPr>
+      <w:proofErr w:type="spellStart"/>
+      <w:r>
+        <w:rPr>
+          <w:b/>
+          <w:sz w:val="28"/>
+          <w:lang w:val="es-MX"/>
+        </w:rPr>
+        <w:t>Sttderror</w:t>
+      </w:r>
+      <w:proofErr w:type="spellEnd"/>
+      <w:r>
+        <w:rPr>
+          <w:b/>
+          <w:sz w:val="28"/>
+          <w:lang w:val="es-MX"/>
+        </w:rPr>
+        <w:t>: estándar error  2</w:t>
+      </w:r>
+    </w:p>
+    <w:p>
+      <w:pPr>
+        <w:pStyle w:val="Prrafodelista"/>
+        <w:numPr>
+          <w:ilvl w:val="0"/>
+          <w:numId w:val="6"/>
+        </w:numPr>
+        <w:rPr>
+          <w:b/>
+          <w:sz w:val="28"/>
+          <w:lang w:val="es-MX"/>
+        </w:rPr>
+      </w:pPr>
+      <w:proofErr w:type="spellStart"/>
+      <w:r>
+        <w:rPr>
+          <w:b/>
+          <w:sz w:val="28"/>
+          <w:lang w:val="es-MX"/>
+        </w:rPr>
+        <w:t>Guaradar</w:t>
+      </w:r>
+      <w:proofErr w:type="spellEnd"/>
+      <w:r>
+        <w:rPr>
+          <w:b/>
+          <w:sz w:val="28"/>
+          <w:lang w:val="es-MX"/>
+        </w:rPr>
+        <w:t xml:space="preserve"> todas las imágenes en un archivo de texto</w:t>
+      </w:r>
+      <w:r>
+        <w:rPr>
+          <w:b/>
+          <w:sz w:val="28"/>
+          <w:lang w:val="es-MX"/>
+        </w:rPr>
+        <w:t>;:</w:t>
+      </w:r>
+    </w:p>
+    <w:p>
+      <w:pPr>
+        <w:pStyle w:val="Prrafodelista"/>
+        <w:rPr>
+          <w:b/>
+          <w:sz w:val="28"/>
+          <w:lang w:val="es-MX"/>
+        </w:rPr>
+      </w:pPr>
+      <w:r>
+        <w:rPr>
+          <w:noProof/>
+          <w:lang w:eastAsia="es-CO"/>
+        </w:rPr>
+        <w:drawing>
+          <wp:inline distT="0" distB="0" distL="0" distR="0" wp14:anchorId="3C8DEEA8" wp14:editId="193F4D97">
+            <wp:extent cx="5305425" cy="247650"/>
+            <wp:effectExtent l="0" t="0" r="9525" b="0"/>
+            <wp:docPr id="13" name="Imagen 13"/>
+            <wp:cNvGraphicFramePr>
+              <a:graphicFrameLocks xmlns:a="http://schemas.openxmlformats.org/drawingml/2006/main" noChangeAspect="1"/>
+            </wp:cNvGraphicFramePr>
+            <a:graphic xmlns:a="http://schemas.openxmlformats.org/drawingml/2006/main">
+              <a:graphicData uri="http://schemas.openxmlformats.org/drawingml/2006/picture">
+                <pic:pic xmlns:pic="http://schemas.openxmlformats.org/drawingml/2006/picture">
+                  <pic:nvPicPr>
+                    <pic:cNvPr id="1" name=""/>
+                    <pic:cNvPicPr/>
+                  </pic:nvPicPr>
+                  <pic:blipFill>
+                    <a:blip r:embed="rId17"/>
+                    <a:stretch>
+                      <a:fillRect/>
+                    </a:stretch>
+                  </pic:blipFill>
+                  <pic:spPr>
+                    <a:xfrm>
+                      <a:off x="0" y="0"/>
+                      <a:ext cx="5305425" cy="247650"/>
+                    </a:xfrm>
+                    <a:prstGeom prst="rect">
+                      <a:avLst/>
+                    </a:prstGeom>
+                  </pic:spPr>
+                </pic:pic>
+              </a:graphicData>
+            </a:graphic>
+          </wp:inline>
+        </w:drawing>
+      </w:r>
+    </w:p>
+    <w:p>
+      <w:pPr>
+        <w:pStyle w:val="Prrafodelista"/>
+        <w:rPr>
+          <w:b/>
+          <w:sz w:val="28"/>
+          <w:lang w:val="es-MX"/>
+        </w:rPr>
+      </w:pPr>
+    </w:p>
+    <w:p>
+      <w:pPr>
+        <w:pStyle w:val="Prrafodelista"/>
+        <w:numPr>
+          <w:ilvl w:val="0"/>
+          <w:numId w:val="6"/>
+        </w:numPr>
+        <w:rPr>
+          <w:b/>
+          <w:sz w:val="28"/>
+          <w:lang w:val="es-MX"/>
+        </w:rPr>
+      </w:pPr>
+      <w:proofErr w:type="spellStart"/>
+      <w:r>
+        <w:rPr>
+          <w:b/>
+          <w:sz w:val="28"/>
+          <w:lang w:val="es-MX"/>
+        </w:rPr>
+        <w:t>Guaradar</w:t>
+      </w:r>
+      <w:proofErr w:type="spellEnd"/>
+      <w:r>
+        <w:rPr>
+          <w:b/>
+          <w:sz w:val="28"/>
+          <w:lang w:val="es-MX"/>
+        </w:rPr>
+        <w:t xml:space="preserve"> descargar en ese archivo:</w:t>
+      </w:r>
+    </w:p>
+    <w:p>
+      <w:pPr>
+        <w:pStyle w:val="Prrafodelista"/>
+        <w:rPr>
+          <w:b/>
+          <w:sz w:val="28"/>
+          <w:lang w:val="es-MX"/>
+        </w:rPr>
+      </w:pPr>
+      <w:r>
+        <w:rPr>
+          <w:noProof/>
+          <w:lang w:eastAsia="es-CO"/>
+        </w:rPr>
+        <w:drawing>
+          <wp:inline distT="0" distB="0" distL="0" distR="0" wp14:anchorId="3C0B1584" wp14:editId="4414914F">
+            <wp:extent cx="5612130" cy="421005"/>
+            <wp:effectExtent l="0" t="0" r="7620" b="0"/>
+            <wp:docPr id="15" name="Imagen 15"/>
+            <wp:cNvGraphicFramePr>
+              <a:graphicFrameLocks xmlns:a="http://schemas.openxmlformats.org/drawingml/2006/main" noChangeAspect="1"/>
+            </wp:cNvGraphicFramePr>
+            <a:graphic xmlns:a="http://schemas.openxmlformats.org/drawingml/2006/main">
+              <a:graphicData uri="http://schemas.openxmlformats.org/drawingml/2006/picture">
+                <pic:pic xmlns:pic="http://schemas.openxmlformats.org/drawingml/2006/picture">
+                  <pic:nvPicPr>
+                    <pic:cNvPr id="1" name=""/>
+                    <pic:cNvPicPr/>
+                  </pic:nvPicPr>
+                  <pic:blipFill>
+                    <a:blip r:embed="rId18"/>
+                    <a:stretch>
+                      <a:fillRect/>
+                    </a:stretch>
+                  </pic:blipFill>
+                  <pic:spPr>
+                    <a:xfrm>
+                      <a:off x="0" y="0"/>
+                      <a:ext cx="5612130" cy="421005"/>
+                    </a:xfrm>
+                    <a:prstGeom prst="rect">
+                      <a:avLst/>
+                    </a:prstGeom>
+                  </pic:spPr>
+                </pic:pic>
+              </a:graphicData>
+            </a:graphic>
+          </wp:inline>
+        </w:drawing>
+      </w:r>
+    </w:p>
+    <w:p>
+      <w:pPr>
+        <w:pStyle w:val="Prrafodelista"/>
+        <w:numPr>
+          <w:ilvl w:val="0"/>
+          <w:numId w:val="7"/>
+        </w:numPr>
+        <w:rPr>
+          <w:b/>
+          <w:sz w:val="28"/>
+          <w:lang w:val="es-MX"/>
+        </w:rPr>
+      </w:pPr>
+      <w:r>
+        <w:rPr>
+          <w:b/>
+          <w:sz w:val="28"/>
+          <w:lang w:val="es-MX"/>
+        </w:rPr>
+        <w:t>Reescribir cosas</w:t>
+      </w:r>
+    </w:p>
+    <w:p>
+      <w:pPr>
+        <w:rPr>
+          <w:b/>
+          <w:sz w:val="28"/>
+          <w:lang w:val="es-MX"/>
+        </w:rPr>
+      </w:pPr>
+    </w:p>
+    <w:p>
+      <w:pPr>
+        <w:rPr>
+          <w:b/>
+          <w:sz w:val="28"/>
+          <w:lang w:val="es-MX"/>
+        </w:rPr>
+      </w:pPr>
+    </w:p>
+    <w:p>
+      <w:pPr>
+        <w:rPr>
+          <w:b/>
+          <w:sz w:val="28"/>
+          <w:lang w:val="es-MX"/>
+        </w:rPr>
+      </w:pPr>
+    </w:p>
+    <w:p>
+      <w:pPr>
+        <w:rPr>
+          <w:b/>
+          <w:sz w:val="28"/>
+          <w:lang w:val="es-MX"/>
+        </w:rPr>
+      </w:pPr>
       <w:bookmarkStart w:id="0" w:name="_GoBack"/>
       <w:bookmarkEnd w:id="0"/>
+    </w:p>
+    <w:p>
+      <w:pPr>
+        <w:pStyle w:val="Prrafodelista"/>
+        <w:rPr>
+          <w:b/>
+          <w:sz w:val="28"/>
+          <w:lang w:val="es-MX"/>
+        </w:rPr>
+      </w:pPr>
     </w:p>
     <w:p>
       <w:pPr>
@@ -2288,7 +3327,456 @@
 
 <file path=word/numbering.xml><?xml version="1.0" encoding="utf-8"?>
 <w:numbering xmlns:wpc="http://schemas.microsoft.com/office/word/2010/wordprocessingCanvas" xmlns:mc="http://schemas.openxmlformats.org/markup-compatibility/2006" xmlns:o="urn:schemas-microsoft-com:office:office" xmlns:r="http://schemas.openxmlformats.org/officeDocument/2006/relationships" xmlns:m="http://schemas.openxmlformats.org/officeDocument/2006/math" xmlns:v="urn:schemas-microsoft-com:vml" xmlns:wp14="http://schemas.microsoft.com/office/word/2010/wordprocessingDrawing" xmlns:wp="http://schemas.openxmlformats.org/drawingml/2006/wordprocessingDrawing" xmlns:w10="urn:schemas-microsoft-com:office:word" xmlns:w="http://schemas.openxmlformats.org/wordprocessingml/2006/main" xmlns:w14="http://schemas.microsoft.com/office/word/2010/wordml" xmlns:w15="http://schemas.microsoft.com/office/word/2012/wordml" xmlns:wpg="http://schemas.microsoft.com/office/word/2010/wordprocessingGroup" xmlns:wpi="http://schemas.microsoft.com/office/word/2010/wordprocessingInk" xmlns:wne="http://schemas.microsoft.com/office/word/2006/wordml" xmlns:wps="http://schemas.microsoft.com/office/word/2010/wordprocessingShape" mc:Ignorable="w14 w15 wp14">
-  <w:abstractNum w:abstractNumId="0" w15:restartNumberingAfterBreak="0">
+  <w:abstractNum w:abstractNumId="0">
+    <w:nsid w:val="0B3E6B5D"/>
+    <w:multiLevelType w:val="hybridMultilevel"/>
+    <w:tmpl w:val="2C1A5B78"/>
+    <w:lvl w:ilvl="0" w:tplc="9D94B054">
+      <w:numFmt w:val="bullet"/>
+      <w:lvlText w:val=""/>
+      <w:lvlJc w:val="left"/>
+      <w:pPr>
+        <w:ind w:left="1080" w:hanging="360"/>
+      </w:pPr>
+      <w:rPr>
+        <w:rFonts w:ascii="Wingdings" w:eastAsiaTheme="minorHAnsi" w:hAnsi="Wingdings" w:cstheme="minorBidi" w:hint="default"/>
+      </w:rPr>
+    </w:lvl>
+    <w:lvl w:ilvl="1" w:tplc="240A0003" w:tentative="1">
+      <w:start w:val="1"/>
+      <w:numFmt w:val="bullet"/>
+      <w:lvlText w:val="o"/>
+      <w:lvlJc w:val="left"/>
+      <w:pPr>
+        <w:ind w:left="1800" w:hanging="360"/>
+      </w:pPr>
+      <w:rPr>
+        <w:rFonts w:ascii="Courier New" w:hAnsi="Courier New" w:cs="Courier New" w:hint="default"/>
+      </w:rPr>
+    </w:lvl>
+    <w:lvl w:ilvl="2" w:tplc="240A0005" w:tentative="1">
+      <w:start w:val="1"/>
+      <w:numFmt w:val="bullet"/>
+      <w:lvlText w:val=""/>
+      <w:lvlJc w:val="left"/>
+      <w:pPr>
+        <w:ind w:left="2520" w:hanging="360"/>
+      </w:pPr>
+      <w:rPr>
+        <w:rFonts w:ascii="Wingdings" w:hAnsi="Wingdings" w:hint="default"/>
+      </w:rPr>
+    </w:lvl>
+    <w:lvl w:ilvl="3" w:tplc="240A0001" w:tentative="1">
+      <w:start w:val="1"/>
+      <w:numFmt w:val="bullet"/>
+      <w:lvlText w:val=""/>
+      <w:lvlJc w:val="left"/>
+      <w:pPr>
+        <w:ind w:left="3240" w:hanging="360"/>
+      </w:pPr>
+      <w:rPr>
+        <w:rFonts w:ascii="Symbol" w:hAnsi="Symbol" w:hint="default"/>
+      </w:rPr>
+    </w:lvl>
+    <w:lvl w:ilvl="4" w:tplc="240A0003" w:tentative="1">
+      <w:start w:val="1"/>
+      <w:numFmt w:val="bullet"/>
+      <w:lvlText w:val="o"/>
+      <w:lvlJc w:val="left"/>
+      <w:pPr>
+        <w:ind w:left="3960" w:hanging="360"/>
+      </w:pPr>
+      <w:rPr>
+        <w:rFonts w:ascii="Courier New" w:hAnsi="Courier New" w:cs="Courier New" w:hint="default"/>
+      </w:rPr>
+    </w:lvl>
+    <w:lvl w:ilvl="5" w:tplc="240A0005" w:tentative="1">
+      <w:start w:val="1"/>
+      <w:numFmt w:val="bullet"/>
+      <w:lvlText w:val=""/>
+      <w:lvlJc w:val="left"/>
+      <w:pPr>
+        <w:ind w:left="4680" w:hanging="360"/>
+      </w:pPr>
+      <w:rPr>
+        <w:rFonts w:ascii="Wingdings" w:hAnsi="Wingdings" w:hint="default"/>
+      </w:rPr>
+    </w:lvl>
+    <w:lvl w:ilvl="6" w:tplc="240A0001" w:tentative="1">
+      <w:start w:val="1"/>
+      <w:numFmt w:val="bullet"/>
+      <w:lvlText w:val=""/>
+      <w:lvlJc w:val="left"/>
+      <w:pPr>
+        <w:ind w:left="5400" w:hanging="360"/>
+      </w:pPr>
+      <w:rPr>
+        <w:rFonts w:ascii="Symbol" w:hAnsi="Symbol" w:hint="default"/>
+      </w:rPr>
+    </w:lvl>
+    <w:lvl w:ilvl="7" w:tplc="240A0003" w:tentative="1">
+      <w:start w:val="1"/>
+      <w:numFmt w:val="bullet"/>
+      <w:lvlText w:val="o"/>
+      <w:lvlJc w:val="left"/>
+      <w:pPr>
+        <w:ind w:left="6120" w:hanging="360"/>
+      </w:pPr>
+      <w:rPr>
+        <w:rFonts w:ascii="Courier New" w:hAnsi="Courier New" w:cs="Courier New" w:hint="default"/>
+      </w:rPr>
+    </w:lvl>
+    <w:lvl w:ilvl="8" w:tplc="240A0005" w:tentative="1">
+      <w:start w:val="1"/>
+      <w:numFmt w:val="bullet"/>
+      <w:lvlText w:val=""/>
+      <w:lvlJc w:val="left"/>
+      <w:pPr>
+        <w:ind w:left="6840" w:hanging="360"/>
+      </w:pPr>
+      <w:rPr>
+        <w:rFonts w:ascii="Wingdings" w:hAnsi="Wingdings" w:hint="default"/>
+      </w:rPr>
+    </w:lvl>
+  </w:abstractNum>
+  <w:abstractNum w:abstractNumId="1">
+    <w:nsid w:val="14355B79"/>
+    <w:multiLevelType w:val="hybridMultilevel"/>
+    <w:tmpl w:val="59207338"/>
+    <w:lvl w:ilvl="0" w:tplc="240A0001">
+      <w:start w:val="1"/>
+      <w:numFmt w:val="bullet"/>
+      <w:lvlText w:val=""/>
+      <w:lvlJc w:val="left"/>
+      <w:pPr>
+        <w:ind w:left="720" w:hanging="360"/>
+      </w:pPr>
+      <w:rPr>
+        <w:rFonts w:ascii="Symbol" w:hAnsi="Symbol" w:hint="default"/>
+      </w:rPr>
+    </w:lvl>
+    <w:lvl w:ilvl="1" w:tplc="240A0003" w:tentative="1">
+      <w:start w:val="1"/>
+      <w:numFmt w:val="bullet"/>
+      <w:lvlText w:val="o"/>
+      <w:lvlJc w:val="left"/>
+      <w:pPr>
+        <w:ind w:left="1440" w:hanging="360"/>
+      </w:pPr>
+      <w:rPr>
+        <w:rFonts w:ascii="Courier New" w:hAnsi="Courier New" w:cs="Courier New" w:hint="default"/>
+      </w:rPr>
+    </w:lvl>
+    <w:lvl w:ilvl="2" w:tplc="240A0005" w:tentative="1">
+      <w:start w:val="1"/>
+      <w:numFmt w:val="bullet"/>
+      <w:lvlText w:val=""/>
+      <w:lvlJc w:val="left"/>
+      <w:pPr>
+        <w:ind w:left="2160" w:hanging="360"/>
+      </w:pPr>
+      <w:rPr>
+        <w:rFonts w:ascii="Wingdings" w:hAnsi="Wingdings" w:hint="default"/>
+      </w:rPr>
+    </w:lvl>
+    <w:lvl w:ilvl="3" w:tplc="240A0001" w:tentative="1">
+      <w:start w:val="1"/>
+      <w:numFmt w:val="bullet"/>
+      <w:lvlText w:val=""/>
+      <w:lvlJc w:val="left"/>
+      <w:pPr>
+        <w:ind w:left="2880" w:hanging="360"/>
+      </w:pPr>
+      <w:rPr>
+        <w:rFonts w:ascii="Symbol" w:hAnsi="Symbol" w:hint="default"/>
+      </w:rPr>
+    </w:lvl>
+    <w:lvl w:ilvl="4" w:tplc="240A0003" w:tentative="1">
+      <w:start w:val="1"/>
+      <w:numFmt w:val="bullet"/>
+      <w:lvlText w:val="o"/>
+      <w:lvlJc w:val="left"/>
+      <w:pPr>
+        <w:ind w:left="3600" w:hanging="360"/>
+      </w:pPr>
+      <w:rPr>
+        <w:rFonts w:ascii="Courier New" w:hAnsi="Courier New" w:cs="Courier New" w:hint="default"/>
+      </w:rPr>
+    </w:lvl>
+    <w:lvl w:ilvl="5" w:tplc="240A0005" w:tentative="1">
+      <w:start w:val="1"/>
+      <w:numFmt w:val="bullet"/>
+      <w:lvlText w:val=""/>
+      <w:lvlJc w:val="left"/>
+      <w:pPr>
+        <w:ind w:left="4320" w:hanging="360"/>
+      </w:pPr>
+      <w:rPr>
+        <w:rFonts w:ascii="Wingdings" w:hAnsi="Wingdings" w:hint="default"/>
+      </w:rPr>
+    </w:lvl>
+    <w:lvl w:ilvl="6" w:tplc="240A0001" w:tentative="1">
+      <w:start w:val="1"/>
+      <w:numFmt w:val="bullet"/>
+      <w:lvlText w:val=""/>
+      <w:lvlJc w:val="left"/>
+      <w:pPr>
+        <w:ind w:left="5040" w:hanging="360"/>
+      </w:pPr>
+      <w:rPr>
+        <w:rFonts w:ascii="Symbol" w:hAnsi="Symbol" w:hint="default"/>
+      </w:rPr>
+    </w:lvl>
+    <w:lvl w:ilvl="7" w:tplc="240A0003" w:tentative="1">
+      <w:start w:val="1"/>
+      <w:numFmt w:val="bullet"/>
+      <w:lvlText w:val="o"/>
+      <w:lvlJc w:val="left"/>
+      <w:pPr>
+        <w:ind w:left="5760" w:hanging="360"/>
+      </w:pPr>
+      <w:rPr>
+        <w:rFonts w:ascii="Courier New" w:hAnsi="Courier New" w:cs="Courier New" w:hint="default"/>
+      </w:rPr>
+    </w:lvl>
+    <w:lvl w:ilvl="8" w:tplc="240A0005" w:tentative="1">
+      <w:start w:val="1"/>
+      <w:numFmt w:val="bullet"/>
+      <w:lvlText w:val=""/>
+      <w:lvlJc w:val="left"/>
+      <w:pPr>
+        <w:ind w:left="6480" w:hanging="360"/>
+      </w:pPr>
+      <w:rPr>
+        <w:rFonts w:ascii="Wingdings" w:hAnsi="Wingdings" w:hint="default"/>
+      </w:rPr>
+    </w:lvl>
+  </w:abstractNum>
+  <w:abstractNum w:abstractNumId="2">
+    <w:nsid w:val="205756AB"/>
+    <w:multiLevelType w:val="hybridMultilevel"/>
+    <w:tmpl w:val="8068A4D8"/>
+    <w:lvl w:ilvl="0" w:tplc="DC901922">
+      <w:numFmt w:val="bullet"/>
+      <w:lvlText w:val=""/>
+      <w:lvlJc w:val="left"/>
+      <w:pPr>
+        <w:ind w:left="720" w:hanging="360"/>
+      </w:pPr>
+      <w:rPr>
+        <w:rFonts w:ascii="Symbol" w:eastAsiaTheme="minorHAnsi" w:hAnsi="Symbol" w:cstheme="minorBidi" w:hint="default"/>
+      </w:rPr>
+    </w:lvl>
+    <w:lvl w:ilvl="1" w:tplc="240A0003" w:tentative="1">
+      <w:start w:val="1"/>
+      <w:numFmt w:val="bullet"/>
+      <w:lvlText w:val="o"/>
+      <w:lvlJc w:val="left"/>
+      <w:pPr>
+        <w:ind w:left="1440" w:hanging="360"/>
+      </w:pPr>
+      <w:rPr>
+        <w:rFonts w:ascii="Courier New" w:hAnsi="Courier New" w:cs="Courier New" w:hint="default"/>
+      </w:rPr>
+    </w:lvl>
+    <w:lvl w:ilvl="2" w:tplc="240A0005" w:tentative="1">
+      <w:start w:val="1"/>
+      <w:numFmt w:val="bullet"/>
+      <w:lvlText w:val=""/>
+      <w:lvlJc w:val="left"/>
+      <w:pPr>
+        <w:ind w:left="2160" w:hanging="360"/>
+      </w:pPr>
+      <w:rPr>
+        <w:rFonts w:ascii="Wingdings" w:hAnsi="Wingdings" w:hint="default"/>
+      </w:rPr>
+    </w:lvl>
+    <w:lvl w:ilvl="3" w:tplc="240A0001" w:tentative="1">
+      <w:start w:val="1"/>
+      <w:numFmt w:val="bullet"/>
+      <w:lvlText w:val=""/>
+      <w:lvlJc w:val="left"/>
+      <w:pPr>
+        <w:ind w:left="2880" w:hanging="360"/>
+      </w:pPr>
+      <w:rPr>
+        <w:rFonts w:ascii="Symbol" w:hAnsi="Symbol" w:hint="default"/>
+      </w:rPr>
+    </w:lvl>
+    <w:lvl w:ilvl="4" w:tplc="240A0003" w:tentative="1">
+      <w:start w:val="1"/>
+      <w:numFmt w:val="bullet"/>
+      <w:lvlText w:val="o"/>
+      <w:lvlJc w:val="left"/>
+      <w:pPr>
+        <w:ind w:left="3600" w:hanging="360"/>
+      </w:pPr>
+      <w:rPr>
+        <w:rFonts w:ascii="Courier New" w:hAnsi="Courier New" w:cs="Courier New" w:hint="default"/>
+      </w:rPr>
+    </w:lvl>
+    <w:lvl w:ilvl="5" w:tplc="240A0005" w:tentative="1">
+      <w:start w:val="1"/>
+      <w:numFmt w:val="bullet"/>
+      <w:lvlText w:val=""/>
+      <w:lvlJc w:val="left"/>
+      <w:pPr>
+        <w:ind w:left="4320" w:hanging="360"/>
+      </w:pPr>
+      <w:rPr>
+        <w:rFonts w:ascii="Wingdings" w:hAnsi="Wingdings" w:hint="default"/>
+      </w:rPr>
+    </w:lvl>
+    <w:lvl w:ilvl="6" w:tplc="240A0001" w:tentative="1">
+      <w:start w:val="1"/>
+      <w:numFmt w:val="bullet"/>
+      <w:lvlText w:val=""/>
+      <w:lvlJc w:val="left"/>
+      <w:pPr>
+        <w:ind w:left="5040" w:hanging="360"/>
+      </w:pPr>
+      <w:rPr>
+        <w:rFonts w:ascii="Symbol" w:hAnsi="Symbol" w:hint="default"/>
+      </w:rPr>
+    </w:lvl>
+    <w:lvl w:ilvl="7" w:tplc="240A0003" w:tentative="1">
+      <w:start w:val="1"/>
+      <w:numFmt w:val="bullet"/>
+      <w:lvlText w:val="o"/>
+      <w:lvlJc w:val="left"/>
+      <w:pPr>
+        <w:ind w:left="5760" w:hanging="360"/>
+      </w:pPr>
+      <w:rPr>
+        <w:rFonts w:ascii="Courier New" w:hAnsi="Courier New" w:cs="Courier New" w:hint="default"/>
+      </w:rPr>
+    </w:lvl>
+    <w:lvl w:ilvl="8" w:tplc="240A0005" w:tentative="1">
+      <w:start w:val="1"/>
+      <w:numFmt w:val="bullet"/>
+      <w:lvlText w:val=""/>
+      <w:lvlJc w:val="left"/>
+      <w:pPr>
+        <w:ind w:left="6480" w:hanging="360"/>
+      </w:pPr>
+      <w:rPr>
+        <w:rFonts w:ascii="Wingdings" w:hAnsi="Wingdings" w:hint="default"/>
+      </w:rPr>
+    </w:lvl>
+  </w:abstractNum>
+  <w:abstractNum w:abstractNumId="3">
+    <w:nsid w:val="21DE06CF"/>
+    <w:multiLevelType w:val="hybridMultilevel"/>
+    <w:tmpl w:val="39C2365A"/>
+    <w:lvl w:ilvl="0" w:tplc="8D825842">
+      <w:numFmt w:val="bullet"/>
+      <w:lvlText w:val=""/>
+      <w:lvlJc w:val="left"/>
+      <w:pPr>
+        <w:ind w:left="720" w:hanging="360"/>
+      </w:pPr>
+      <w:rPr>
+        <w:rFonts w:ascii="Symbol" w:eastAsiaTheme="minorHAnsi" w:hAnsi="Symbol" w:cstheme="minorBidi" w:hint="default"/>
+      </w:rPr>
+    </w:lvl>
+    <w:lvl w:ilvl="1" w:tplc="240A0003" w:tentative="1">
+      <w:start w:val="1"/>
+      <w:numFmt w:val="bullet"/>
+      <w:lvlText w:val="o"/>
+      <w:lvlJc w:val="left"/>
+      <w:pPr>
+        <w:ind w:left="1440" w:hanging="360"/>
+      </w:pPr>
+      <w:rPr>
+        <w:rFonts w:ascii="Courier New" w:hAnsi="Courier New" w:cs="Courier New" w:hint="default"/>
+      </w:rPr>
+    </w:lvl>
+    <w:lvl w:ilvl="2" w:tplc="240A0005" w:tentative="1">
+      <w:start w:val="1"/>
+      <w:numFmt w:val="bullet"/>
+      <w:lvlText w:val=""/>
+      <w:lvlJc w:val="left"/>
+      <w:pPr>
+        <w:ind w:left="2160" w:hanging="360"/>
+      </w:pPr>
+      <w:rPr>
+        <w:rFonts w:ascii="Wingdings" w:hAnsi="Wingdings" w:hint="default"/>
+      </w:rPr>
+    </w:lvl>
+    <w:lvl w:ilvl="3" w:tplc="240A0001" w:tentative="1">
+      <w:start w:val="1"/>
+      <w:numFmt w:val="bullet"/>
+      <w:lvlText w:val=""/>
+      <w:lvlJc w:val="left"/>
+      <w:pPr>
+        <w:ind w:left="2880" w:hanging="360"/>
+      </w:pPr>
+      <w:rPr>
+        <w:rFonts w:ascii="Symbol" w:hAnsi="Symbol" w:hint="default"/>
+      </w:rPr>
+    </w:lvl>
+    <w:lvl w:ilvl="4" w:tplc="240A0003" w:tentative="1">
+      <w:start w:val="1"/>
+      <w:numFmt w:val="bullet"/>
+      <w:lvlText w:val="o"/>
+      <w:lvlJc w:val="left"/>
+      <w:pPr>
+        <w:ind w:left="3600" w:hanging="360"/>
+      </w:pPr>
+      <w:rPr>
+        <w:rFonts w:ascii="Courier New" w:hAnsi="Courier New" w:cs="Courier New" w:hint="default"/>
+      </w:rPr>
+    </w:lvl>
+    <w:lvl w:ilvl="5" w:tplc="240A0005" w:tentative="1">
+      <w:start w:val="1"/>
+      <w:numFmt w:val="bullet"/>
+      <w:lvlText w:val=""/>
+      <w:lvlJc w:val="left"/>
+      <w:pPr>
+        <w:ind w:left="4320" w:hanging="360"/>
+      </w:pPr>
+      <w:rPr>
+        <w:rFonts w:ascii="Wingdings" w:hAnsi="Wingdings" w:hint="default"/>
+      </w:rPr>
+    </w:lvl>
+    <w:lvl w:ilvl="6" w:tplc="240A0001" w:tentative="1">
+      <w:start w:val="1"/>
+      <w:numFmt w:val="bullet"/>
+      <w:lvlText w:val=""/>
+      <w:lvlJc w:val="left"/>
+      <w:pPr>
+        <w:ind w:left="5040" w:hanging="360"/>
+      </w:pPr>
+      <w:rPr>
+        <w:rFonts w:ascii="Symbol" w:hAnsi="Symbol" w:hint="default"/>
+      </w:rPr>
+    </w:lvl>
+    <w:lvl w:ilvl="7" w:tplc="240A0003" w:tentative="1">
+      <w:start w:val="1"/>
+      <w:numFmt w:val="bullet"/>
+      <w:lvlText w:val="o"/>
+      <w:lvlJc w:val="left"/>
+      <w:pPr>
+        <w:ind w:left="5760" w:hanging="360"/>
+      </w:pPr>
+      <w:rPr>
+        <w:rFonts w:ascii="Courier New" w:hAnsi="Courier New" w:cs="Courier New" w:hint="default"/>
+      </w:rPr>
+    </w:lvl>
+    <w:lvl w:ilvl="8" w:tplc="240A0005" w:tentative="1">
+      <w:start w:val="1"/>
+      <w:numFmt w:val="bullet"/>
+      <w:lvlText w:val=""/>
+      <w:lvlJc w:val="left"/>
+      <w:pPr>
+        <w:ind w:left="6480" w:hanging="360"/>
+      </w:pPr>
+      <w:rPr>
+        <w:rFonts w:ascii="Wingdings" w:hAnsi="Wingdings" w:hint="default"/>
+      </w:rPr>
+    </w:lvl>
+  </w:abstractNum>
+  <w:abstractNum w:abstractNumId="4">
     <w:nsid w:val="55C654A1"/>
     <w:multiLevelType w:val="hybridMultilevel"/>
     <w:tmpl w:val="28E2C47C"/>
@@ -2400,7 +3888,7 @@
       </w:rPr>
     </w:lvl>
   </w:abstractNum>
-  <w:abstractNum w:abstractNumId="1" w15:restartNumberingAfterBreak="0">
+  <w:abstractNum w:abstractNumId="5">
     <w:nsid w:val="5AE249FD"/>
     <w:multiLevelType w:val="hybridMultilevel"/>
     <w:tmpl w:val="6EDA3B20"/>
@@ -2512,7 +4000,7 @@
       </w:rPr>
     </w:lvl>
   </w:abstractNum>
-  <w:abstractNum w:abstractNumId="2" w15:restartNumberingAfterBreak="0">
+  <w:abstractNum w:abstractNumId="6">
     <w:nsid w:val="64EF67ED"/>
     <w:multiLevelType w:val="hybridMultilevel"/>
     <w:tmpl w:val="55FE8706"/>
@@ -2625,12 +4113,24 @@
     </w:lvl>
   </w:abstractNum>
   <w:num w:numId="1">
+    <w:abstractNumId w:val="6"/>
+  </w:num>
+  <w:num w:numId="2">
+    <w:abstractNumId w:val="5"/>
+  </w:num>
+  <w:num w:numId="3">
+    <w:abstractNumId w:val="4"/>
+  </w:num>
+  <w:num w:numId="4">
+    <w:abstractNumId w:val="3"/>
+  </w:num>
+  <w:num w:numId="5">
     <w:abstractNumId w:val="2"/>
   </w:num>
-  <w:num w:numId="2">
+  <w:num w:numId="6">
     <w:abstractNumId w:val="1"/>
   </w:num>
-  <w:num w:numId="3">
+  <w:num w:numId="7">
     <w:abstractNumId w:val="0"/>
   </w:num>
 </w:numbering>

</xml_diff>

<commit_message>
continuando con la clase 8 operador pipe
</commit_message>
<xml_diff>
--- a/Curso_Terminal_LineaComandos/CURSO DE INTRODUCCION A LA TERMINAL Y LINEA DE COMANDOS.docx
+++ b/Curso_Terminal_LineaComandos/CURSO DE INTRODUCCION A LA TERMINAL Y LINEA DE COMANDOS.docx
@@ -3218,17 +3218,525 @@
           <w:lang w:val="es-MX"/>
         </w:rPr>
       </w:pPr>
-    </w:p>
-    <w:p>
-      <w:pPr>
-        <w:rPr>
-          <w:b/>
-          <w:sz w:val="28"/>
-          <w:lang w:val="es-MX"/>
-        </w:rPr>
-      </w:pPr>
+      <w:r>
+        <w:rPr>
+          <w:noProof/>
+          <w:lang w:eastAsia="es-CO"/>
+        </w:rPr>
+        <w:lastRenderedPageBreak/>
+        <w:drawing>
+          <wp:inline distT="0" distB="0" distL="0" distR="0" wp14:anchorId="3DB86230" wp14:editId="4AA2359F">
+            <wp:extent cx="2905125" cy="1495425"/>
+            <wp:effectExtent l="0" t="0" r="9525" b="9525"/>
+            <wp:docPr id="14" name="Imagen 14"/>
+            <wp:cNvGraphicFramePr>
+              <a:graphicFrameLocks xmlns:a="http://schemas.openxmlformats.org/drawingml/2006/main" noChangeAspect="1"/>
+            </wp:cNvGraphicFramePr>
+            <a:graphic xmlns:a="http://schemas.openxmlformats.org/drawingml/2006/main">
+              <a:graphicData uri="http://schemas.openxmlformats.org/drawingml/2006/picture">
+                <pic:pic xmlns:pic="http://schemas.openxmlformats.org/drawingml/2006/picture">
+                  <pic:nvPicPr>
+                    <pic:cNvPr id="1" name=""/>
+                    <pic:cNvPicPr/>
+                  </pic:nvPicPr>
+                  <pic:blipFill>
+                    <a:blip r:embed="rId19"/>
+                    <a:stretch>
+                      <a:fillRect/>
+                    </a:stretch>
+                  </pic:blipFill>
+                  <pic:spPr>
+                    <a:xfrm>
+                      <a:off x="0" y="0"/>
+                      <a:ext cx="2905125" cy="1495425"/>
+                    </a:xfrm>
+                    <a:prstGeom prst="rect">
+                      <a:avLst/>
+                    </a:prstGeom>
+                  </pic:spPr>
+                </pic:pic>
+              </a:graphicData>
+            </a:graphic>
+          </wp:inline>
+        </w:drawing>
+      </w:r>
+    </w:p>
+    <w:p>
+      <w:pPr>
+        <w:rPr>
+          <w:b/>
+          <w:sz w:val="28"/>
+          <w:lang w:val="es-MX"/>
+        </w:rPr>
+      </w:pPr>
+      <w:r>
+        <w:rPr>
+          <w:b/>
+          <w:sz w:val="28"/>
+          <w:lang w:val="es-MX"/>
+        </w:rPr>
+        <w:t xml:space="preserve">Operadores </w:t>
+      </w:r>
+      <w:proofErr w:type="spellStart"/>
+      <w:proofErr w:type="gramStart"/>
+      <w:r>
+        <w:rPr>
+          <w:b/>
+          <w:sz w:val="28"/>
+          <w:lang w:val="es-MX"/>
+        </w:rPr>
+        <w:t>mas</w:t>
+      </w:r>
+      <w:proofErr w:type="spellEnd"/>
+      <w:proofErr w:type="gramEnd"/>
+      <w:r>
+        <w:rPr>
+          <w:b/>
+          <w:sz w:val="28"/>
+          <w:lang w:val="es-MX"/>
+        </w:rPr>
+        <w:t xml:space="preserve"> útiles nos permite ejecutar un comando que nos permite generar varios </w:t>
+      </w:r>
+      <w:proofErr w:type="spellStart"/>
+      <w:r>
+        <w:rPr>
+          <w:b/>
+          <w:sz w:val="28"/>
+          <w:lang w:val="es-MX"/>
+        </w:rPr>
+        <w:t>filtors</w:t>
+      </w:r>
+      <w:proofErr w:type="spellEnd"/>
+      <w:r>
+        <w:rPr>
+          <w:b/>
+          <w:sz w:val="28"/>
+          <w:lang w:val="es-MX"/>
+        </w:rPr>
+        <w:t xml:space="preserve"> y </w:t>
+      </w:r>
+      <w:proofErr w:type="spellStart"/>
+      <w:r>
+        <w:rPr>
+          <w:b/>
+          <w:sz w:val="28"/>
+          <w:lang w:val="es-MX"/>
+        </w:rPr>
+        <w:t>encadenamineto</w:t>
+      </w:r>
+      <w:proofErr w:type="spellEnd"/>
+    </w:p>
+    <w:p>
+      <w:pPr>
+        <w:rPr>
+          <w:b/>
+          <w:sz w:val="28"/>
+          <w:lang w:val="es-MX"/>
+        </w:rPr>
+      </w:pPr>
+      <w:r>
+        <w:rPr>
+          <w:b/>
+          <w:sz w:val="28"/>
+          <w:lang w:val="es-MX"/>
+        </w:rPr>
+        <w:t xml:space="preserve">Comandos: </w:t>
+      </w:r>
+    </w:p>
+    <w:p>
+      <w:pPr>
+        <w:pStyle w:val="Prrafodelista"/>
+        <w:numPr>
+          <w:ilvl w:val="0"/>
+          <w:numId w:val="6"/>
+        </w:numPr>
+        <w:rPr>
+          <w:b/>
+          <w:sz w:val="28"/>
+          <w:lang w:val="es-MX"/>
+        </w:rPr>
+      </w:pPr>
+      <w:r>
+        <w:rPr>
+          <w:b/>
+          <w:sz w:val="28"/>
+          <w:lang w:val="es-MX"/>
+        </w:rPr>
+        <w:t>Echo: mostrar algo en pantalla</w:t>
+      </w:r>
+    </w:p>
+    <w:p>
+      <w:pPr>
+        <w:pStyle w:val="Prrafodelista"/>
+        <w:numPr>
+          <w:ilvl w:val="0"/>
+          <w:numId w:val="6"/>
+        </w:numPr>
+        <w:rPr>
+          <w:b/>
+          <w:sz w:val="28"/>
+          <w:lang w:val="es-MX"/>
+        </w:rPr>
+      </w:pPr>
+      <w:proofErr w:type="spellStart"/>
+      <w:r>
+        <w:rPr>
+          <w:b/>
+          <w:sz w:val="28"/>
+          <w:lang w:val="es-MX"/>
+        </w:rPr>
+        <w:t>Cat</w:t>
+      </w:r>
+      <w:proofErr w:type="spellEnd"/>
+    </w:p>
+    <w:p>
+      <w:pPr>
+        <w:rPr>
+          <w:b/>
+          <w:sz w:val="28"/>
+          <w:lang w:val="es-MX"/>
+        </w:rPr>
+      </w:pPr>
+      <w:r>
+        <w:rPr>
+          <w:b/>
+          <w:sz w:val="28"/>
+          <w:lang w:val="es-MX"/>
+        </w:rPr>
+        <w:t xml:space="preserve">Pipe </w:t>
+      </w:r>
+      <w:proofErr w:type="spellStart"/>
+      <w:r>
+        <w:rPr>
+          <w:b/>
+          <w:sz w:val="28"/>
+          <w:lang w:val="es-MX"/>
+        </w:rPr>
+        <w:t>operator</w:t>
+      </w:r>
+      <w:proofErr w:type="spellEnd"/>
+      <w:r>
+        <w:rPr>
+          <w:b/>
+          <w:sz w:val="28"/>
+          <w:lang w:val="es-MX"/>
+        </w:rPr>
+        <w:t xml:space="preserve"> permite </w:t>
+      </w:r>
+      <w:proofErr w:type="spellStart"/>
+      <w:r>
+        <w:rPr>
+          <w:b/>
+          <w:sz w:val="28"/>
+          <w:lang w:val="es-MX"/>
+        </w:rPr>
+        <w:t>stdout</w:t>
+      </w:r>
+      <w:proofErr w:type="spellEnd"/>
+      <w:r>
+        <w:rPr>
+          <w:b/>
+          <w:sz w:val="28"/>
+          <w:lang w:val="es-MX"/>
+        </w:rPr>
+        <w:t xml:space="preserve"> sea el </w:t>
+      </w:r>
+      <w:proofErr w:type="spellStart"/>
+      <w:r>
+        <w:rPr>
+          <w:b/>
+          <w:sz w:val="28"/>
+          <w:lang w:val="es-MX"/>
+        </w:rPr>
+        <w:t>stdin</w:t>
+      </w:r>
+      <w:proofErr w:type="spellEnd"/>
+      <w:r>
+        <w:rPr>
+          <w:b/>
+          <w:sz w:val="28"/>
+          <w:lang w:val="es-MX"/>
+        </w:rPr>
+        <w:t xml:space="preserve"> de otro elemento</w:t>
+      </w:r>
+    </w:p>
+    <w:p>
+      <w:pPr>
+        <w:pStyle w:val="Prrafodelista"/>
+        <w:numPr>
+          <w:ilvl w:val="0"/>
+          <w:numId w:val="8"/>
+        </w:numPr>
+        <w:rPr>
+          <w:b/>
+          <w:sz w:val="28"/>
+          <w:lang w:val="es-MX"/>
+        </w:rPr>
+      </w:pPr>
+      <w:proofErr w:type="spellStart"/>
+      <w:r>
+        <w:rPr>
+          <w:b/>
+          <w:sz w:val="28"/>
+          <w:lang w:val="es-MX"/>
+        </w:rPr>
+        <w:t>Cowsay</w:t>
+      </w:r>
+      <w:proofErr w:type="spellEnd"/>
+      <w:r>
+        <w:rPr>
+          <w:b/>
+          <w:sz w:val="28"/>
+          <w:lang w:val="es-MX"/>
+        </w:rPr>
+        <w:t>:</w:t>
+      </w:r>
+    </w:p>
+    <w:p>
+      <w:pPr>
+        <w:pStyle w:val="Prrafodelista"/>
+        <w:rPr>
+          <w:b/>
+          <w:sz w:val="28"/>
+          <w:lang w:val="es-MX"/>
+        </w:rPr>
+      </w:pPr>
+      <w:r>
+        <w:rPr>
+          <w:b/>
+          <w:sz w:val="28"/>
+          <w:lang w:val="es-MX"/>
+        </w:rPr>
+        <w:t xml:space="preserve">Sudo </w:t>
+      </w:r>
+      <w:proofErr w:type="spellStart"/>
+      <w:r>
+        <w:rPr>
+          <w:b/>
+          <w:sz w:val="28"/>
+          <w:lang w:val="es-MX"/>
+        </w:rPr>
+        <w:t>apt</w:t>
+      </w:r>
+      <w:proofErr w:type="spellEnd"/>
+      <w:r>
+        <w:rPr>
+          <w:b/>
+          <w:sz w:val="28"/>
+          <w:lang w:val="es-MX"/>
+        </w:rPr>
+        <w:t xml:space="preserve"> </w:t>
+      </w:r>
+      <w:proofErr w:type="spellStart"/>
+      <w:r>
+        <w:rPr>
+          <w:b/>
+          <w:sz w:val="28"/>
+          <w:lang w:val="es-MX"/>
+        </w:rPr>
+        <w:t>install</w:t>
+      </w:r>
+      <w:proofErr w:type="spellEnd"/>
+      <w:r>
+        <w:rPr>
+          <w:b/>
+          <w:sz w:val="28"/>
+          <w:lang w:val="es-MX"/>
+        </w:rPr>
+        <w:t xml:space="preserve"> </w:t>
+      </w:r>
+      <w:proofErr w:type="spellStart"/>
+      <w:r>
+        <w:rPr>
+          <w:b/>
+          <w:sz w:val="28"/>
+          <w:lang w:val="es-MX"/>
+        </w:rPr>
+        <w:t>cowsay</w:t>
+      </w:r>
+      <w:proofErr w:type="spellEnd"/>
+    </w:p>
+    <w:p>
+      <w:pPr>
+        <w:pStyle w:val="Prrafodelista"/>
+        <w:tabs>
+          <w:tab w:val="center" w:pos="4779"/>
+        </w:tabs>
+        <w:rPr>
+          <w:b/>
+          <w:sz w:val="28"/>
+          <w:lang w:val="es-MX"/>
+        </w:rPr>
+      </w:pPr>
+      <w:proofErr w:type="spellStart"/>
+      <w:r>
+        <w:rPr>
+          <w:b/>
+          <w:sz w:val="28"/>
+          <w:lang w:val="es-MX"/>
+        </w:rPr>
+        <w:t>Lolcat</w:t>
+      </w:r>
+      <w:proofErr w:type="spellEnd"/>
+      <w:r>
+        <w:rPr>
+          <w:b/>
+          <w:sz w:val="28"/>
+          <w:lang w:val="es-MX"/>
+        </w:rPr>
+        <w:t xml:space="preserve"> </w:t>
+      </w:r>
+      <w:proofErr w:type="spellStart"/>
+      <w:r>
+        <w:rPr>
+          <w:b/>
+          <w:sz w:val="28"/>
+          <w:lang w:val="es-MX"/>
+        </w:rPr>
+        <w:t>cabia</w:t>
+      </w:r>
+      <w:proofErr w:type="spellEnd"/>
+      <w:r>
+        <w:rPr>
+          <w:b/>
+          <w:sz w:val="28"/>
+          <w:lang w:val="es-MX"/>
+        </w:rPr>
+        <w:t xml:space="preserve"> el color</w:t>
+      </w:r>
+      <w:r>
+        <w:rPr>
+          <w:b/>
+          <w:sz w:val="28"/>
+          <w:lang w:val="es-MX"/>
+        </w:rPr>
+        <w:tab/>
+      </w:r>
+    </w:p>
+    <w:p>
+      <w:pPr>
+        <w:pStyle w:val="Prrafodelista"/>
+        <w:tabs>
+          <w:tab w:val="center" w:pos="4779"/>
+        </w:tabs>
+        <w:rPr>
+          <w:b/>
+          <w:sz w:val="28"/>
+          <w:lang w:val="es-MX"/>
+        </w:rPr>
+      </w:pPr>
+    </w:p>
+    <w:p>
+      <w:pPr>
+        <w:pStyle w:val="Prrafodelista"/>
+        <w:tabs>
+          <w:tab w:val="center" w:pos="4779"/>
+        </w:tabs>
+        <w:rPr>
+          <w:b/>
+          <w:sz w:val="28"/>
+          <w:lang w:val="es-MX"/>
+        </w:rPr>
+      </w:pPr>
+      <w:r>
+        <w:rPr>
+          <w:noProof/>
+          <w:lang w:eastAsia="es-CO"/>
+        </w:rPr>
+        <w:drawing>
+          <wp:inline distT="0" distB="0" distL="0" distR="0" wp14:anchorId="113E5DD5" wp14:editId="255CAD3B">
+            <wp:extent cx="3305175" cy="1352550"/>
+            <wp:effectExtent l="0" t="0" r="9525" b="0"/>
+            <wp:docPr id="16" name="Imagen 16"/>
+            <wp:cNvGraphicFramePr>
+              <a:graphicFrameLocks xmlns:a="http://schemas.openxmlformats.org/drawingml/2006/main" noChangeAspect="1"/>
+            </wp:cNvGraphicFramePr>
+            <a:graphic xmlns:a="http://schemas.openxmlformats.org/drawingml/2006/main">
+              <a:graphicData uri="http://schemas.openxmlformats.org/drawingml/2006/picture">
+                <pic:pic xmlns:pic="http://schemas.openxmlformats.org/drawingml/2006/picture">
+                  <pic:nvPicPr>
+                    <pic:cNvPr id="1" name=""/>
+                    <pic:cNvPicPr/>
+                  </pic:nvPicPr>
+                  <pic:blipFill>
+                    <a:blip r:embed="rId20"/>
+                    <a:stretch>
+                      <a:fillRect/>
+                    </a:stretch>
+                  </pic:blipFill>
+                  <pic:spPr>
+                    <a:xfrm>
+                      <a:off x="0" y="0"/>
+                      <a:ext cx="3305175" cy="1352550"/>
+                    </a:xfrm>
+                    <a:prstGeom prst="rect">
+                      <a:avLst/>
+                    </a:prstGeom>
+                  </pic:spPr>
+                </pic:pic>
+              </a:graphicData>
+            </a:graphic>
+          </wp:inline>
+        </w:drawing>
+      </w:r>
       <w:bookmarkStart w:id="0" w:name="_GoBack"/>
       <w:bookmarkEnd w:id="0"/>
+    </w:p>
+    <w:p>
+      <w:pPr>
+        <w:pStyle w:val="Prrafodelista"/>
+        <w:rPr>
+          <w:b/>
+          <w:sz w:val="28"/>
+          <w:lang w:val="es-MX"/>
+        </w:rPr>
+      </w:pPr>
+    </w:p>
+    <w:p>
+      <w:pPr>
+        <w:pStyle w:val="Prrafodelista"/>
+        <w:rPr>
+          <w:b/>
+          <w:sz w:val="28"/>
+          <w:lang w:val="es-MX"/>
+        </w:rPr>
+      </w:pPr>
+    </w:p>
+    <w:p>
+      <w:pPr>
+        <w:rPr>
+          <w:b/>
+          <w:sz w:val="28"/>
+          <w:lang w:val="es-MX"/>
+        </w:rPr>
+      </w:pPr>
+    </w:p>
+    <w:p>
+      <w:pPr>
+        <w:rPr>
+          <w:b/>
+          <w:sz w:val="28"/>
+          <w:lang w:val="es-MX"/>
+        </w:rPr>
+      </w:pPr>
+    </w:p>
+    <w:p>
+      <w:pPr>
+        <w:rPr>
+          <w:b/>
+          <w:sz w:val="28"/>
+          <w:lang w:val="es-MX"/>
+        </w:rPr>
+      </w:pPr>
+    </w:p>
+    <w:p>
+      <w:pPr>
+        <w:rPr>
+          <w:b/>
+          <w:sz w:val="28"/>
+          <w:lang w:val="es-MX"/>
+        </w:rPr>
+      </w:pPr>
     </w:p>
     <w:p>
       <w:pPr>
@@ -3327,7 +3835,7 @@
 
 <file path=word/numbering.xml><?xml version="1.0" encoding="utf-8"?>
 <w:numbering xmlns:wpc="http://schemas.microsoft.com/office/word/2010/wordprocessingCanvas" xmlns:mc="http://schemas.openxmlformats.org/markup-compatibility/2006" xmlns:o="urn:schemas-microsoft-com:office:office" xmlns:r="http://schemas.openxmlformats.org/officeDocument/2006/relationships" xmlns:m="http://schemas.openxmlformats.org/officeDocument/2006/math" xmlns:v="urn:schemas-microsoft-com:vml" xmlns:wp14="http://schemas.microsoft.com/office/word/2010/wordprocessingDrawing" xmlns:wp="http://schemas.openxmlformats.org/drawingml/2006/wordprocessingDrawing" xmlns:w10="urn:schemas-microsoft-com:office:word" xmlns:w="http://schemas.openxmlformats.org/wordprocessingml/2006/main" xmlns:w14="http://schemas.microsoft.com/office/word/2010/wordml" xmlns:w15="http://schemas.microsoft.com/office/word/2012/wordml" xmlns:wpg="http://schemas.microsoft.com/office/word/2010/wordprocessingGroup" xmlns:wpi="http://schemas.microsoft.com/office/word/2010/wordprocessingInk" xmlns:wne="http://schemas.microsoft.com/office/word/2006/wordml" xmlns:wps="http://schemas.microsoft.com/office/word/2010/wordprocessingShape" mc:Ignorable="w14 w15 wp14">
-  <w:abstractNum w:abstractNumId="0">
+  <w:abstractNum w:abstractNumId="0" w15:restartNumberingAfterBreak="0">
     <w:nsid w:val="0B3E6B5D"/>
     <w:multiLevelType w:val="hybridMultilevel"/>
     <w:tmpl w:val="2C1A5B78"/>
@@ -3439,10 +3947,10 @@
       </w:rPr>
     </w:lvl>
   </w:abstractNum>
-  <w:abstractNum w:abstractNumId="1">
+  <w:abstractNum w:abstractNumId="1" w15:restartNumberingAfterBreak="0">
     <w:nsid w:val="14355B79"/>
     <w:multiLevelType w:val="hybridMultilevel"/>
-    <w:tmpl w:val="59207338"/>
+    <w:tmpl w:val="654C8AC4"/>
     <w:lvl w:ilvl="0" w:tplc="240A0001">
       <w:start w:val="1"/>
       <w:numFmt w:val="bullet"/>
@@ -3552,7 +4060,120 @@
       </w:rPr>
     </w:lvl>
   </w:abstractNum>
-  <w:abstractNum w:abstractNumId="2">
+  <w:abstractNum w:abstractNumId="2" w15:restartNumberingAfterBreak="0">
+    <w:nsid w:val="171236ED"/>
+    <w:multiLevelType w:val="hybridMultilevel"/>
+    <w:tmpl w:val="B96CFD4A"/>
+    <w:lvl w:ilvl="0" w:tplc="240A0001">
+      <w:start w:val="1"/>
+      <w:numFmt w:val="bullet"/>
+      <w:lvlText w:val=""/>
+      <w:lvlJc w:val="left"/>
+      <w:pPr>
+        <w:ind w:left="720" w:hanging="360"/>
+      </w:pPr>
+      <w:rPr>
+        <w:rFonts w:ascii="Symbol" w:hAnsi="Symbol" w:hint="default"/>
+      </w:rPr>
+    </w:lvl>
+    <w:lvl w:ilvl="1" w:tplc="240A0003" w:tentative="1">
+      <w:start w:val="1"/>
+      <w:numFmt w:val="bullet"/>
+      <w:lvlText w:val="o"/>
+      <w:lvlJc w:val="left"/>
+      <w:pPr>
+        <w:ind w:left="1440" w:hanging="360"/>
+      </w:pPr>
+      <w:rPr>
+        <w:rFonts w:ascii="Courier New" w:hAnsi="Courier New" w:cs="Courier New" w:hint="default"/>
+      </w:rPr>
+    </w:lvl>
+    <w:lvl w:ilvl="2" w:tplc="240A0005" w:tentative="1">
+      <w:start w:val="1"/>
+      <w:numFmt w:val="bullet"/>
+      <w:lvlText w:val=""/>
+      <w:lvlJc w:val="left"/>
+      <w:pPr>
+        <w:ind w:left="2160" w:hanging="360"/>
+      </w:pPr>
+      <w:rPr>
+        <w:rFonts w:ascii="Wingdings" w:hAnsi="Wingdings" w:hint="default"/>
+      </w:rPr>
+    </w:lvl>
+    <w:lvl w:ilvl="3" w:tplc="240A0001" w:tentative="1">
+      <w:start w:val="1"/>
+      <w:numFmt w:val="bullet"/>
+      <w:lvlText w:val=""/>
+      <w:lvlJc w:val="left"/>
+      <w:pPr>
+        <w:ind w:left="2880" w:hanging="360"/>
+      </w:pPr>
+      <w:rPr>
+        <w:rFonts w:ascii="Symbol" w:hAnsi="Symbol" w:hint="default"/>
+      </w:rPr>
+    </w:lvl>
+    <w:lvl w:ilvl="4" w:tplc="240A0003" w:tentative="1">
+      <w:start w:val="1"/>
+      <w:numFmt w:val="bullet"/>
+      <w:lvlText w:val="o"/>
+      <w:lvlJc w:val="left"/>
+      <w:pPr>
+        <w:ind w:left="3600" w:hanging="360"/>
+      </w:pPr>
+      <w:rPr>
+        <w:rFonts w:ascii="Courier New" w:hAnsi="Courier New" w:cs="Courier New" w:hint="default"/>
+      </w:rPr>
+    </w:lvl>
+    <w:lvl w:ilvl="5" w:tplc="240A0005" w:tentative="1">
+      <w:start w:val="1"/>
+      <w:numFmt w:val="bullet"/>
+      <w:lvlText w:val=""/>
+      <w:lvlJc w:val="left"/>
+      <w:pPr>
+        <w:ind w:left="4320" w:hanging="360"/>
+      </w:pPr>
+      <w:rPr>
+        <w:rFonts w:ascii="Wingdings" w:hAnsi="Wingdings" w:hint="default"/>
+      </w:rPr>
+    </w:lvl>
+    <w:lvl w:ilvl="6" w:tplc="240A0001" w:tentative="1">
+      <w:start w:val="1"/>
+      <w:numFmt w:val="bullet"/>
+      <w:lvlText w:val=""/>
+      <w:lvlJc w:val="left"/>
+      <w:pPr>
+        <w:ind w:left="5040" w:hanging="360"/>
+      </w:pPr>
+      <w:rPr>
+        <w:rFonts w:ascii="Symbol" w:hAnsi="Symbol" w:hint="default"/>
+      </w:rPr>
+    </w:lvl>
+    <w:lvl w:ilvl="7" w:tplc="240A0003" w:tentative="1">
+      <w:start w:val="1"/>
+      <w:numFmt w:val="bullet"/>
+      <w:lvlText w:val="o"/>
+      <w:lvlJc w:val="left"/>
+      <w:pPr>
+        <w:ind w:left="5760" w:hanging="360"/>
+      </w:pPr>
+      <w:rPr>
+        <w:rFonts w:ascii="Courier New" w:hAnsi="Courier New" w:cs="Courier New" w:hint="default"/>
+      </w:rPr>
+    </w:lvl>
+    <w:lvl w:ilvl="8" w:tplc="240A0005" w:tentative="1">
+      <w:start w:val="1"/>
+      <w:numFmt w:val="bullet"/>
+      <w:lvlText w:val=""/>
+      <w:lvlJc w:val="left"/>
+      <w:pPr>
+        <w:ind w:left="6480" w:hanging="360"/>
+      </w:pPr>
+      <w:rPr>
+        <w:rFonts w:ascii="Wingdings" w:hAnsi="Wingdings" w:hint="default"/>
+      </w:rPr>
+    </w:lvl>
+  </w:abstractNum>
+  <w:abstractNum w:abstractNumId="3" w15:restartNumberingAfterBreak="0">
     <w:nsid w:val="205756AB"/>
     <w:multiLevelType w:val="hybridMultilevel"/>
     <w:tmpl w:val="8068A4D8"/>
@@ -3664,7 +4285,7 @@
       </w:rPr>
     </w:lvl>
   </w:abstractNum>
-  <w:abstractNum w:abstractNumId="3">
+  <w:abstractNum w:abstractNumId="4" w15:restartNumberingAfterBreak="0">
     <w:nsid w:val="21DE06CF"/>
     <w:multiLevelType w:val="hybridMultilevel"/>
     <w:tmpl w:val="39C2365A"/>
@@ -3776,7 +4397,7 @@
       </w:rPr>
     </w:lvl>
   </w:abstractNum>
-  <w:abstractNum w:abstractNumId="4">
+  <w:abstractNum w:abstractNumId="5" w15:restartNumberingAfterBreak="0">
     <w:nsid w:val="55C654A1"/>
     <w:multiLevelType w:val="hybridMultilevel"/>
     <w:tmpl w:val="28E2C47C"/>
@@ -3888,7 +4509,7 @@
       </w:rPr>
     </w:lvl>
   </w:abstractNum>
-  <w:abstractNum w:abstractNumId="5">
+  <w:abstractNum w:abstractNumId="6" w15:restartNumberingAfterBreak="0">
     <w:nsid w:val="5AE249FD"/>
     <w:multiLevelType w:val="hybridMultilevel"/>
     <w:tmpl w:val="6EDA3B20"/>
@@ -4000,7 +4621,7 @@
       </w:rPr>
     </w:lvl>
   </w:abstractNum>
-  <w:abstractNum w:abstractNumId="6">
+  <w:abstractNum w:abstractNumId="7" w15:restartNumberingAfterBreak="0">
     <w:nsid w:val="64EF67ED"/>
     <w:multiLevelType w:val="hybridMultilevel"/>
     <w:tmpl w:val="55FE8706"/>
@@ -4113,25 +4734,28 @@
     </w:lvl>
   </w:abstractNum>
   <w:num w:numId="1">
+    <w:abstractNumId w:val="7"/>
+  </w:num>
+  <w:num w:numId="2">
     <w:abstractNumId w:val="6"/>
   </w:num>
-  <w:num w:numId="2">
+  <w:num w:numId="3">
     <w:abstractNumId w:val="5"/>
   </w:num>
-  <w:num w:numId="3">
+  <w:num w:numId="4">
     <w:abstractNumId w:val="4"/>
   </w:num>
-  <w:num w:numId="4">
+  <w:num w:numId="5">
     <w:abstractNumId w:val="3"/>
-  </w:num>
-  <w:num w:numId="5">
-    <w:abstractNumId w:val="2"/>
   </w:num>
   <w:num w:numId="6">
     <w:abstractNumId w:val="1"/>
   </w:num>
   <w:num w:numId="7">
     <w:abstractNumId w:val="0"/>
+  </w:num>
+  <w:num w:numId="8">
+    <w:abstractNumId w:val="2"/>
   </w:num>
 </w:numbering>
 </file>

</xml_diff>

<commit_message>
apuntes hasta el video # 15
</commit_message>
<xml_diff>
--- a/Curso_Terminal_LineaComandos/CURSO DE INTRODUCCION A LA TERMINAL Y LINEA DE COMANDOS.docx
+++ b/Curso_Terminal_LineaComandos/CURSO DE INTRODUCCION A LA TERMINAL Y LINEA DE COMANDOS.docx
@@ -3679,64 +3679,2848 @@
           </wp:inline>
         </w:drawing>
       </w:r>
+    </w:p>
+    <w:p>
+      <w:pPr>
+        <w:pStyle w:val="Prrafodelista"/>
+        <w:tabs>
+          <w:tab w:val="center" w:pos="4779"/>
+        </w:tabs>
+        <w:rPr>
+          <w:b/>
+          <w:sz w:val="28"/>
+          <w:lang w:val="es-MX"/>
+        </w:rPr>
+      </w:pPr>
+    </w:p>
+    <w:p>
+      <w:pPr>
+        <w:pStyle w:val="Prrafodelista"/>
+        <w:tabs>
+          <w:tab w:val="center" w:pos="4779"/>
+        </w:tabs>
+        <w:rPr>
+          <w:b/>
+          <w:sz w:val="28"/>
+          <w:lang w:val="es-MX"/>
+        </w:rPr>
+      </w:pPr>
+      <w:r>
+        <w:rPr>
+          <w:b/>
+          <w:sz w:val="28"/>
+          <w:lang w:val="es-MX"/>
+        </w:rPr>
+        <w:t>Símbolos reservados por el terminal que nos permite ejecutar más de un comando o encadenarlos, es útil para crear y m movernos a una carpeta</w:t>
+      </w:r>
+    </w:p>
+    <w:p>
+      <w:pPr>
+        <w:pStyle w:val="Prrafodelista"/>
+        <w:tabs>
+          <w:tab w:val="center" w:pos="4779"/>
+        </w:tabs>
+        <w:rPr>
+          <w:b/>
+          <w:sz w:val="28"/>
+          <w:lang w:val="es-MX"/>
+        </w:rPr>
+      </w:pPr>
+      <w:r>
+        <w:rPr>
+          <w:b/>
+          <w:sz w:val="28"/>
+          <w:lang w:val="es-MX"/>
+        </w:rPr>
+        <w:t xml:space="preserve">Forma síncrona </w:t>
+      </w:r>
+      <w:r>
+        <w:rPr>
+          <w:b/>
+          <w:sz w:val="28"/>
+          <w:lang w:val="es-MX"/>
+        </w:rPr>
+        <w:t>(;)</w:t>
+      </w:r>
+    </w:p>
+    <w:p>
+      <w:pPr>
+        <w:pStyle w:val="Prrafodelista"/>
+        <w:tabs>
+          <w:tab w:val="center" w:pos="4779"/>
+        </w:tabs>
+        <w:rPr>
+          <w:b/>
+          <w:sz w:val="28"/>
+          <w:lang w:val="es-MX"/>
+        </w:rPr>
+      </w:pPr>
+      <w:r>
+        <w:rPr>
+          <w:noProof/>
+          <w:lang w:eastAsia="es-CO"/>
+        </w:rPr>
+        <w:drawing>
+          <wp:inline distT="0" distB="0" distL="0" distR="0" wp14:anchorId="262F6727" wp14:editId="43755BBC">
+            <wp:extent cx="5612130" cy="290195"/>
+            <wp:effectExtent l="0" t="0" r="7620" b="0"/>
+            <wp:docPr id="17" name="Imagen 17"/>
+            <wp:cNvGraphicFramePr>
+              <a:graphicFrameLocks xmlns:a="http://schemas.openxmlformats.org/drawingml/2006/main" noChangeAspect="1"/>
+            </wp:cNvGraphicFramePr>
+            <a:graphic xmlns:a="http://schemas.openxmlformats.org/drawingml/2006/main">
+              <a:graphicData uri="http://schemas.openxmlformats.org/drawingml/2006/picture">
+                <pic:pic xmlns:pic="http://schemas.openxmlformats.org/drawingml/2006/picture">
+                  <pic:nvPicPr>
+                    <pic:cNvPr id="1" name=""/>
+                    <pic:cNvPicPr/>
+                  </pic:nvPicPr>
+                  <pic:blipFill>
+                    <a:blip r:embed="rId21"/>
+                    <a:stretch>
+                      <a:fillRect/>
+                    </a:stretch>
+                  </pic:blipFill>
+                  <pic:spPr>
+                    <a:xfrm>
+                      <a:off x="0" y="0"/>
+                      <a:ext cx="5612130" cy="290195"/>
+                    </a:xfrm>
+                    <a:prstGeom prst="rect">
+                      <a:avLst/>
+                    </a:prstGeom>
+                  </pic:spPr>
+                </pic:pic>
+              </a:graphicData>
+            </a:graphic>
+          </wp:inline>
+        </w:drawing>
+      </w:r>
+    </w:p>
+    <w:p>
+      <w:pPr>
+        <w:pStyle w:val="Prrafodelista"/>
+        <w:tabs>
+          <w:tab w:val="center" w:pos="4779"/>
+        </w:tabs>
+        <w:rPr>
+          <w:b/>
+          <w:sz w:val="28"/>
+          <w:lang w:val="es-MX"/>
+        </w:rPr>
+      </w:pPr>
+    </w:p>
+    <w:p>
+      <w:pPr>
+        <w:pStyle w:val="Prrafodelista"/>
+        <w:tabs>
+          <w:tab w:val="center" w:pos="4779"/>
+        </w:tabs>
+        <w:rPr>
+          <w:b/>
+          <w:sz w:val="28"/>
+          <w:lang w:val="es-MX"/>
+        </w:rPr>
+      </w:pPr>
+      <w:r>
+        <w:rPr>
+          <w:b/>
+          <w:sz w:val="28"/>
+          <w:lang w:val="es-MX"/>
+        </w:rPr>
+        <w:t>Forma asíncrona (se abre un Shell por cada comando) (&amp;)</w:t>
+      </w:r>
+    </w:p>
+    <w:p>
+      <w:pPr>
+        <w:pStyle w:val="Prrafodelista"/>
+        <w:tabs>
+          <w:tab w:val="center" w:pos="4779"/>
+        </w:tabs>
+        <w:rPr>
+          <w:b/>
+          <w:sz w:val="28"/>
+          <w:lang w:val="es-MX"/>
+        </w:rPr>
+      </w:pPr>
+      <w:r>
+        <w:rPr>
+          <w:noProof/>
+          <w:lang w:eastAsia="es-CO"/>
+        </w:rPr>
+        <w:lastRenderedPageBreak/>
+        <w:drawing>
+          <wp:inline distT="0" distB="0" distL="0" distR="0" wp14:anchorId="06290882" wp14:editId="2C0518B1">
+            <wp:extent cx="5612130" cy="1744345"/>
+            <wp:effectExtent l="0" t="0" r="7620" b="8255"/>
+            <wp:docPr id="18" name="Imagen 18"/>
+            <wp:cNvGraphicFramePr>
+              <a:graphicFrameLocks xmlns:a="http://schemas.openxmlformats.org/drawingml/2006/main" noChangeAspect="1"/>
+            </wp:cNvGraphicFramePr>
+            <a:graphic xmlns:a="http://schemas.openxmlformats.org/drawingml/2006/main">
+              <a:graphicData uri="http://schemas.openxmlformats.org/drawingml/2006/picture">
+                <pic:pic xmlns:pic="http://schemas.openxmlformats.org/drawingml/2006/picture">
+                  <pic:nvPicPr>
+                    <pic:cNvPr id="1" name=""/>
+                    <pic:cNvPicPr/>
+                  </pic:nvPicPr>
+                  <pic:blipFill>
+                    <a:blip r:embed="rId22"/>
+                    <a:stretch>
+                      <a:fillRect/>
+                    </a:stretch>
+                  </pic:blipFill>
+                  <pic:spPr>
+                    <a:xfrm>
+                      <a:off x="0" y="0"/>
+                      <a:ext cx="5612130" cy="1744345"/>
+                    </a:xfrm>
+                    <a:prstGeom prst="rect">
+                      <a:avLst/>
+                    </a:prstGeom>
+                  </pic:spPr>
+                </pic:pic>
+              </a:graphicData>
+            </a:graphic>
+          </wp:inline>
+        </w:drawing>
+      </w:r>
+    </w:p>
+    <w:p>
+      <w:pPr>
+        <w:pStyle w:val="Prrafodelista"/>
+        <w:tabs>
+          <w:tab w:val="center" w:pos="4779"/>
+        </w:tabs>
+        <w:rPr>
+          <w:b/>
+          <w:sz w:val="28"/>
+          <w:lang w:val="es-MX"/>
+        </w:rPr>
+      </w:pPr>
+    </w:p>
+    <w:p>
+      <w:pPr>
+        <w:pStyle w:val="Prrafodelista"/>
+        <w:rPr>
+          <w:b/>
+          <w:sz w:val="28"/>
+          <w:lang w:val="es-MX"/>
+        </w:rPr>
+      </w:pPr>
+    </w:p>
+    <w:p>
+      <w:pPr>
+        <w:pStyle w:val="Prrafodelista"/>
+        <w:rPr>
+          <w:b/>
+          <w:sz w:val="28"/>
+          <w:lang w:val="es-MX"/>
+        </w:rPr>
+      </w:pPr>
+      <w:r>
+        <w:rPr>
+          <w:b/>
+          <w:sz w:val="28"/>
+          <w:lang w:val="es-MX"/>
+        </w:rPr>
+        <w:t>Comandos de forma condicional AND &amp;&amp;</w:t>
+      </w:r>
+    </w:p>
+    <w:p>
+      <w:pPr>
+        <w:pStyle w:val="Prrafodelista"/>
+        <w:rPr>
+          <w:b/>
+          <w:sz w:val="28"/>
+          <w:lang w:val="es-MX"/>
+        </w:rPr>
+      </w:pPr>
+    </w:p>
+    <w:p>
+      <w:pPr>
+        <w:pStyle w:val="Prrafodelista"/>
+        <w:rPr>
+          <w:b/>
+          <w:sz w:val="28"/>
+          <w:lang w:val="es-MX"/>
+        </w:rPr>
+      </w:pPr>
+      <w:r>
+        <w:rPr>
+          <w:b/>
+          <w:sz w:val="28"/>
+          <w:lang w:val="es-MX"/>
+        </w:rPr>
+        <w:t xml:space="preserve">Si creo una carpeta </w:t>
+      </w:r>
+      <w:proofErr w:type="spellStart"/>
+      <w:r>
+        <w:rPr>
+          <w:b/>
+          <w:sz w:val="28"/>
+          <w:lang w:val="es-MX"/>
+        </w:rPr>
+        <w:t>llamda</w:t>
+      </w:r>
+      <w:proofErr w:type="spellEnd"/>
+      <w:r>
+        <w:rPr>
+          <w:b/>
+          <w:sz w:val="28"/>
+          <w:lang w:val="es-MX"/>
+        </w:rPr>
+        <w:t xml:space="preserve"> test, entonces moverme a ella</w:t>
+      </w:r>
+    </w:p>
+    <w:p>
+      <w:pPr>
+        <w:pStyle w:val="Prrafodelista"/>
+        <w:rPr>
+          <w:b/>
+          <w:sz w:val="28"/>
+          <w:lang w:val="es-MX"/>
+        </w:rPr>
+      </w:pPr>
+      <w:r>
+        <w:rPr>
+          <w:noProof/>
+          <w:lang w:eastAsia="es-CO"/>
+        </w:rPr>
+        <w:drawing>
+          <wp:inline distT="0" distB="0" distL="0" distR="0" wp14:anchorId="70F1680C" wp14:editId="6F099769">
+            <wp:extent cx="4572000" cy="581025"/>
+            <wp:effectExtent l="0" t="0" r="0" b="9525"/>
+            <wp:docPr id="19" name="Imagen 19"/>
+            <wp:cNvGraphicFramePr>
+              <a:graphicFrameLocks xmlns:a="http://schemas.openxmlformats.org/drawingml/2006/main" noChangeAspect="1"/>
+            </wp:cNvGraphicFramePr>
+            <a:graphic xmlns:a="http://schemas.openxmlformats.org/drawingml/2006/main">
+              <a:graphicData uri="http://schemas.openxmlformats.org/drawingml/2006/picture">
+                <pic:pic xmlns:pic="http://schemas.openxmlformats.org/drawingml/2006/picture">
+                  <pic:nvPicPr>
+                    <pic:cNvPr id="1" name=""/>
+                    <pic:cNvPicPr/>
+                  </pic:nvPicPr>
+                  <pic:blipFill>
+                    <a:blip r:embed="rId23"/>
+                    <a:stretch>
+                      <a:fillRect/>
+                    </a:stretch>
+                  </pic:blipFill>
+                  <pic:spPr>
+                    <a:xfrm>
+                      <a:off x="0" y="0"/>
+                      <a:ext cx="4572000" cy="581025"/>
+                    </a:xfrm>
+                    <a:prstGeom prst="rect">
+                      <a:avLst/>
+                    </a:prstGeom>
+                  </pic:spPr>
+                </pic:pic>
+              </a:graphicData>
+            </a:graphic>
+          </wp:inline>
+        </w:drawing>
+      </w:r>
+    </w:p>
+    <w:p>
+      <w:pPr>
+        <w:pStyle w:val="Prrafodelista"/>
+        <w:rPr>
+          <w:b/>
+          <w:sz w:val="28"/>
+          <w:lang w:val="es-MX"/>
+        </w:rPr>
+      </w:pPr>
+      <w:r>
+        <w:rPr>
+          <w:b/>
+          <w:sz w:val="28"/>
+          <w:lang w:val="es-MX"/>
+        </w:rPr>
+        <w:t>Operador que permite alguna verificación el OR ||</w:t>
+      </w:r>
+    </w:p>
+    <w:p>
+      <w:pPr>
+        <w:pStyle w:val="Prrafodelista"/>
+        <w:rPr>
+          <w:b/>
+          <w:sz w:val="28"/>
+          <w:lang w:val="es-MX"/>
+        </w:rPr>
+      </w:pPr>
+      <w:r>
+        <w:rPr>
+          <w:noProof/>
+          <w:lang w:eastAsia="es-CO"/>
+        </w:rPr>
+        <w:drawing>
+          <wp:inline distT="0" distB="0" distL="0" distR="0" wp14:anchorId="61B28EE5" wp14:editId="4243B63B">
+            <wp:extent cx="5612130" cy="294640"/>
+            <wp:effectExtent l="0" t="0" r="7620" b="0"/>
+            <wp:docPr id="20" name="Imagen 20"/>
+            <wp:cNvGraphicFramePr>
+              <a:graphicFrameLocks xmlns:a="http://schemas.openxmlformats.org/drawingml/2006/main" noChangeAspect="1"/>
+            </wp:cNvGraphicFramePr>
+            <a:graphic xmlns:a="http://schemas.openxmlformats.org/drawingml/2006/main">
+              <a:graphicData uri="http://schemas.openxmlformats.org/drawingml/2006/picture">
+                <pic:pic xmlns:pic="http://schemas.openxmlformats.org/drawingml/2006/picture">
+                  <pic:nvPicPr>
+                    <pic:cNvPr id="1" name=""/>
+                    <pic:cNvPicPr/>
+                  </pic:nvPicPr>
+                  <pic:blipFill>
+                    <a:blip r:embed="rId24"/>
+                    <a:stretch>
+                      <a:fillRect/>
+                    </a:stretch>
+                  </pic:blipFill>
+                  <pic:spPr>
+                    <a:xfrm>
+                      <a:off x="0" y="0"/>
+                      <a:ext cx="5612130" cy="294640"/>
+                    </a:xfrm>
+                    <a:prstGeom prst="rect">
+                      <a:avLst/>
+                    </a:prstGeom>
+                  </pic:spPr>
+                </pic:pic>
+              </a:graphicData>
+            </a:graphic>
+          </wp:inline>
+        </w:drawing>
+      </w:r>
+    </w:p>
+    <w:p>
+      <w:pPr>
+        <w:pStyle w:val="Prrafodelista"/>
+        <w:rPr>
+          <w:b/>
+          <w:sz w:val="28"/>
+          <w:lang w:val="es-MX"/>
+        </w:rPr>
+      </w:pPr>
+    </w:p>
+    <w:p>
+      <w:pPr>
+        <w:pStyle w:val="Prrafodelista"/>
+        <w:rPr>
+          <w:b/>
+          <w:sz w:val="28"/>
+          <w:lang w:val="es-MX"/>
+        </w:rPr>
+      </w:pPr>
+    </w:p>
+    <w:p>
+      <w:pPr>
+        <w:pStyle w:val="Prrafodelista"/>
+        <w:jc w:val="center"/>
+        <w:rPr>
+          <w:b/>
+          <w:sz w:val="28"/>
+          <w:lang w:val="es-MX"/>
+        </w:rPr>
+      </w:pPr>
+      <w:r>
+        <w:rPr>
+          <w:b/>
+          <w:sz w:val="28"/>
+          <w:lang w:val="es-MX"/>
+        </w:rPr>
+        <w:t>COMO SE MA JEAN LOS PERMISOS</w:t>
+      </w:r>
+    </w:p>
+    <w:p>
+      <w:pPr>
+        <w:pStyle w:val="Prrafodelista"/>
+        <w:jc w:val="center"/>
+        <w:rPr>
+          <w:b/>
+          <w:sz w:val="28"/>
+          <w:lang w:val="es-MX"/>
+        </w:rPr>
+      </w:pPr>
+    </w:p>
+    <w:p>
+      <w:pPr>
+        <w:pStyle w:val="Prrafodelista"/>
+        <w:rPr>
+          <w:b/>
+          <w:sz w:val="28"/>
+          <w:lang w:val="es-MX"/>
+        </w:rPr>
+      </w:pPr>
+      <w:r>
+        <w:rPr>
+          <w:noProof/>
+          <w:lang w:eastAsia="es-CO"/>
+        </w:rPr>
+        <w:drawing>
+          <wp:inline distT="0" distB="0" distL="0" distR="0" wp14:anchorId="5EB47546" wp14:editId="5A36F830">
+            <wp:extent cx="4200525" cy="1981200"/>
+            <wp:effectExtent l="0" t="0" r="9525" b="0"/>
+            <wp:docPr id="21" name="Imagen 21"/>
+            <wp:cNvGraphicFramePr>
+              <a:graphicFrameLocks xmlns:a="http://schemas.openxmlformats.org/drawingml/2006/main" noChangeAspect="1"/>
+            </wp:cNvGraphicFramePr>
+            <a:graphic xmlns:a="http://schemas.openxmlformats.org/drawingml/2006/main">
+              <a:graphicData uri="http://schemas.openxmlformats.org/drawingml/2006/picture">
+                <pic:pic xmlns:pic="http://schemas.openxmlformats.org/drawingml/2006/picture">
+                  <pic:nvPicPr>
+                    <pic:cNvPr id="1" name=""/>
+                    <pic:cNvPicPr/>
+                  </pic:nvPicPr>
+                  <pic:blipFill>
+                    <a:blip r:embed="rId25"/>
+                    <a:stretch>
+                      <a:fillRect/>
+                    </a:stretch>
+                  </pic:blipFill>
+                  <pic:spPr>
+                    <a:xfrm>
+                      <a:off x="0" y="0"/>
+                      <a:ext cx="4200525" cy="1981200"/>
+                    </a:xfrm>
+                    <a:prstGeom prst="rect">
+                      <a:avLst/>
+                    </a:prstGeom>
+                  </pic:spPr>
+                </pic:pic>
+              </a:graphicData>
+            </a:graphic>
+          </wp:inline>
+        </w:drawing>
+      </w:r>
+    </w:p>
+    <w:p>
+      <w:pPr>
+        <w:pStyle w:val="Prrafodelista"/>
+        <w:rPr>
+          <w:b/>
+          <w:sz w:val="28"/>
+          <w:lang w:val="es-MX"/>
+        </w:rPr>
+      </w:pPr>
+      <w:r>
+        <w:rPr>
+          <w:noProof/>
+          <w:lang w:eastAsia="es-CO"/>
+        </w:rPr>
+        <w:lastRenderedPageBreak/>
+        <w:drawing>
+          <wp:inline distT="0" distB="0" distL="0" distR="0" wp14:anchorId="26428827" wp14:editId="41576CA5">
+            <wp:extent cx="3857625" cy="2657475"/>
+            <wp:effectExtent l="0" t="0" r="9525" b="9525"/>
+            <wp:docPr id="22" name="Imagen 22"/>
+            <wp:cNvGraphicFramePr>
+              <a:graphicFrameLocks xmlns:a="http://schemas.openxmlformats.org/drawingml/2006/main" noChangeAspect="1"/>
+            </wp:cNvGraphicFramePr>
+            <a:graphic xmlns:a="http://schemas.openxmlformats.org/drawingml/2006/main">
+              <a:graphicData uri="http://schemas.openxmlformats.org/drawingml/2006/picture">
+                <pic:pic xmlns:pic="http://schemas.openxmlformats.org/drawingml/2006/picture">
+                  <pic:nvPicPr>
+                    <pic:cNvPr id="1" name=""/>
+                    <pic:cNvPicPr/>
+                  </pic:nvPicPr>
+                  <pic:blipFill>
+                    <a:blip r:embed="rId26"/>
+                    <a:stretch>
+                      <a:fillRect/>
+                    </a:stretch>
+                  </pic:blipFill>
+                  <pic:spPr>
+                    <a:xfrm>
+                      <a:off x="0" y="0"/>
+                      <a:ext cx="3857625" cy="2657475"/>
+                    </a:xfrm>
+                    <a:prstGeom prst="rect">
+                      <a:avLst/>
+                    </a:prstGeom>
+                  </pic:spPr>
+                </pic:pic>
+              </a:graphicData>
+            </a:graphic>
+          </wp:inline>
+        </w:drawing>
+      </w:r>
+    </w:p>
+    <w:p>
+      <w:pPr>
+        <w:pStyle w:val="Prrafodelista"/>
+        <w:rPr>
+          <w:b/>
+          <w:sz w:val="28"/>
+          <w:lang w:val="es-MX"/>
+        </w:rPr>
+      </w:pPr>
+      <w:r>
+        <w:rPr>
+          <w:noProof/>
+          <w:lang w:eastAsia="es-CO"/>
+        </w:rPr>
+        <w:drawing>
+          <wp:inline distT="0" distB="0" distL="0" distR="0" wp14:anchorId="2DFBE6BD" wp14:editId="3F419F91">
+            <wp:extent cx="4400550" cy="2552700"/>
+            <wp:effectExtent l="0" t="0" r="0" b="0"/>
+            <wp:docPr id="23" name="Imagen 23"/>
+            <wp:cNvGraphicFramePr>
+              <a:graphicFrameLocks xmlns:a="http://schemas.openxmlformats.org/drawingml/2006/main" noChangeAspect="1"/>
+            </wp:cNvGraphicFramePr>
+            <a:graphic xmlns:a="http://schemas.openxmlformats.org/drawingml/2006/main">
+              <a:graphicData uri="http://schemas.openxmlformats.org/drawingml/2006/picture">
+                <pic:pic xmlns:pic="http://schemas.openxmlformats.org/drawingml/2006/picture">
+                  <pic:nvPicPr>
+                    <pic:cNvPr id="1" name=""/>
+                    <pic:cNvPicPr/>
+                  </pic:nvPicPr>
+                  <pic:blipFill>
+                    <a:blip r:embed="rId27"/>
+                    <a:stretch>
+                      <a:fillRect/>
+                    </a:stretch>
+                  </pic:blipFill>
+                  <pic:spPr>
+                    <a:xfrm>
+                      <a:off x="0" y="0"/>
+                      <a:ext cx="4400550" cy="2552700"/>
+                    </a:xfrm>
+                    <a:prstGeom prst="rect">
+                      <a:avLst/>
+                    </a:prstGeom>
+                  </pic:spPr>
+                </pic:pic>
+              </a:graphicData>
+            </a:graphic>
+          </wp:inline>
+        </w:drawing>
+      </w:r>
+    </w:p>
+    <w:p>
+      <w:pPr>
+        <w:pStyle w:val="Prrafodelista"/>
+        <w:rPr>
+          <w:b/>
+          <w:sz w:val="28"/>
+          <w:lang w:val="es-MX"/>
+        </w:rPr>
+      </w:pPr>
+      <w:r>
+        <w:rPr>
+          <w:noProof/>
+          <w:lang w:eastAsia="es-CO"/>
+        </w:rPr>
+        <w:lastRenderedPageBreak/>
+        <w:drawing>
+          <wp:inline distT="0" distB="0" distL="0" distR="0" wp14:anchorId="0A0CC1C5" wp14:editId="4E18178D">
+            <wp:extent cx="4429125" cy="2524125"/>
+            <wp:effectExtent l="0" t="0" r="9525" b="9525"/>
+            <wp:docPr id="24" name="Imagen 24"/>
+            <wp:cNvGraphicFramePr>
+              <a:graphicFrameLocks xmlns:a="http://schemas.openxmlformats.org/drawingml/2006/main" noChangeAspect="1"/>
+            </wp:cNvGraphicFramePr>
+            <a:graphic xmlns:a="http://schemas.openxmlformats.org/drawingml/2006/main">
+              <a:graphicData uri="http://schemas.openxmlformats.org/drawingml/2006/picture">
+                <pic:pic xmlns:pic="http://schemas.openxmlformats.org/drawingml/2006/picture">
+                  <pic:nvPicPr>
+                    <pic:cNvPr id="1" name=""/>
+                    <pic:cNvPicPr/>
+                  </pic:nvPicPr>
+                  <pic:blipFill>
+                    <a:blip r:embed="rId28"/>
+                    <a:stretch>
+                      <a:fillRect/>
+                    </a:stretch>
+                  </pic:blipFill>
+                  <pic:spPr>
+                    <a:xfrm>
+                      <a:off x="0" y="0"/>
+                      <a:ext cx="4429125" cy="2524125"/>
+                    </a:xfrm>
+                    <a:prstGeom prst="rect">
+                      <a:avLst/>
+                    </a:prstGeom>
+                  </pic:spPr>
+                </pic:pic>
+              </a:graphicData>
+            </a:graphic>
+          </wp:inline>
+        </w:drawing>
+      </w:r>
+      <w:r>
+        <w:rPr>
+          <w:noProof/>
+          <w:lang w:eastAsia="es-CO"/>
+        </w:rPr>
+        <w:drawing>
+          <wp:inline distT="0" distB="0" distL="0" distR="0" wp14:anchorId="41A2FFC2" wp14:editId="6F0F9BE1">
+            <wp:extent cx="5591175" cy="2686050"/>
+            <wp:effectExtent l="0" t="0" r="9525" b="0"/>
+            <wp:docPr id="25" name="Imagen 25"/>
+            <wp:cNvGraphicFramePr>
+              <a:graphicFrameLocks xmlns:a="http://schemas.openxmlformats.org/drawingml/2006/main" noChangeAspect="1"/>
+            </wp:cNvGraphicFramePr>
+            <a:graphic xmlns:a="http://schemas.openxmlformats.org/drawingml/2006/main">
+              <a:graphicData uri="http://schemas.openxmlformats.org/drawingml/2006/picture">
+                <pic:pic xmlns:pic="http://schemas.openxmlformats.org/drawingml/2006/picture">
+                  <pic:nvPicPr>
+                    <pic:cNvPr id="1" name=""/>
+                    <pic:cNvPicPr/>
+                  </pic:nvPicPr>
+                  <pic:blipFill>
+                    <a:blip r:embed="rId29"/>
+                    <a:stretch>
+                      <a:fillRect/>
+                    </a:stretch>
+                  </pic:blipFill>
+                  <pic:spPr>
+                    <a:xfrm>
+                      <a:off x="0" y="0"/>
+                      <a:ext cx="5591175" cy="2686050"/>
+                    </a:xfrm>
+                    <a:prstGeom prst="rect">
+                      <a:avLst/>
+                    </a:prstGeom>
+                  </pic:spPr>
+                </pic:pic>
+              </a:graphicData>
+            </a:graphic>
+          </wp:inline>
+        </w:drawing>
+      </w:r>
+    </w:p>
+    <w:p>
+      <w:pPr>
+        <w:pStyle w:val="Prrafodelista"/>
+        <w:rPr>
+          <w:b/>
+          <w:sz w:val="28"/>
+          <w:lang w:val="es-MX"/>
+        </w:rPr>
+      </w:pPr>
+    </w:p>
+    <w:p>
+      <w:pPr>
+        <w:pStyle w:val="Prrafodelista"/>
+        <w:rPr>
+          <w:b/>
+          <w:sz w:val="28"/>
+          <w:lang w:val="es-MX"/>
+        </w:rPr>
+      </w:pPr>
+      <w:r>
+        <w:rPr>
+          <w:noProof/>
+          <w:lang w:eastAsia="es-CO"/>
+        </w:rPr>
+        <w:lastRenderedPageBreak/>
+        <w:drawing>
+          <wp:inline distT="0" distB="0" distL="0" distR="0" wp14:anchorId="00EA2F91" wp14:editId="1903ABB9">
+            <wp:extent cx="5612130" cy="3961765"/>
+            <wp:effectExtent l="0" t="0" r="7620" b="635"/>
+            <wp:docPr id="26" name="Imagen 26"/>
+            <wp:cNvGraphicFramePr>
+              <a:graphicFrameLocks xmlns:a="http://schemas.openxmlformats.org/drawingml/2006/main" noChangeAspect="1"/>
+            </wp:cNvGraphicFramePr>
+            <a:graphic xmlns:a="http://schemas.openxmlformats.org/drawingml/2006/main">
+              <a:graphicData uri="http://schemas.openxmlformats.org/drawingml/2006/picture">
+                <pic:pic xmlns:pic="http://schemas.openxmlformats.org/drawingml/2006/picture">
+                  <pic:nvPicPr>
+                    <pic:cNvPr id="1" name=""/>
+                    <pic:cNvPicPr/>
+                  </pic:nvPicPr>
+                  <pic:blipFill>
+                    <a:blip r:embed="rId30"/>
+                    <a:stretch>
+                      <a:fillRect/>
+                    </a:stretch>
+                  </pic:blipFill>
+                  <pic:spPr>
+                    <a:xfrm>
+                      <a:off x="0" y="0"/>
+                      <a:ext cx="5612130" cy="3961765"/>
+                    </a:xfrm>
+                    <a:prstGeom prst="rect">
+                      <a:avLst/>
+                    </a:prstGeom>
+                  </pic:spPr>
+                </pic:pic>
+              </a:graphicData>
+            </a:graphic>
+          </wp:inline>
+        </w:drawing>
+      </w:r>
+    </w:p>
+    <w:p>
+      <w:pPr>
+        <w:pStyle w:val="Prrafodelista"/>
+        <w:rPr>
+          <w:b/>
+          <w:sz w:val="28"/>
+          <w:lang w:val="es-MX"/>
+        </w:rPr>
+      </w:pPr>
+      <w:r>
+        <w:rPr>
+          <w:b/>
+          <w:sz w:val="28"/>
+          <w:lang w:val="es-MX"/>
+        </w:rPr>
+        <w:t>ASIGNADO PERMISOS DESDE LA TERMINAL</w:t>
+      </w:r>
+    </w:p>
+    <w:p>
+      <w:pPr>
+        <w:pStyle w:val="Prrafodelista"/>
+        <w:rPr>
+          <w:b/>
+          <w:sz w:val="28"/>
+          <w:lang w:val="es-MX"/>
+        </w:rPr>
+      </w:pPr>
+      <w:r>
+        <w:rPr>
+          <w:noProof/>
+          <w:lang w:eastAsia="es-CO"/>
+        </w:rPr>
+        <w:drawing>
+          <wp:inline distT="0" distB="0" distL="0" distR="0" wp14:anchorId="230B5D49" wp14:editId="20480F1D">
+            <wp:extent cx="4572000" cy="257175"/>
+            <wp:effectExtent l="0" t="0" r="0" b="9525"/>
+            <wp:docPr id="28" name="Imagen 28"/>
+            <wp:cNvGraphicFramePr>
+              <a:graphicFrameLocks xmlns:a="http://schemas.openxmlformats.org/drawingml/2006/main" noChangeAspect="1"/>
+            </wp:cNvGraphicFramePr>
+            <a:graphic xmlns:a="http://schemas.openxmlformats.org/drawingml/2006/main">
+              <a:graphicData uri="http://schemas.openxmlformats.org/drawingml/2006/picture">
+                <pic:pic xmlns:pic="http://schemas.openxmlformats.org/drawingml/2006/picture">
+                  <pic:nvPicPr>
+                    <pic:cNvPr id="1" name=""/>
+                    <pic:cNvPicPr/>
+                  </pic:nvPicPr>
+                  <pic:blipFill>
+                    <a:blip r:embed="rId31"/>
+                    <a:stretch>
+                      <a:fillRect/>
+                    </a:stretch>
+                  </pic:blipFill>
+                  <pic:spPr>
+                    <a:xfrm>
+                      <a:off x="0" y="0"/>
+                      <a:ext cx="4572000" cy="257175"/>
+                    </a:xfrm>
+                    <a:prstGeom prst="rect">
+                      <a:avLst/>
+                    </a:prstGeom>
+                  </pic:spPr>
+                </pic:pic>
+              </a:graphicData>
+            </a:graphic>
+          </wp:inline>
+        </w:drawing>
+      </w:r>
+    </w:p>
+    <w:p>
+      <w:pPr>
+        <w:pStyle w:val="Prrafodelista"/>
+        <w:rPr>
+          <w:b/>
+          <w:sz w:val="28"/>
+          <w:lang w:val="es-MX"/>
+        </w:rPr>
+      </w:pPr>
+    </w:p>
+    <w:p>
+      <w:pPr>
+        <w:pStyle w:val="Prrafodelista"/>
+        <w:rPr>
+          <w:b/>
+          <w:sz w:val="28"/>
+          <w:lang w:val="es-MX"/>
+        </w:rPr>
+      </w:pPr>
+    </w:p>
+    <w:p>
+      <w:pPr>
+        <w:pStyle w:val="Prrafodelista"/>
+        <w:rPr>
+          <w:b/>
+          <w:sz w:val="28"/>
+          <w:lang w:val="es-MX"/>
+        </w:rPr>
+      </w:pPr>
+      <w:r>
+        <w:rPr>
+          <w:noProof/>
+          <w:lang w:eastAsia="es-CO"/>
+        </w:rPr>
+        <w:drawing>
+          <wp:inline distT="0" distB="0" distL="0" distR="0" wp14:anchorId="27203265" wp14:editId="43D003B1">
+            <wp:extent cx="4752975" cy="304800"/>
+            <wp:effectExtent l="0" t="0" r="9525" b="0"/>
+            <wp:docPr id="27" name="Imagen 27"/>
+            <wp:cNvGraphicFramePr>
+              <a:graphicFrameLocks xmlns:a="http://schemas.openxmlformats.org/drawingml/2006/main" noChangeAspect="1"/>
+            </wp:cNvGraphicFramePr>
+            <a:graphic xmlns:a="http://schemas.openxmlformats.org/drawingml/2006/main">
+              <a:graphicData uri="http://schemas.openxmlformats.org/drawingml/2006/picture">
+                <pic:pic xmlns:pic="http://schemas.openxmlformats.org/drawingml/2006/picture">
+                  <pic:nvPicPr>
+                    <pic:cNvPr id="1" name=""/>
+                    <pic:cNvPicPr/>
+                  </pic:nvPicPr>
+                  <pic:blipFill>
+                    <a:blip r:embed="rId32"/>
+                    <a:stretch>
+                      <a:fillRect/>
+                    </a:stretch>
+                  </pic:blipFill>
+                  <pic:spPr>
+                    <a:xfrm>
+                      <a:off x="0" y="0"/>
+                      <a:ext cx="4752975" cy="304800"/>
+                    </a:xfrm>
+                    <a:prstGeom prst="rect">
+                      <a:avLst/>
+                    </a:prstGeom>
+                  </pic:spPr>
+                </pic:pic>
+              </a:graphicData>
+            </a:graphic>
+          </wp:inline>
+        </w:drawing>
+      </w:r>
+    </w:p>
+    <w:p>
+      <w:pPr>
+        <w:pStyle w:val="Prrafodelista"/>
+      </w:pPr>
+      <w:r>
+        <w:rPr>
+          <w:noProof/>
+          <w:lang w:eastAsia="es-CO"/>
+        </w:rPr>
+        <w:drawing>
+          <wp:inline distT="0" distB="0" distL="0" distR="0" wp14:anchorId="3579EB97" wp14:editId="0DAD46DE">
+            <wp:extent cx="5391150" cy="628650"/>
+            <wp:effectExtent l="0" t="0" r="0" b="0"/>
+            <wp:docPr id="30" name="Imagen 30"/>
+            <wp:cNvGraphicFramePr>
+              <a:graphicFrameLocks xmlns:a="http://schemas.openxmlformats.org/drawingml/2006/main" noChangeAspect="1"/>
+            </wp:cNvGraphicFramePr>
+            <a:graphic xmlns:a="http://schemas.openxmlformats.org/drawingml/2006/main">
+              <a:graphicData uri="http://schemas.openxmlformats.org/drawingml/2006/picture">
+                <pic:pic xmlns:pic="http://schemas.openxmlformats.org/drawingml/2006/picture">
+                  <pic:nvPicPr>
+                    <pic:cNvPr id="1" name=""/>
+                    <pic:cNvPicPr/>
+                  </pic:nvPicPr>
+                  <pic:blipFill>
+                    <a:blip r:embed="rId33"/>
+                    <a:stretch>
+                      <a:fillRect/>
+                    </a:stretch>
+                  </pic:blipFill>
+                  <pic:spPr>
+                    <a:xfrm>
+                      <a:off x="0" y="0"/>
+                      <a:ext cx="5391150" cy="628650"/>
+                    </a:xfrm>
+                    <a:prstGeom prst="rect">
+                      <a:avLst/>
+                    </a:prstGeom>
+                  </pic:spPr>
+                </pic:pic>
+              </a:graphicData>
+            </a:graphic>
+          </wp:inline>
+        </w:drawing>
+      </w:r>
+    </w:p>
+    <w:p>
+      <w:pPr>
+        <w:pStyle w:val="Prrafodelista"/>
+      </w:pPr>
+    </w:p>
+    <w:p>
+      <w:pPr>
+        <w:pStyle w:val="Prrafodelista"/>
+      </w:pPr>
+      <w:r>
+        <w:t>PARA DAR PERMISAOS O CAMBIAR</w:t>
+      </w:r>
+    </w:p>
+    <w:p>
+      <w:pPr>
+        <w:pStyle w:val="Prrafodelista"/>
+      </w:pPr>
+    </w:p>
+    <w:p>
+      <w:pPr>
+        <w:pStyle w:val="Prrafodelista"/>
+      </w:pPr>
+      <w:r>
+        <w:rPr>
+          <w:noProof/>
+          <w:lang w:eastAsia="es-CO"/>
+        </w:rPr>
+        <w:drawing>
+          <wp:inline distT="0" distB="0" distL="0" distR="0" wp14:anchorId="4E6BF79E" wp14:editId="326E0AEB">
+            <wp:extent cx="5019675" cy="619125"/>
+            <wp:effectExtent l="0" t="0" r="9525" b="9525"/>
+            <wp:docPr id="31" name="Imagen 31"/>
+            <wp:cNvGraphicFramePr>
+              <a:graphicFrameLocks xmlns:a="http://schemas.openxmlformats.org/drawingml/2006/main" noChangeAspect="1"/>
+            </wp:cNvGraphicFramePr>
+            <a:graphic xmlns:a="http://schemas.openxmlformats.org/drawingml/2006/main">
+              <a:graphicData uri="http://schemas.openxmlformats.org/drawingml/2006/picture">
+                <pic:pic xmlns:pic="http://schemas.openxmlformats.org/drawingml/2006/picture">
+                  <pic:nvPicPr>
+                    <pic:cNvPr id="1" name=""/>
+                    <pic:cNvPicPr/>
+                  </pic:nvPicPr>
+                  <pic:blipFill>
+                    <a:blip r:embed="rId34"/>
+                    <a:stretch>
+                      <a:fillRect/>
+                    </a:stretch>
+                  </pic:blipFill>
+                  <pic:spPr>
+                    <a:xfrm>
+                      <a:off x="0" y="0"/>
+                      <a:ext cx="5019675" cy="619125"/>
+                    </a:xfrm>
+                    <a:prstGeom prst="rect">
+                      <a:avLst/>
+                    </a:prstGeom>
+                  </pic:spPr>
+                </pic:pic>
+              </a:graphicData>
+            </a:graphic>
+          </wp:inline>
+        </w:drawing>
+      </w:r>
+    </w:p>
+    <w:p>
+      <w:pPr>
+        <w:pStyle w:val="Prrafodelista"/>
+      </w:pPr>
+      <w:r>
+        <w:rPr>
+          <w:noProof/>
+          <w:lang w:eastAsia="es-CO"/>
+        </w:rPr>
+        <w:drawing>
+          <wp:inline distT="0" distB="0" distL="0" distR="0" wp14:anchorId="70580658" wp14:editId="6F586C04">
+            <wp:extent cx="5476875" cy="866775"/>
+            <wp:effectExtent l="0" t="0" r="9525" b="9525"/>
+            <wp:docPr id="32" name="Imagen 32"/>
+            <wp:cNvGraphicFramePr>
+              <a:graphicFrameLocks xmlns:a="http://schemas.openxmlformats.org/drawingml/2006/main" noChangeAspect="1"/>
+            </wp:cNvGraphicFramePr>
+            <a:graphic xmlns:a="http://schemas.openxmlformats.org/drawingml/2006/main">
+              <a:graphicData uri="http://schemas.openxmlformats.org/drawingml/2006/picture">
+                <pic:pic xmlns:pic="http://schemas.openxmlformats.org/drawingml/2006/picture">
+                  <pic:nvPicPr>
+                    <pic:cNvPr id="1" name=""/>
+                    <pic:cNvPicPr/>
+                  </pic:nvPicPr>
+                  <pic:blipFill>
+                    <a:blip r:embed="rId35"/>
+                    <a:stretch>
+                      <a:fillRect/>
+                    </a:stretch>
+                  </pic:blipFill>
+                  <pic:spPr>
+                    <a:xfrm>
+                      <a:off x="0" y="0"/>
+                      <a:ext cx="5476875" cy="866775"/>
+                    </a:xfrm>
+                    <a:prstGeom prst="rect">
+                      <a:avLst/>
+                    </a:prstGeom>
+                  </pic:spPr>
+                </pic:pic>
+              </a:graphicData>
+            </a:graphic>
+          </wp:inline>
+        </w:drawing>
+      </w:r>
+    </w:p>
+    <w:p>
+      <w:pPr>
+        <w:pStyle w:val="Prrafodelista"/>
+      </w:pPr>
+      <w:r>
+        <w:t>QUITAR PERMISOS DE LECTURA AL USUARIO</w:t>
+      </w:r>
+    </w:p>
+    <w:p>
+      <w:pPr>
+        <w:pStyle w:val="Prrafodelista"/>
+      </w:pPr>
+      <w:r>
+        <w:rPr>
+          <w:noProof/>
+          <w:lang w:eastAsia="es-CO"/>
+        </w:rPr>
+        <w:lastRenderedPageBreak/>
+        <w:drawing>
+          <wp:inline distT="0" distB="0" distL="0" distR="0" wp14:anchorId="0844D118" wp14:editId="2C960ED6">
+            <wp:extent cx="5591175" cy="1066800"/>
+            <wp:effectExtent l="0" t="0" r="9525" b="0"/>
+            <wp:docPr id="33" name="Imagen 33"/>
+            <wp:cNvGraphicFramePr>
+              <a:graphicFrameLocks xmlns:a="http://schemas.openxmlformats.org/drawingml/2006/main" noChangeAspect="1"/>
+            </wp:cNvGraphicFramePr>
+            <a:graphic xmlns:a="http://schemas.openxmlformats.org/drawingml/2006/main">
+              <a:graphicData uri="http://schemas.openxmlformats.org/drawingml/2006/picture">
+                <pic:pic xmlns:pic="http://schemas.openxmlformats.org/drawingml/2006/picture">
+                  <pic:nvPicPr>
+                    <pic:cNvPr id="1" name=""/>
+                    <pic:cNvPicPr/>
+                  </pic:nvPicPr>
+                  <pic:blipFill>
+                    <a:blip r:embed="rId36"/>
+                    <a:stretch>
+                      <a:fillRect/>
+                    </a:stretch>
+                  </pic:blipFill>
+                  <pic:spPr>
+                    <a:xfrm>
+                      <a:off x="0" y="0"/>
+                      <a:ext cx="5591175" cy="1066800"/>
+                    </a:xfrm>
+                    <a:prstGeom prst="rect">
+                      <a:avLst/>
+                    </a:prstGeom>
+                  </pic:spPr>
+                </pic:pic>
+              </a:graphicData>
+            </a:graphic>
+          </wp:inline>
+        </w:drawing>
+      </w:r>
+      <w:r>
+        <w:t xml:space="preserve"> </w:t>
+      </w:r>
+    </w:p>
+    <w:p>
+      <w:pPr>
+        <w:pStyle w:val="Prrafodelista"/>
+      </w:pPr>
+    </w:p>
+    <w:p>
+      <w:pPr>
+        <w:pStyle w:val="Prrafodelista"/>
+      </w:pPr>
+    </w:p>
+    <w:p>
+      <w:pPr>
+        <w:pStyle w:val="Prrafodelista"/>
+      </w:pPr>
+      <w:r>
+        <w:t xml:space="preserve">QUIEN SOY YO </w:t>
+      </w:r>
+    </w:p>
+    <w:p>
+      <w:pPr>
+        <w:pStyle w:val="Prrafodelista"/>
+      </w:pPr>
+    </w:p>
+    <w:p>
+      <w:pPr>
+        <w:pStyle w:val="Prrafodelista"/>
+      </w:pPr>
+      <w:r>
+        <w:rPr>
+          <w:noProof/>
+          <w:lang w:eastAsia="es-CO"/>
+        </w:rPr>
+        <w:drawing>
+          <wp:inline distT="0" distB="0" distL="0" distR="0" wp14:anchorId="6237ED5D" wp14:editId="195F408D">
+            <wp:extent cx="4486275" cy="419100"/>
+            <wp:effectExtent l="0" t="0" r="9525" b="0"/>
+            <wp:docPr id="34" name="Imagen 34"/>
+            <wp:cNvGraphicFramePr>
+              <a:graphicFrameLocks xmlns:a="http://schemas.openxmlformats.org/drawingml/2006/main" noChangeAspect="1"/>
+            </wp:cNvGraphicFramePr>
+            <a:graphic xmlns:a="http://schemas.openxmlformats.org/drawingml/2006/main">
+              <a:graphicData uri="http://schemas.openxmlformats.org/drawingml/2006/picture">
+                <pic:pic xmlns:pic="http://schemas.openxmlformats.org/drawingml/2006/picture">
+                  <pic:nvPicPr>
+                    <pic:cNvPr id="1" name=""/>
+                    <pic:cNvPicPr/>
+                  </pic:nvPicPr>
+                  <pic:blipFill>
+                    <a:blip r:embed="rId37"/>
+                    <a:stretch>
+                      <a:fillRect/>
+                    </a:stretch>
+                  </pic:blipFill>
+                  <pic:spPr>
+                    <a:xfrm>
+                      <a:off x="0" y="0"/>
+                      <a:ext cx="4486275" cy="419100"/>
+                    </a:xfrm>
+                    <a:prstGeom prst="rect">
+                      <a:avLst/>
+                    </a:prstGeom>
+                  </pic:spPr>
+                </pic:pic>
+              </a:graphicData>
+            </a:graphic>
+          </wp:inline>
+        </w:drawing>
+      </w:r>
+    </w:p>
+    <w:p>
+      <w:pPr>
+        <w:pStyle w:val="Prrafodelista"/>
+      </w:pPr>
+    </w:p>
+    <w:p>
+      <w:pPr>
+        <w:pStyle w:val="Prrafodelista"/>
+      </w:pPr>
+    </w:p>
+    <w:p>
+      <w:pPr>
+        <w:pStyle w:val="Prrafodelista"/>
+      </w:pPr>
+      <w:r>
+        <w:t>NOMBRE USUSARIO</w:t>
+      </w:r>
+    </w:p>
+    <w:p>
+      <w:pPr>
+        <w:pStyle w:val="Prrafodelista"/>
+      </w:pPr>
+      <w:r>
+        <w:rPr>
+          <w:noProof/>
+          <w:lang w:eastAsia="es-CO"/>
+        </w:rPr>
+        <w:drawing>
+          <wp:inline distT="0" distB="0" distL="0" distR="0" wp14:anchorId="668237BE" wp14:editId="438E04F3">
+            <wp:extent cx="3562350" cy="266700"/>
+            <wp:effectExtent l="0" t="0" r="0" b="0"/>
+            <wp:docPr id="35" name="Imagen 35"/>
+            <wp:cNvGraphicFramePr>
+              <a:graphicFrameLocks xmlns:a="http://schemas.openxmlformats.org/drawingml/2006/main" noChangeAspect="1"/>
+            </wp:cNvGraphicFramePr>
+            <a:graphic xmlns:a="http://schemas.openxmlformats.org/drawingml/2006/main">
+              <a:graphicData uri="http://schemas.openxmlformats.org/drawingml/2006/picture">
+                <pic:pic xmlns:pic="http://schemas.openxmlformats.org/drawingml/2006/picture">
+                  <pic:nvPicPr>
+                    <pic:cNvPr id="1" name=""/>
+                    <pic:cNvPicPr/>
+                  </pic:nvPicPr>
+                  <pic:blipFill>
+                    <a:blip r:embed="rId38"/>
+                    <a:stretch>
+                      <a:fillRect/>
+                    </a:stretch>
+                  </pic:blipFill>
+                  <pic:spPr>
+                    <a:xfrm>
+                      <a:off x="0" y="0"/>
+                      <a:ext cx="3562350" cy="266700"/>
+                    </a:xfrm>
+                    <a:prstGeom prst="rect">
+                      <a:avLst/>
+                    </a:prstGeom>
+                  </pic:spPr>
+                </pic:pic>
+              </a:graphicData>
+            </a:graphic>
+          </wp:inline>
+        </w:drawing>
+      </w:r>
+    </w:p>
+    <w:p>
+      <w:pPr>
+        <w:pStyle w:val="Prrafodelista"/>
+      </w:pPr>
+    </w:p>
+    <w:p>
+      <w:pPr>
+        <w:pStyle w:val="Prrafodelista"/>
+      </w:pPr>
+      <w:r>
+        <w:t>CAMBIAR DE USUARIO</w:t>
+      </w:r>
+    </w:p>
+    <w:p>
+      <w:pPr>
+        <w:pStyle w:val="Prrafodelista"/>
+      </w:pPr>
+    </w:p>
+    <w:p>
+      <w:pPr>
+        <w:pStyle w:val="Prrafodelista"/>
+      </w:pPr>
+      <w:r>
+        <w:rPr>
+          <w:noProof/>
+          <w:lang w:eastAsia="es-CO"/>
+        </w:rPr>
+        <w:drawing>
+          <wp:inline distT="0" distB="0" distL="0" distR="0" wp14:anchorId="3498B427" wp14:editId="3D24C8AC">
+            <wp:extent cx="5010150" cy="619125"/>
+            <wp:effectExtent l="0" t="0" r="0" b="9525"/>
+            <wp:docPr id="36" name="Imagen 36"/>
+            <wp:cNvGraphicFramePr>
+              <a:graphicFrameLocks xmlns:a="http://schemas.openxmlformats.org/drawingml/2006/main" noChangeAspect="1"/>
+            </wp:cNvGraphicFramePr>
+            <a:graphic xmlns:a="http://schemas.openxmlformats.org/drawingml/2006/main">
+              <a:graphicData uri="http://schemas.openxmlformats.org/drawingml/2006/picture">
+                <pic:pic xmlns:pic="http://schemas.openxmlformats.org/drawingml/2006/picture">
+                  <pic:nvPicPr>
+                    <pic:cNvPr id="1" name=""/>
+                    <pic:cNvPicPr/>
+                  </pic:nvPicPr>
+                  <pic:blipFill>
+                    <a:blip r:embed="rId39"/>
+                    <a:stretch>
+                      <a:fillRect/>
+                    </a:stretch>
+                  </pic:blipFill>
+                  <pic:spPr>
+                    <a:xfrm>
+                      <a:off x="0" y="0"/>
+                      <a:ext cx="5010150" cy="619125"/>
+                    </a:xfrm>
+                    <a:prstGeom prst="rect">
+                      <a:avLst/>
+                    </a:prstGeom>
+                  </pic:spPr>
+                </pic:pic>
+              </a:graphicData>
+            </a:graphic>
+          </wp:inline>
+        </w:drawing>
+      </w:r>
+    </w:p>
+    <w:p>
+      <w:pPr>
+        <w:pStyle w:val="Prrafodelista"/>
+      </w:pPr>
+    </w:p>
+    <w:p>
+      <w:pPr>
+        <w:pStyle w:val="Prrafodelista"/>
+        <w:rPr>
+          <w:b/>
+        </w:rPr>
+      </w:pPr>
+      <w:r>
+        <w:rPr>
+          <w:b/>
+        </w:rPr>
+        <w:t>COMO CONFIGURAR VARIABLES DE ENTORNO</w:t>
+      </w:r>
+      <w:r>
+        <w:rPr>
+          <w:b/>
+        </w:rPr>
+        <w:t xml:space="preserve"> Y COMO SE USAN</w:t>
+      </w:r>
+    </w:p>
+    <w:p>
+      <w:pPr>
+        <w:pStyle w:val="Prrafodelista"/>
+        <w:numPr>
+          <w:ilvl w:val="1"/>
+          <w:numId w:val="8"/>
+        </w:numPr>
+        <w:rPr>
+          <w:b/>
+        </w:rPr>
+      </w:pPr>
+      <w:r>
+        <w:rPr>
+          <w:b/>
+        </w:rPr>
+        <w:t>LINK SIMBOLICO</w:t>
+      </w:r>
+    </w:p>
+    <w:p>
+      <w:pPr>
+        <w:ind w:left="1080"/>
+        <w:rPr>
+          <w:b/>
+        </w:rPr>
+      </w:pPr>
+    </w:p>
+    <w:p>
+      <w:pPr>
+        <w:pStyle w:val="Prrafodelista"/>
+        <w:numPr>
+          <w:ilvl w:val="0"/>
+          <w:numId w:val="8"/>
+        </w:numPr>
+        <w:rPr>
+          <w:b/>
+        </w:rPr>
+      </w:pPr>
+      <w:proofErr w:type="spellStart"/>
+      <w:r>
+        <w:rPr>
+          <w:b/>
+        </w:rPr>
+        <w:t>Printenv</w:t>
+      </w:r>
+      <w:proofErr w:type="spellEnd"/>
+      <w:r>
+        <w:rPr>
+          <w:b/>
+        </w:rPr>
+        <w:t>: para conocer las variables de entorno</w:t>
+      </w:r>
+    </w:p>
+    <w:p>
+      <w:pPr>
+        <w:pStyle w:val="Prrafodelista"/>
+        <w:numPr>
+          <w:ilvl w:val="0"/>
+          <w:numId w:val="8"/>
+        </w:numPr>
+        <w:rPr>
+          <w:b/>
+        </w:rPr>
+      </w:pPr>
+      <w:r>
+        <w:rPr>
+          <w:b/>
+        </w:rPr>
+        <w:t xml:space="preserve">Imprimir </w:t>
+      </w:r>
+      <w:r>
+        <w:rPr>
+          <w:b/>
+        </w:rPr>
+        <w:t>variable de entorno:</w:t>
+      </w:r>
+    </w:p>
+    <w:p>
+      <w:pPr>
+        <w:pStyle w:val="Prrafodelista"/>
+        <w:rPr>
+          <w:b/>
+        </w:rPr>
+      </w:pPr>
+      <w:r>
+        <w:rPr>
+          <w:noProof/>
+          <w:lang w:eastAsia="es-CO"/>
+        </w:rPr>
+        <w:drawing>
+          <wp:inline distT="0" distB="0" distL="0" distR="0" wp14:anchorId="585355D5" wp14:editId="04B35D89">
+            <wp:extent cx="4543425" cy="1038225"/>
+            <wp:effectExtent l="0" t="0" r="9525" b="9525"/>
+            <wp:docPr id="37" name="Imagen 37"/>
+            <wp:cNvGraphicFramePr>
+              <a:graphicFrameLocks xmlns:a="http://schemas.openxmlformats.org/drawingml/2006/main" noChangeAspect="1"/>
+            </wp:cNvGraphicFramePr>
+            <a:graphic xmlns:a="http://schemas.openxmlformats.org/drawingml/2006/main">
+              <a:graphicData uri="http://schemas.openxmlformats.org/drawingml/2006/picture">
+                <pic:pic xmlns:pic="http://schemas.openxmlformats.org/drawingml/2006/picture">
+                  <pic:nvPicPr>
+                    <pic:cNvPr id="1" name=""/>
+                    <pic:cNvPicPr/>
+                  </pic:nvPicPr>
+                  <pic:blipFill>
+                    <a:blip r:embed="rId40"/>
+                    <a:stretch>
+                      <a:fillRect/>
+                    </a:stretch>
+                  </pic:blipFill>
+                  <pic:spPr>
+                    <a:xfrm>
+                      <a:off x="0" y="0"/>
+                      <a:ext cx="4543425" cy="1038225"/>
+                    </a:xfrm>
+                    <a:prstGeom prst="rect">
+                      <a:avLst/>
+                    </a:prstGeom>
+                  </pic:spPr>
+                </pic:pic>
+              </a:graphicData>
+            </a:graphic>
+          </wp:inline>
+        </w:drawing>
+      </w:r>
+    </w:p>
+    <w:p>
+      <w:pPr>
+        <w:pStyle w:val="Prrafodelista"/>
+        <w:numPr>
+          <w:ilvl w:val="0"/>
+          <w:numId w:val="8"/>
+        </w:numPr>
+        <w:rPr>
+          <w:b/>
+        </w:rPr>
+      </w:pPr>
+      <w:proofErr w:type="spellStart"/>
+      <w:r>
+        <w:rPr>
+          <w:b/>
+        </w:rPr>
+        <w:t>Path</w:t>
+      </w:r>
+      <w:proofErr w:type="spellEnd"/>
+      <w:r>
+        <w:rPr>
+          <w:b/>
+        </w:rPr>
+        <w:t xml:space="preserve"> tiene todas las rutas de los binarios</w:t>
+      </w:r>
+      <w:r>
+        <w:rPr>
+          <w:b/>
+        </w:rPr>
+        <w:t xml:space="preserve"> </w:t>
+      </w:r>
+    </w:p>
+    <w:p>
+      <w:pPr>
+        <w:pStyle w:val="Prrafodelista"/>
+        <w:rPr>
+          <w:b/>
+        </w:rPr>
+      </w:pPr>
+      <w:r>
+        <w:rPr>
+          <w:noProof/>
+          <w:lang w:eastAsia="es-CO"/>
+        </w:rPr>
+        <w:drawing>
+          <wp:inline distT="0" distB="0" distL="0" distR="0" wp14:anchorId="4DE1A36B" wp14:editId="0DD19B33">
+            <wp:extent cx="5612130" cy="675005"/>
+            <wp:effectExtent l="0" t="0" r="7620" b="0"/>
+            <wp:docPr id="38" name="Imagen 38"/>
+            <wp:cNvGraphicFramePr>
+              <a:graphicFrameLocks xmlns:a="http://schemas.openxmlformats.org/drawingml/2006/main" noChangeAspect="1"/>
+            </wp:cNvGraphicFramePr>
+            <a:graphic xmlns:a="http://schemas.openxmlformats.org/drawingml/2006/main">
+              <a:graphicData uri="http://schemas.openxmlformats.org/drawingml/2006/picture">
+                <pic:pic xmlns:pic="http://schemas.openxmlformats.org/drawingml/2006/picture">
+                  <pic:nvPicPr>
+                    <pic:cNvPr id="1" name=""/>
+                    <pic:cNvPicPr/>
+                  </pic:nvPicPr>
+                  <pic:blipFill>
+                    <a:blip r:embed="rId41"/>
+                    <a:stretch>
+                      <a:fillRect/>
+                    </a:stretch>
+                  </pic:blipFill>
+                  <pic:spPr>
+                    <a:xfrm>
+                      <a:off x="0" y="0"/>
+                      <a:ext cx="5612130" cy="675005"/>
+                    </a:xfrm>
+                    <a:prstGeom prst="rect">
+                      <a:avLst/>
+                    </a:prstGeom>
+                  </pic:spPr>
+                </pic:pic>
+              </a:graphicData>
+            </a:graphic>
+          </wp:inline>
+        </w:drawing>
+      </w:r>
+    </w:p>
+    <w:p>
+      <w:pPr>
+        <w:pStyle w:val="Prrafodelista"/>
+        <w:ind w:left="1440"/>
+        <w:rPr>
+          <w:b/>
+        </w:rPr>
+      </w:pPr>
+    </w:p>
+    <w:p>
+      <w:pPr>
+        <w:pStyle w:val="Prrafodelista"/>
+      </w:pPr>
+      <w:r>
+        <w:rPr>
+          <w:noProof/>
+          <w:lang w:eastAsia="es-CO"/>
+        </w:rPr>
+        <w:lastRenderedPageBreak/>
+        <w:drawing>
+          <wp:inline distT="0" distB="0" distL="0" distR="0" wp14:anchorId="60665E43" wp14:editId="759E9C10">
+            <wp:extent cx="5612130" cy="3555365"/>
+            <wp:effectExtent l="0" t="0" r="7620" b="6985"/>
+            <wp:docPr id="39" name="Imagen 39"/>
+            <wp:cNvGraphicFramePr>
+              <a:graphicFrameLocks xmlns:a="http://schemas.openxmlformats.org/drawingml/2006/main" noChangeAspect="1"/>
+            </wp:cNvGraphicFramePr>
+            <a:graphic xmlns:a="http://schemas.openxmlformats.org/drawingml/2006/main">
+              <a:graphicData uri="http://schemas.openxmlformats.org/drawingml/2006/picture">
+                <pic:pic xmlns:pic="http://schemas.openxmlformats.org/drawingml/2006/picture">
+                  <pic:nvPicPr>
+                    <pic:cNvPr id="1" name=""/>
+                    <pic:cNvPicPr/>
+                  </pic:nvPicPr>
+                  <pic:blipFill>
+                    <a:blip r:embed="rId42"/>
+                    <a:stretch>
+                      <a:fillRect/>
+                    </a:stretch>
+                  </pic:blipFill>
+                  <pic:spPr>
+                    <a:xfrm>
+                      <a:off x="0" y="0"/>
+                      <a:ext cx="5612130" cy="3555365"/>
+                    </a:xfrm>
+                    <a:prstGeom prst="rect">
+                      <a:avLst/>
+                    </a:prstGeom>
+                  </pic:spPr>
+                </pic:pic>
+              </a:graphicData>
+            </a:graphic>
+          </wp:inline>
+        </w:drawing>
+      </w:r>
+    </w:p>
+    <w:p>
+      <w:pPr>
+        <w:rPr>
+          <w:b/>
+          <w:sz w:val="28"/>
+          <w:lang w:val="es-MX"/>
+        </w:rPr>
+      </w:pPr>
+    </w:p>
+    <w:p>
+      <w:pPr>
+        <w:rPr>
+          <w:b/>
+          <w:sz w:val="28"/>
+          <w:lang w:val="es-MX"/>
+        </w:rPr>
+      </w:pPr>
+    </w:p>
+    <w:p>
+      <w:pPr>
+        <w:rPr>
+          <w:b/>
+          <w:sz w:val="28"/>
+          <w:lang w:val="es-MX"/>
+        </w:rPr>
+      </w:pPr>
+      <w:r>
+        <w:rPr>
+          <w:b/>
+          <w:sz w:val="28"/>
+          <w:lang w:val="es-MX"/>
+        </w:rPr>
+        <w:t>COMANDOS DE BUSQUEDA</w:t>
+      </w:r>
+    </w:p>
+    <w:p>
+      <w:pPr>
+        <w:rPr>
+          <w:b/>
+          <w:sz w:val="28"/>
+          <w:lang w:val="es-MX"/>
+        </w:rPr>
+      </w:pPr>
+    </w:p>
+    <w:p>
+      <w:pPr>
+        <w:pStyle w:val="Prrafodelista"/>
+        <w:numPr>
+          <w:ilvl w:val="0"/>
+          <w:numId w:val="8"/>
+        </w:numPr>
+        <w:rPr>
+          <w:b/>
+          <w:sz w:val="28"/>
+          <w:lang w:val="es-MX"/>
+        </w:rPr>
+      </w:pPr>
+      <w:proofErr w:type="spellStart"/>
+      <w:r>
+        <w:rPr>
+          <w:b/>
+          <w:sz w:val="28"/>
+          <w:lang w:val="es-MX"/>
+        </w:rPr>
+        <w:t>w</w:t>
+      </w:r>
+      <w:r>
+        <w:rPr>
+          <w:b/>
+          <w:sz w:val="28"/>
+          <w:lang w:val="es-MX"/>
+        </w:rPr>
+        <w:t>hich</w:t>
+      </w:r>
+      <w:proofErr w:type="spellEnd"/>
+      <w:r>
+        <w:rPr>
+          <w:b/>
+          <w:sz w:val="28"/>
+          <w:lang w:val="es-MX"/>
+        </w:rPr>
+        <w:t xml:space="preserve"> cd : busca en todas las rutas</w:t>
+      </w:r>
+    </w:p>
+    <w:p>
+      <w:pPr>
+        <w:pStyle w:val="Prrafodelista"/>
+        <w:numPr>
+          <w:ilvl w:val="0"/>
+          <w:numId w:val="8"/>
+        </w:numPr>
+        <w:rPr>
+          <w:b/>
+          <w:sz w:val="28"/>
+          <w:lang w:val="es-MX"/>
+        </w:rPr>
+      </w:pPr>
+      <w:proofErr w:type="spellStart"/>
+      <w:r>
+        <w:rPr>
+          <w:b/>
+          <w:sz w:val="28"/>
+          <w:lang w:val="es-MX"/>
+        </w:rPr>
+        <w:t>w</w:t>
+      </w:r>
+      <w:r>
+        <w:rPr>
+          <w:b/>
+          <w:sz w:val="28"/>
+          <w:lang w:val="es-MX"/>
+        </w:rPr>
+        <w:t>hich</w:t>
+      </w:r>
+      <w:proofErr w:type="spellEnd"/>
+      <w:r>
+        <w:rPr>
+          <w:b/>
+          <w:sz w:val="28"/>
+          <w:lang w:val="es-MX"/>
+        </w:rPr>
+        <w:t xml:space="preserve"> </w:t>
+      </w:r>
+      <w:proofErr w:type="spellStart"/>
+      <w:r>
+        <w:rPr>
+          <w:b/>
+          <w:sz w:val="28"/>
+          <w:lang w:val="es-MX"/>
+        </w:rPr>
+        <w:t>code</w:t>
+      </w:r>
+      <w:proofErr w:type="spellEnd"/>
+      <w:r>
+        <w:rPr>
+          <w:b/>
+          <w:sz w:val="28"/>
+          <w:lang w:val="es-MX"/>
+        </w:rPr>
+        <w:t xml:space="preserve"> : buscar </w:t>
+      </w:r>
+      <w:proofErr w:type="spellStart"/>
+      <w:r>
+        <w:rPr>
+          <w:b/>
+          <w:sz w:val="28"/>
+          <w:lang w:val="es-MX"/>
+        </w:rPr>
+        <w:t>visualstudio</w:t>
+      </w:r>
+      <w:proofErr w:type="spellEnd"/>
+      <w:r>
+        <w:rPr>
+          <w:b/>
+          <w:sz w:val="28"/>
+          <w:lang w:val="es-MX"/>
+        </w:rPr>
+        <w:t xml:space="preserve"> </w:t>
+      </w:r>
+      <w:proofErr w:type="spellStart"/>
+      <w:r>
+        <w:rPr>
+          <w:b/>
+          <w:sz w:val="28"/>
+          <w:lang w:val="es-MX"/>
+        </w:rPr>
+        <w:t>code</w:t>
+      </w:r>
+      <w:proofErr w:type="spellEnd"/>
+    </w:p>
+    <w:p>
+      <w:pPr>
+        <w:pStyle w:val="Prrafodelista"/>
+        <w:numPr>
+          <w:ilvl w:val="0"/>
+          <w:numId w:val="8"/>
+        </w:numPr>
+        <w:rPr>
+          <w:b/>
+          <w:sz w:val="28"/>
+          <w:lang w:val="es-MX"/>
+        </w:rPr>
+      </w:pPr>
+      <w:proofErr w:type="spellStart"/>
+      <w:r>
+        <w:rPr>
+          <w:b/>
+          <w:sz w:val="28"/>
+          <w:lang w:val="es-MX"/>
+        </w:rPr>
+        <w:t>w</w:t>
+      </w:r>
+      <w:r>
+        <w:rPr>
+          <w:b/>
+          <w:sz w:val="28"/>
+          <w:lang w:val="es-MX"/>
+        </w:rPr>
+        <w:t>hich</w:t>
+      </w:r>
+      <w:proofErr w:type="spellEnd"/>
+      <w:r>
+        <w:rPr>
+          <w:b/>
+          <w:sz w:val="28"/>
+          <w:lang w:val="es-MX"/>
+        </w:rPr>
+        <w:t xml:space="preserve"> </w:t>
+      </w:r>
+      <w:proofErr w:type="spellStart"/>
+      <w:r>
+        <w:rPr>
+          <w:b/>
+          <w:sz w:val="28"/>
+          <w:lang w:val="es-MX"/>
+        </w:rPr>
+        <w:t>obs</w:t>
+      </w:r>
+      <w:proofErr w:type="spellEnd"/>
+      <w:r>
+        <w:rPr>
+          <w:b/>
+          <w:sz w:val="28"/>
+          <w:lang w:val="es-MX"/>
+        </w:rPr>
+        <w:t xml:space="preserve">: </w:t>
+      </w:r>
+    </w:p>
+    <w:p>
+      <w:pPr>
+        <w:pStyle w:val="Prrafodelista"/>
+        <w:rPr>
+          <w:b/>
+          <w:sz w:val="28"/>
+          <w:lang w:val="es-MX"/>
+        </w:rPr>
+      </w:pPr>
+    </w:p>
+    <w:p>
+      <w:pPr>
+        <w:pStyle w:val="Prrafodelista"/>
+        <w:rPr>
+          <w:b/>
+          <w:sz w:val="28"/>
+          <w:lang w:val="es-MX"/>
+        </w:rPr>
+      </w:pPr>
+    </w:p>
+    <w:p>
+      <w:pPr>
+        <w:pStyle w:val="Prrafodelista"/>
+        <w:rPr>
+          <w:b/>
+          <w:sz w:val="28"/>
+          <w:lang w:val="es-MX"/>
+        </w:rPr>
+      </w:pPr>
+      <w:r>
+        <w:rPr>
+          <w:b/>
+          <w:sz w:val="28"/>
+          <w:lang w:val="es-MX"/>
+        </w:rPr>
+        <w:t xml:space="preserve">Comando </w:t>
+      </w:r>
+      <w:proofErr w:type="spellStart"/>
+      <w:r>
+        <w:rPr>
+          <w:b/>
+          <w:sz w:val="28"/>
+          <w:lang w:val="es-MX"/>
+        </w:rPr>
+        <w:t>find</w:t>
+      </w:r>
+      <w:proofErr w:type="spellEnd"/>
+      <w:r>
+        <w:rPr>
+          <w:b/>
+          <w:sz w:val="28"/>
+          <w:lang w:val="es-MX"/>
+        </w:rPr>
+        <w:t>: encontrar un archivo</w:t>
+      </w:r>
+    </w:p>
+    <w:p>
+      <w:pPr>
+        <w:pStyle w:val="Prrafodelista"/>
+        <w:rPr>
+          <w:b/>
+          <w:sz w:val="28"/>
+          <w:lang w:val="es-MX"/>
+        </w:rPr>
+      </w:pPr>
+    </w:p>
+    <w:p>
+      <w:pPr>
+        <w:pStyle w:val="Prrafodelista"/>
+        <w:numPr>
+          <w:ilvl w:val="0"/>
+          <w:numId w:val="8"/>
+        </w:numPr>
+        <w:rPr>
+          <w:b/>
+          <w:sz w:val="28"/>
+          <w:lang w:val="es-MX"/>
+        </w:rPr>
+      </w:pPr>
+      <w:proofErr w:type="spellStart"/>
+      <w:r>
+        <w:rPr>
+          <w:b/>
+          <w:sz w:val="28"/>
+          <w:lang w:val="es-MX"/>
+        </w:rPr>
+        <w:t>f</w:t>
+      </w:r>
+      <w:r>
+        <w:rPr>
+          <w:b/>
+          <w:sz w:val="28"/>
+          <w:lang w:val="es-MX"/>
+        </w:rPr>
+        <w:t>in</w:t>
+      </w:r>
+      <w:r>
+        <w:rPr>
+          <w:b/>
+          <w:sz w:val="28"/>
+          <w:lang w:val="es-MX"/>
+        </w:rPr>
+        <w:t>d</w:t>
+      </w:r>
+      <w:proofErr w:type="spellEnd"/>
+      <w:r>
+        <w:rPr>
+          <w:b/>
+          <w:sz w:val="28"/>
+          <w:lang w:val="es-MX"/>
+        </w:rPr>
+        <w:t xml:space="preserve"> ./ -name file: todos los archivos que se llamen file</w:t>
+      </w:r>
+    </w:p>
+    <w:p>
+      <w:pPr>
+        <w:pStyle w:val="Prrafodelista"/>
+        <w:numPr>
+          <w:ilvl w:val="0"/>
+          <w:numId w:val="8"/>
+        </w:numPr>
+        <w:rPr>
+          <w:b/>
+          <w:sz w:val="28"/>
+          <w:lang w:val="es-MX"/>
+        </w:rPr>
+      </w:pPr>
+      <w:proofErr w:type="spellStart"/>
+      <w:r>
+        <w:rPr>
+          <w:b/>
+          <w:sz w:val="28"/>
+          <w:lang w:val="es-MX"/>
+        </w:rPr>
+        <w:t>find</w:t>
+      </w:r>
+      <w:proofErr w:type="spellEnd"/>
+      <w:r>
+        <w:rPr>
+          <w:b/>
+          <w:sz w:val="28"/>
+          <w:lang w:val="es-MX"/>
+        </w:rPr>
+        <w:t xml:space="preserve"> ./ -</w:t>
+      </w:r>
+      <w:proofErr w:type="spellStart"/>
+      <w:r>
+        <w:rPr>
+          <w:b/>
+          <w:sz w:val="28"/>
+          <w:lang w:val="es-MX"/>
+        </w:rPr>
+        <w:t>type</w:t>
+      </w:r>
+      <w:proofErr w:type="spellEnd"/>
+      <w:r>
+        <w:rPr>
+          <w:b/>
+          <w:sz w:val="28"/>
+          <w:lang w:val="es-MX"/>
+        </w:rPr>
+        <w:t xml:space="preserve"> </w:t>
+      </w:r>
+      <w:proofErr w:type="spellStart"/>
+      <w:r>
+        <w:rPr>
+          <w:b/>
+          <w:sz w:val="28"/>
+          <w:lang w:val="es-MX"/>
+        </w:rPr>
+        <w:t>fd</w:t>
+      </w:r>
+      <w:proofErr w:type="spellEnd"/>
+      <w:r>
+        <w:rPr>
+          <w:b/>
+          <w:sz w:val="28"/>
+          <w:lang w:val="es-MX"/>
+        </w:rPr>
+        <w:t xml:space="preserve"> : buscar por tipos (archivos y directorios)</w:t>
+      </w:r>
+    </w:p>
+    <w:p>
+      <w:pPr>
+        <w:pStyle w:val="Prrafodelista"/>
+        <w:numPr>
+          <w:ilvl w:val="0"/>
+          <w:numId w:val="8"/>
+        </w:numPr>
+        <w:rPr>
+          <w:b/>
+          <w:sz w:val="28"/>
+          <w:lang w:val="es-MX"/>
+        </w:rPr>
+      </w:pPr>
+      <w:proofErr w:type="spellStart"/>
+      <w:r>
+        <w:rPr>
+          <w:b/>
+          <w:sz w:val="28"/>
+          <w:lang w:val="es-MX"/>
+        </w:rPr>
+        <w:t>find</w:t>
+      </w:r>
+      <w:proofErr w:type="spellEnd"/>
+      <w:r>
+        <w:rPr>
+          <w:b/>
+          <w:sz w:val="28"/>
+          <w:lang w:val="es-MX"/>
+        </w:rPr>
+        <w:t xml:space="preserve"> ./ -</w:t>
+      </w:r>
+      <w:proofErr w:type="spellStart"/>
+      <w:r>
+        <w:rPr>
+          <w:b/>
+          <w:sz w:val="28"/>
+          <w:lang w:val="es-MX"/>
+        </w:rPr>
+        <w:t>size</w:t>
+      </w:r>
+      <w:proofErr w:type="spellEnd"/>
+      <w:r>
+        <w:rPr>
+          <w:b/>
+          <w:sz w:val="28"/>
+          <w:lang w:val="es-MX"/>
+        </w:rPr>
+        <w:t xml:space="preserve"> 20M :</w:t>
+      </w:r>
+      <w:proofErr w:type="spellStart"/>
+      <w:r>
+        <w:rPr>
+          <w:b/>
+          <w:sz w:val="28"/>
+          <w:lang w:val="es-MX"/>
+        </w:rPr>
+        <w:t>nuscar</w:t>
+      </w:r>
+      <w:proofErr w:type="spellEnd"/>
+      <w:r>
+        <w:rPr>
+          <w:b/>
+          <w:sz w:val="28"/>
+          <w:lang w:val="es-MX"/>
+        </w:rPr>
+        <w:t xml:space="preserve"> archivos por tamaño en este caso 20 megabytes</w:t>
+      </w:r>
+    </w:p>
+    <w:p>
+      <w:pPr>
+        <w:rPr>
+          <w:b/>
+          <w:sz w:val="28"/>
+          <w:lang w:val="es-MX"/>
+        </w:rPr>
+      </w:pPr>
+    </w:p>
+    <w:p>
+      <w:pPr>
+        <w:pStyle w:val="Prrafodelista"/>
+        <w:rPr>
+          <w:b/>
+          <w:sz w:val="28"/>
+          <w:lang w:val="es-MX"/>
+        </w:rPr>
+      </w:pPr>
+      <w:r>
+        <w:rPr>
+          <w:b/>
+          <w:sz w:val="28"/>
+          <w:lang w:val="es-MX"/>
+        </w:rPr>
+        <w:lastRenderedPageBreak/>
+        <w:t>Su majestad grep</w:t>
+      </w:r>
+    </w:p>
+    <w:p>
+      <w:pPr>
+        <w:pStyle w:val="Prrafodelista"/>
+        <w:rPr>
+          <w:b/>
+          <w:sz w:val="28"/>
+          <w:lang w:val="es-MX"/>
+        </w:rPr>
+      </w:pPr>
+    </w:p>
+    <w:p>
+      <w:pPr>
+        <w:pStyle w:val="Prrafodelista"/>
+        <w:rPr>
+          <w:b/>
+          <w:sz w:val="28"/>
+          <w:lang w:val="es-MX"/>
+        </w:rPr>
+      </w:pPr>
+      <w:r>
+        <w:rPr>
+          <w:b/>
+          <w:sz w:val="28"/>
+          <w:lang w:val="es-MX"/>
+        </w:rPr>
+        <w:t>Permite encontrar coincidencias dentro de un archivo de texto</w:t>
+      </w:r>
+    </w:p>
+    <w:p>
+      <w:pPr>
+        <w:pStyle w:val="Prrafodelista"/>
+        <w:rPr>
+          <w:b/>
+          <w:sz w:val="28"/>
+          <w:lang w:val="es-MX"/>
+        </w:rPr>
+      </w:pPr>
+      <w:r>
+        <w:rPr>
+          <w:b/>
+          <w:sz w:val="28"/>
+          <w:lang w:val="es-MX"/>
+        </w:rPr>
+        <w:t xml:space="preserve">Buscar todas las coincidencias </w:t>
+      </w:r>
+      <w:proofErr w:type="spellStart"/>
+      <w:r>
+        <w:rPr>
+          <w:b/>
+          <w:sz w:val="28"/>
+          <w:u w:val="single"/>
+          <w:lang w:val="es-MX"/>
+        </w:rPr>
+        <w:t>Towers</w:t>
+      </w:r>
+      <w:proofErr w:type="spellEnd"/>
+      <w:r>
+        <w:rPr>
+          <w:b/>
+          <w:sz w:val="28"/>
+          <w:u w:val="single"/>
+          <w:lang w:val="es-MX"/>
+        </w:rPr>
+        <w:t xml:space="preserve"> </w:t>
+      </w:r>
+      <w:r>
+        <w:rPr>
+          <w:b/>
+          <w:sz w:val="28"/>
+          <w:lang w:val="es-MX"/>
+        </w:rPr>
+        <w:t xml:space="preserve"> que se encuentren en el archivo </w:t>
+      </w:r>
+      <w:r>
+        <w:rPr>
+          <w:b/>
+          <w:sz w:val="28"/>
+          <w:u w:val="single"/>
+          <w:lang w:val="es-MX"/>
+        </w:rPr>
+        <w:t>movies.csv</w:t>
+      </w:r>
+    </w:p>
+    <w:p>
+      <w:pPr>
+        <w:pStyle w:val="Prrafodelista"/>
+        <w:rPr>
+          <w:b/>
+          <w:sz w:val="28"/>
+          <w:lang w:val="es-MX"/>
+        </w:rPr>
+      </w:pPr>
+    </w:p>
+    <w:p>
+      <w:pPr>
+        <w:pStyle w:val="Prrafodelista"/>
+        <w:rPr>
+          <w:b/>
+          <w:sz w:val="28"/>
+          <w:lang w:val="es-MX"/>
+        </w:rPr>
+      </w:pPr>
+      <w:r>
+        <w:rPr>
+          <w:noProof/>
+          <w:lang w:eastAsia="es-CO"/>
+        </w:rPr>
+        <w:drawing>
+          <wp:inline distT="0" distB="0" distL="0" distR="0" wp14:anchorId="0ABF92B7" wp14:editId="33EEA085">
+            <wp:extent cx="5200650" cy="790575"/>
+            <wp:effectExtent l="0" t="0" r="0" b="9525"/>
+            <wp:docPr id="40" name="Imagen 40"/>
+            <wp:cNvGraphicFramePr>
+              <a:graphicFrameLocks xmlns:a="http://schemas.openxmlformats.org/drawingml/2006/main" noChangeAspect="1"/>
+            </wp:cNvGraphicFramePr>
+            <a:graphic xmlns:a="http://schemas.openxmlformats.org/drawingml/2006/main">
+              <a:graphicData uri="http://schemas.openxmlformats.org/drawingml/2006/picture">
+                <pic:pic xmlns:pic="http://schemas.openxmlformats.org/drawingml/2006/picture">
+                  <pic:nvPicPr>
+                    <pic:cNvPr id="1" name=""/>
+                    <pic:cNvPicPr/>
+                  </pic:nvPicPr>
+                  <pic:blipFill>
+                    <a:blip r:embed="rId43"/>
+                    <a:stretch>
+                      <a:fillRect/>
+                    </a:stretch>
+                  </pic:blipFill>
+                  <pic:spPr>
+                    <a:xfrm>
+                      <a:off x="0" y="0"/>
+                      <a:ext cx="5200650" cy="790575"/>
+                    </a:xfrm>
+                    <a:prstGeom prst="rect">
+                      <a:avLst/>
+                    </a:prstGeom>
+                  </pic:spPr>
+                </pic:pic>
+              </a:graphicData>
+            </a:graphic>
+          </wp:inline>
+        </w:drawing>
+      </w:r>
+    </w:p>
+    <w:p>
+      <w:pPr>
+        <w:pStyle w:val="Prrafodelista"/>
+        <w:rPr>
+          <w:b/>
+          <w:sz w:val="28"/>
+          <w:lang w:val="es-MX"/>
+        </w:rPr>
+      </w:pPr>
+    </w:p>
+    <w:p>
+      <w:pPr>
+        <w:pStyle w:val="Prrafodelista"/>
+        <w:rPr>
+          <w:b/>
+          <w:sz w:val="28"/>
+          <w:lang w:val="es-MX"/>
+        </w:rPr>
+      </w:pPr>
+    </w:p>
+    <w:p>
+      <w:pPr>
+        <w:pStyle w:val="Prrafodelista"/>
+        <w:rPr>
+          <w:b/>
+          <w:sz w:val="28"/>
+          <w:lang w:val="es-MX"/>
+        </w:rPr>
+      </w:pPr>
+      <w:r>
+        <w:rPr>
+          <w:b/>
+          <w:sz w:val="28"/>
+          <w:lang w:val="es-MX"/>
+        </w:rPr>
+        <w:t xml:space="preserve">Para que sea sensible a mayúsculas y </w:t>
+      </w:r>
+      <w:proofErr w:type="spellStart"/>
+      <w:r>
+        <w:rPr>
+          <w:b/>
+          <w:sz w:val="28"/>
+          <w:lang w:val="es-MX"/>
+        </w:rPr>
+        <w:t>minuscaulas</w:t>
+      </w:r>
+      <w:proofErr w:type="spellEnd"/>
+    </w:p>
+    <w:p>
+      <w:pPr>
+        <w:pStyle w:val="Prrafodelista"/>
+        <w:rPr>
+          <w:b/>
+          <w:sz w:val="28"/>
+          <w:lang w:val="es-MX"/>
+        </w:rPr>
+      </w:pPr>
+      <w:r>
+        <w:rPr>
+          <w:noProof/>
+          <w:lang w:eastAsia="es-CO"/>
+        </w:rPr>
+        <w:drawing>
+          <wp:inline distT="0" distB="0" distL="0" distR="0" wp14:anchorId="0A9973F6" wp14:editId="571DD9C0">
+            <wp:extent cx="5612130" cy="532765"/>
+            <wp:effectExtent l="0" t="0" r="7620" b="635"/>
+            <wp:docPr id="41" name="Imagen 41"/>
+            <wp:cNvGraphicFramePr>
+              <a:graphicFrameLocks xmlns:a="http://schemas.openxmlformats.org/drawingml/2006/main" noChangeAspect="1"/>
+            </wp:cNvGraphicFramePr>
+            <a:graphic xmlns:a="http://schemas.openxmlformats.org/drawingml/2006/main">
+              <a:graphicData uri="http://schemas.openxmlformats.org/drawingml/2006/picture">
+                <pic:pic xmlns:pic="http://schemas.openxmlformats.org/drawingml/2006/picture">
+                  <pic:nvPicPr>
+                    <pic:cNvPr id="1" name=""/>
+                    <pic:cNvPicPr/>
+                  </pic:nvPicPr>
+                  <pic:blipFill>
+                    <a:blip r:embed="rId44"/>
+                    <a:stretch>
+                      <a:fillRect/>
+                    </a:stretch>
+                  </pic:blipFill>
+                  <pic:spPr>
+                    <a:xfrm>
+                      <a:off x="0" y="0"/>
+                      <a:ext cx="5612130" cy="532765"/>
+                    </a:xfrm>
+                    <a:prstGeom prst="rect">
+                      <a:avLst/>
+                    </a:prstGeom>
+                  </pic:spPr>
+                </pic:pic>
+              </a:graphicData>
+            </a:graphic>
+          </wp:inline>
+        </w:drawing>
+      </w:r>
+    </w:p>
+    <w:p>
+      <w:pPr>
+        <w:pStyle w:val="Prrafodelista"/>
+        <w:rPr>
+          <w:b/>
+          <w:sz w:val="28"/>
+          <w:lang w:val="es-MX"/>
+        </w:rPr>
+      </w:pPr>
+    </w:p>
+    <w:p>
+      <w:pPr>
+        <w:pStyle w:val="Prrafodelista"/>
+        <w:rPr>
+          <w:b/>
+          <w:sz w:val="28"/>
+          <w:lang w:val="es-MX"/>
+        </w:rPr>
+      </w:pPr>
+    </w:p>
+    <w:p>
+      <w:pPr>
+        <w:pStyle w:val="Prrafodelista"/>
+        <w:rPr>
+          <w:b/>
+          <w:sz w:val="28"/>
+          <w:lang w:val="es-MX"/>
+        </w:rPr>
+      </w:pPr>
+      <w:r>
+        <w:rPr>
+          <w:b/>
+          <w:sz w:val="28"/>
+          <w:lang w:val="es-MX"/>
+        </w:rPr>
+        <w:t>Observar mejor</w:t>
+      </w:r>
+    </w:p>
+    <w:p>
+      <w:pPr>
+        <w:pStyle w:val="Prrafodelista"/>
+        <w:rPr>
+          <w:b/>
+          <w:sz w:val="28"/>
+          <w:lang w:val="es-MX"/>
+        </w:rPr>
+      </w:pPr>
+    </w:p>
+    <w:p>
+      <w:pPr>
+        <w:pStyle w:val="Prrafodelista"/>
+        <w:rPr>
+          <w:b/>
+          <w:sz w:val="28"/>
+          <w:lang w:val="es-MX"/>
+        </w:rPr>
+      </w:pPr>
+      <w:r>
+        <w:rPr>
+          <w:b/>
+          <w:sz w:val="28"/>
+          <w:lang w:val="es-MX"/>
+        </w:rPr>
+        <w:t xml:space="preserve">Contar </w:t>
+      </w:r>
+      <w:proofErr w:type="spellStart"/>
+      <w:r>
+        <w:rPr>
+          <w:b/>
+          <w:sz w:val="28"/>
+          <w:lang w:val="es-MX"/>
+        </w:rPr>
+        <w:t>cuanteas</w:t>
+      </w:r>
+      <w:proofErr w:type="spellEnd"/>
+      <w:r>
+        <w:rPr>
+          <w:b/>
+          <w:sz w:val="28"/>
+          <w:lang w:val="es-MX"/>
+        </w:rPr>
+        <w:t xml:space="preserve"> veces aparece la </w:t>
+      </w:r>
+      <w:proofErr w:type="spellStart"/>
+      <w:r>
+        <w:rPr>
+          <w:b/>
+          <w:sz w:val="28"/>
+          <w:lang w:val="es-MX"/>
+        </w:rPr>
+        <w:t>palabre</w:t>
+      </w:r>
+      <w:proofErr w:type="spellEnd"/>
+      <w:r>
+        <w:rPr>
+          <w:b/>
+          <w:sz w:val="28"/>
+          <w:lang w:val="es-MX"/>
+        </w:rPr>
+        <w:t xml:space="preserve"> </w:t>
+      </w:r>
+      <w:proofErr w:type="spellStart"/>
+      <w:r>
+        <w:rPr>
+          <w:b/>
+          <w:sz w:val="28"/>
+          <w:lang w:val="es-MX"/>
+        </w:rPr>
+        <w:t>the</w:t>
+      </w:r>
+      <w:proofErr w:type="spellEnd"/>
+      <w:r>
+        <w:rPr>
+          <w:b/>
+          <w:sz w:val="28"/>
+          <w:lang w:val="es-MX"/>
+        </w:rPr>
+        <w:t xml:space="preserve"> en movies.csv</w:t>
+      </w:r>
+    </w:p>
+    <w:p>
+      <w:pPr>
+        <w:pStyle w:val="Prrafodelista"/>
+        <w:rPr>
+          <w:b/>
+          <w:sz w:val="28"/>
+          <w:lang w:val="es-MX"/>
+        </w:rPr>
+      </w:pPr>
+      <w:r>
+        <w:rPr>
+          <w:noProof/>
+          <w:lang w:eastAsia="es-CO"/>
+        </w:rPr>
+        <w:drawing>
+          <wp:inline distT="0" distB="0" distL="0" distR="0" wp14:anchorId="27D58CA3" wp14:editId="3CA0D524">
+            <wp:extent cx="5612130" cy="435610"/>
+            <wp:effectExtent l="0" t="0" r="7620" b="2540"/>
+            <wp:docPr id="42" name="Imagen 42"/>
+            <wp:cNvGraphicFramePr>
+              <a:graphicFrameLocks xmlns:a="http://schemas.openxmlformats.org/drawingml/2006/main" noChangeAspect="1"/>
+            </wp:cNvGraphicFramePr>
+            <a:graphic xmlns:a="http://schemas.openxmlformats.org/drawingml/2006/main">
+              <a:graphicData uri="http://schemas.openxmlformats.org/drawingml/2006/picture">
+                <pic:pic xmlns:pic="http://schemas.openxmlformats.org/drawingml/2006/picture">
+                  <pic:nvPicPr>
+                    <pic:cNvPr id="1" name=""/>
+                    <pic:cNvPicPr/>
+                  </pic:nvPicPr>
+                  <pic:blipFill>
+                    <a:blip r:embed="rId45"/>
+                    <a:stretch>
+                      <a:fillRect/>
+                    </a:stretch>
+                  </pic:blipFill>
+                  <pic:spPr>
+                    <a:xfrm>
+                      <a:off x="0" y="0"/>
+                      <a:ext cx="5612130" cy="435610"/>
+                    </a:xfrm>
+                    <a:prstGeom prst="rect">
+                      <a:avLst/>
+                    </a:prstGeom>
+                  </pic:spPr>
+                </pic:pic>
+              </a:graphicData>
+            </a:graphic>
+          </wp:inline>
+        </w:drawing>
+      </w:r>
+    </w:p>
+    <w:p>
+      <w:pPr>
+        <w:pStyle w:val="Prrafodelista"/>
+        <w:rPr>
+          <w:b/>
+          <w:sz w:val="28"/>
+          <w:lang w:val="es-MX"/>
+        </w:rPr>
+      </w:pPr>
+      <w:r>
+        <w:rPr>
+          <w:b/>
+          <w:sz w:val="28"/>
+          <w:lang w:val="es-MX"/>
+        </w:rPr>
+        <w:t xml:space="preserve">Con mayúsculas y minúsculas </w:t>
+      </w:r>
+    </w:p>
+    <w:p>
+      <w:pPr>
+        <w:pStyle w:val="Prrafodelista"/>
+        <w:rPr>
+          <w:b/>
+          <w:sz w:val="28"/>
+          <w:lang w:val="es-MX"/>
+        </w:rPr>
+      </w:pPr>
+      <w:r>
+        <w:rPr>
+          <w:noProof/>
+          <w:lang w:eastAsia="es-CO"/>
+        </w:rPr>
+        <w:drawing>
+          <wp:inline distT="0" distB="0" distL="0" distR="0" wp14:anchorId="7BA561CC" wp14:editId="73CFA204">
+            <wp:extent cx="5514975" cy="1533525"/>
+            <wp:effectExtent l="0" t="0" r="9525" b="9525"/>
+            <wp:docPr id="43" name="Imagen 43"/>
+            <wp:cNvGraphicFramePr>
+              <a:graphicFrameLocks xmlns:a="http://schemas.openxmlformats.org/drawingml/2006/main" noChangeAspect="1"/>
+            </wp:cNvGraphicFramePr>
+            <a:graphic xmlns:a="http://schemas.openxmlformats.org/drawingml/2006/main">
+              <a:graphicData uri="http://schemas.openxmlformats.org/drawingml/2006/picture">
+                <pic:pic xmlns:pic="http://schemas.openxmlformats.org/drawingml/2006/picture">
+                  <pic:nvPicPr>
+                    <pic:cNvPr id="1" name=""/>
+                    <pic:cNvPicPr/>
+                  </pic:nvPicPr>
+                  <pic:blipFill>
+                    <a:blip r:embed="rId46"/>
+                    <a:stretch>
+                      <a:fillRect/>
+                    </a:stretch>
+                  </pic:blipFill>
+                  <pic:spPr>
+                    <a:xfrm>
+                      <a:off x="0" y="0"/>
+                      <a:ext cx="5514975" cy="1533525"/>
+                    </a:xfrm>
+                    <a:prstGeom prst="rect">
+                      <a:avLst/>
+                    </a:prstGeom>
+                  </pic:spPr>
+                </pic:pic>
+              </a:graphicData>
+            </a:graphic>
+          </wp:inline>
+        </w:drawing>
+      </w:r>
+    </w:p>
+    <w:p>
+      <w:pPr>
+        <w:pStyle w:val="Prrafodelista"/>
+        <w:rPr>
+          <w:b/>
+          <w:sz w:val="28"/>
+          <w:lang w:val="es-MX"/>
+        </w:rPr>
+      </w:pPr>
+    </w:p>
+    <w:p>
+      <w:pPr>
+        <w:pStyle w:val="Prrafodelista"/>
+        <w:rPr>
+          <w:b/>
+          <w:sz w:val="28"/>
+          <w:lang w:val="es-MX"/>
+        </w:rPr>
+      </w:pPr>
+      <w:r>
+        <w:rPr>
+          <w:b/>
+          <w:sz w:val="28"/>
+          <w:lang w:val="es-MX"/>
+        </w:rPr>
+        <w:t xml:space="preserve">Comando </w:t>
+      </w:r>
+      <w:proofErr w:type="spellStart"/>
+      <w:proofErr w:type="gramStart"/>
+      <w:r>
+        <w:rPr>
+          <w:b/>
+          <w:sz w:val="28"/>
+          <w:lang w:val="es-MX"/>
+        </w:rPr>
+        <w:t>wc</w:t>
+      </w:r>
+      <w:proofErr w:type="spellEnd"/>
+      <w:r>
+        <w:rPr>
+          <w:b/>
+          <w:sz w:val="28"/>
+          <w:lang w:val="es-MX"/>
+        </w:rPr>
+        <w:t xml:space="preserve"> :</w:t>
+      </w:r>
+      <w:proofErr w:type="gramEnd"/>
+      <w:r>
+        <w:rPr>
+          <w:b/>
+          <w:sz w:val="28"/>
+          <w:lang w:val="es-MX"/>
+        </w:rPr>
+        <w:t xml:space="preserve"> para contar cuantas palabras hay en un texto</w:t>
+      </w:r>
+    </w:p>
+    <w:p>
+      <w:pPr>
+        <w:pStyle w:val="Prrafodelista"/>
+        <w:rPr>
+          <w:b/>
+          <w:sz w:val="28"/>
+          <w:lang w:val="es-MX"/>
+        </w:rPr>
+      </w:pPr>
+      <w:r>
+        <w:rPr>
+          <w:b/>
+          <w:sz w:val="28"/>
+          <w:lang w:val="es-MX"/>
+        </w:rPr>
+        <w:t>Líneas /letras / números de bits</w:t>
+      </w:r>
+    </w:p>
+    <w:p>
+      <w:pPr>
+        <w:pStyle w:val="Prrafodelista"/>
+        <w:rPr>
+          <w:b/>
+          <w:sz w:val="28"/>
+          <w:lang w:val="es-MX"/>
+        </w:rPr>
+      </w:pPr>
+      <w:r>
+        <w:rPr>
+          <w:b/>
+          <w:sz w:val="28"/>
+          <w:lang w:val="es-MX"/>
+        </w:rPr>
+        <w:t xml:space="preserve">-l el </w:t>
+      </w:r>
+      <w:proofErr w:type="spellStart"/>
+      <w:r>
+        <w:rPr>
+          <w:b/>
+          <w:sz w:val="28"/>
+          <w:lang w:val="es-MX"/>
+        </w:rPr>
+        <w:t>numero</w:t>
+      </w:r>
+      <w:proofErr w:type="spellEnd"/>
+      <w:r>
+        <w:rPr>
+          <w:b/>
+          <w:sz w:val="28"/>
+          <w:lang w:val="es-MX"/>
+        </w:rPr>
+        <w:t xml:space="preserve"> de </w:t>
+      </w:r>
+      <w:proofErr w:type="spellStart"/>
+      <w:r>
+        <w:rPr>
+          <w:b/>
+          <w:sz w:val="28"/>
+          <w:lang w:val="es-MX"/>
+        </w:rPr>
+        <w:t>linas</w:t>
+      </w:r>
+      <w:proofErr w:type="spellEnd"/>
+    </w:p>
+    <w:p>
+      <w:pPr>
+        <w:pStyle w:val="Prrafodelista"/>
+        <w:rPr>
+          <w:b/>
+          <w:sz w:val="28"/>
+          <w:lang w:val="es-MX"/>
+        </w:rPr>
+      </w:pPr>
+      <w:r>
+        <w:rPr>
+          <w:b/>
+          <w:sz w:val="28"/>
+          <w:lang w:val="es-MX"/>
+        </w:rPr>
+        <w:t>-w palabras</w:t>
+      </w:r>
+    </w:p>
+    <w:p>
+      <w:pPr>
+        <w:pStyle w:val="Prrafodelista"/>
+        <w:rPr>
+          <w:b/>
+          <w:sz w:val="28"/>
+          <w:lang w:val="es-MX"/>
+        </w:rPr>
+      </w:pPr>
+      <w:r>
+        <w:rPr>
+          <w:b/>
+          <w:sz w:val="28"/>
+          <w:lang w:val="es-MX"/>
+        </w:rPr>
+        <w:lastRenderedPageBreak/>
+        <w:t>-</w:t>
+      </w:r>
+      <w:proofErr w:type="gramStart"/>
+      <w:r>
+        <w:rPr>
+          <w:b/>
+          <w:sz w:val="28"/>
+          <w:lang w:val="es-MX"/>
+        </w:rPr>
+        <w:t>b :</w:t>
+      </w:r>
+      <w:proofErr w:type="gramEnd"/>
+      <w:r>
+        <w:rPr>
+          <w:b/>
+          <w:sz w:val="28"/>
+          <w:lang w:val="es-MX"/>
+        </w:rPr>
+        <w:t xml:space="preserve"> bits</w:t>
+      </w:r>
+    </w:p>
+    <w:p>
+      <w:pPr>
+        <w:pStyle w:val="Prrafodelista"/>
+        <w:rPr>
+          <w:b/>
+          <w:sz w:val="28"/>
+          <w:lang w:val="es-MX"/>
+        </w:rPr>
+      </w:pPr>
+      <w:r>
+        <w:rPr>
+          <w:b/>
+          <w:sz w:val="28"/>
+          <w:lang w:val="es-MX"/>
+        </w:rPr>
+        <w:t>Como podemos hacer las que no coincidan</w:t>
+      </w:r>
+    </w:p>
+    <w:p>
+      <w:pPr>
+        <w:pStyle w:val="Prrafodelista"/>
+        <w:rPr>
+          <w:b/>
+          <w:sz w:val="28"/>
+          <w:lang w:val="es-MX"/>
+        </w:rPr>
+      </w:pPr>
+    </w:p>
+    <w:p>
+      <w:pPr>
+        <w:pStyle w:val="Prrafodelista"/>
+        <w:rPr>
+          <w:b/>
+          <w:sz w:val="28"/>
+          <w:lang w:val="es-MX"/>
+        </w:rPr>
+      </w:pPr>
+      <w:r>
+        <w:rPr>
+          <w:b/>
+          <w:sz w:val="28"/>
+          <w:lang w:val="es-MX"/>
+        </w:rPr>
+        <w:t>UTILIDADES DE RED</w:t>
+      </w:r>
+    </w:p>
+    <w:p>
+      <w:pPr>
+        <w:pStyle w:val="Prrafodelista"/>
+        <w:rPr>
+          <w:b/>
+          <w:sz w:val="28"/>
+          <w:lang w:val="es-MX"/>
+        </w:rPr>
+      </w:pPr>
+    </w:p>
+    <w:p>
+      <w:pPr>
+        <w:pStyle w:val="Prrafodelista"/>
+        <w:rPr>
+          <w:b/>
+          <w:sz w:val="28"/>
+          <w:lang w:val="es-MX"/>
+        </w:rPr>
+      </w:pPr>
       <w:bookmarkStart w:id="0" w:name="_GoBack"/>
       <w:bookmarkEnd w:id="0"/>
-    </w:p>
-    <w:p>
-      <w:pPr>
-        <w:pStyle w:val="Prrafodelista"/>
-        <w:rPr>
-          <w:b/>
-          <w:sz w:val="28"/>
-          <w:lang w:val="es-MX"/>
-        </w:rPr>
-      </w:pPr>
-    </w:p>
-    <w:p>
-      <w:pPr>
-        <w:pStyle w:val="Prrafodelista"/>
-        <w:rPr>
-          <w:b/>
-          <w:sz w:val="28"/>
-          <w:lang w:val="es-MX"/>
-        </w:rPr>
-      </w:pPr>
-    </w:p>
-    <w:p>
-      <w:pPr>
-        <w:rPr>
-          <w:b/>
-          <w:sz w:val="28"/>
-          <w:lang w:val="es-MX"/>
-        </w:rPr>
-      </w:pPr>
-    </w:p>
-    <w:p>
-      <w:pPr>
-        <w:rPr>
-          <w:b/>
-          <w:sz w:val="28"/>
-          <w:lang w:val="es-MX"/>
-        </w:rPr>
-      </w:pPr>
-    </w:p>
-    <w:p>
-      <w:pPr>
-        <w:rPr>
-          <w:b/>
-          <w:sz w:val="28"/>
-          <w:lang w:val="es-MX"/>
-        </w:rPr>
-      </w:pPr>
-    </w:p>
-    <w:p>
-      <w:pPr>
-        <w:rPr>
-          <w:b/>
-          <w:sz w:val="28"/>
-          <w:lang w:val="es-MX"/>
-        </w:rPr>
-      </w:pPr>
     </w:p>
     <w:p>
       <w:pPr>
@@ -3835,7 +6619,7 @@
 
 <file path=word/numbering.xml><?xml version="1.0" encoding="utf-8"?>
 <w:numbering xmlns:wpc="http://schemas.microsoft.com/office/word/2010/wordprocessingCanvas" xmlns:mc="http://schemas.openxmlformats.org/markup-compatibility/2006" xmlns:o="urn:schemas-microsoft-com:office:office" xmlns:r="http://schemas.openxmlformats.org/officeDocument/2006/relationships" xmlns:m="http://schemas.openxmlformats.org/officeDocument/2006/math" xmlns:v="urn:schemas-microsoft-com:vml" xmlns:wp14="http://schemas.microsoft.com/office/word/2010/wordprocessingDrawing" xmlns:wp="http://schemas.openxmlformats.org/drawingml/2006/wordprocessingDrawing" xmlns:w10="urn:schemas-microsoft-com:office:word" xmlns:w="http://schemas.openxmlformats.org/wordprocessingml/2006/main" xmlns:w14="http://schemas.microsoft.com/office/word/2010/wordml" xmlns:w15="http://schemas.microsoft.com/office/word/2012/wordml" xmlns:wpg="http://schemas.microsoft.com/office/word/2010/wordprocessingGroup" xmlns:wpi="http://schemas.microsoft.com/office/word/2010/wordprocessingInk" xmlns:wne="http://schemas.microsoft.com/office/word/2006/wordml" xmlns:wps="http://schemas.microsoft.com/office/word/2010/wordprocessingShape" mc:Ignorable="w14 w15 wp14">
-  <w:abstractNum w:abstractNumId="0" w15:restartNumberingAfterBreak="0">
+  <w:abstractNum w:abstractNumId="0">
     <w:nsid w:val="0B3E6B5D"/>
     <w:multiLevelType w:val="hybridMultilevel"/>
     <w:tmpl w:val="2C1A5B78"/>
@@ -3947,7 +6731,7 @@
       </w:rPr>
     </w:lvl>
   </w:abstractNum>
-  <w:abstractNum w:abstractNumId="1" w15:restartNumberingAfterBreak="0">
+  <w:abstractNum w:abstractNumId="1">
     <w:nsid w:val="14355B79"/>
     <w:multiLevelType w:val="hybridMultilevel"/>
     <w:tmpl w:val="654C8AC4"/>
@@ -4060,10 +6844,10 @@
       </w:rPr>
     </w:lvl>
   </w:abstractNum>
-  <w:abstractNum w:abstractNumId="2" w15:restartNumberingAfterBreak="0">
+  <w:abstractNum w:abstractNumId="2">
     <w:nsid w:val="171236ED"/>
     <w:multiLevelType w:val="hybridMultilevel"/>
-    <w:tmpl w:val="B96CFD4A"/>
+    <w:tmpl w:val="15D880C2"/>
     <w:lvl w:ilvl="0" w:tplc="240A0001">
       <w:start w:val="1"/>
       <w:numFmt w:val="bullet"/>
@@ -4076,7 +6860,7 @@
         <w:rFonts w:ascii="Symbol" w:hAnsi="Symbol" w:hint="default"/>
       </w:rPr>
     </w:lvl>
-    <w:lvl w:ilvl="1" w:tplc="240A0003" w:tentative="1">
+    <w:lvl w:ilvl="1" w:tplc="240A0003">
       <w:start w:val="1"/>
       <w:numFmt w:val="bullet"/>
       <w:lvlText w:val="o"/>
@@ -4173,7 +6957,7 @@
       </w:rPr>
     </w:lvl>
   </w:abstractNum>
-  <w:abstractNum w:abstractNumId="3" w15:restartNumberingAfterBreak="0">
+  <w:abstractNum w:abstractNumId="3">
     <w:nsid w:val="205756AB"/>
     <w:multiLevelType w:val="hybridMultilevel"/>
     <w:tmpl w:val="8068A4D8"/>
@@ -4285,7 +7069,7 @@
       </w:rPr>
     </w:lvl>
   </w:abstractNum>
-  <w:abstractNum w:abstractNumId="4" w15:restartNumberingAfterBreak="0">
+  <w:abstractNum w:abstractNumId="4">
     <w:nsid w:val="21DE06CF"/>
     <w:multiLevelType w:val="hybridMultilevel"/>
     <w:tmpl w:val="39C2365A"/>
@@ -4397,7 +7181,7 @@
       </w:rPr>
     </w:lvl>
   </w:abstractNum>
-  <w:abstractNum w:abstractNumId="5" w15:restartNumberingAfterBreak="0">
+  <w:abstractNum w:abstractNumId="5">
     <w:nsid w:val="55C654A1"/>
     <w:multiLevelType w:val="hybridMultilevel"/>
     <w:tmpl w:val="28E2C47C"/>
@@ -4509,7 +7293,7 @@
       </w:rPr>
     </w:lvl>
   </w:abstractNum>
-  <w:abstractNum w:abstractNumId="6" w15:restartNumberingAfterBreak="0">
+  <w:abstractNum w:abstractNumId="6">
     <w:nsid w:val="5AE249FD"/>
     <w:multiLevelType w:val="hybridMultilevel"/>
     <w:tmpl w:val="6EDA3B20"/>
@@ -4621,7 +7405,7 @@
       </w:rPr>
     </w:lvl>
   </w:abstractNum>
-  <w:abstractNum w:abstractNumId="7" w15:restartNumberingAfterBreak="0">
+  <w:abstractNum w:abstractNumId="7">
     <w:nsid w:val="64EF67ED"/>
     <w:multiLevelType w:val="hybridMultilevel"/>
     <w:tmpl w:val="55FE8706"/>
@@ -5157,7 +7941,6 @@
   <w:style w:type="character" w:default="1" w:styleId="Fuentedeprrafopredeter">
     <w:name w:val="Default Paragraph Font"/>
     <w:uiPriority w:val="1"/>
-    <w:semiHidden/>
     <w:unhideWhenUsed/>
   </w:style>
   <w:style w:type="table" w:default="1" w:styleId="Tablanormal">

</xml_diff>

<commit_message>
terminando el curso hasta el examen
</commit_message>
<xml_diff>
--- a/Curso_Terminal_LineaComandos/CURSO DE INTRODUCCION A LA TERMINAL Y LINEA DE COMANDOS.docx
+++ b/Curso_Terminal_LineaComandos/CURSO DE INTRODUCCION A LA TERMINAL Y LINEA DE COMANDOS.docx
@@ -85,6 +85,13 @@
           <w:lang w:val="es-MX"/>
         </w:rPr>
       </w:pPr>
+      <w:r>
+        <w:rPr>
+          <w:noProof/>
+          <w:lang w:eastAsia="es-CO"/>
+        </w:rPr>
+        <w:t>busvcarfin</w:t>
+      </w:r>
       <w:r>
         <w:rPr>
           <w:noProof/>
@@ -2311,7 +2318,16 @@
           <w:u w:val="single"/>
           <w:lang w:val="es-MX"/>
         </w:rPr>
-        <w:t>WILDCARS</w:t>
+        <w:t>FIL</w:t>
+      </w:r>
+      <w:r>
+        <w:rPr>
+          <w:b/>
+          <w:sz w:val="28"/>
+          <w:u w:val="single"/>
+          <w:lang w:val="es-MX"/>
+        </w:rPr>
+        <w:t>DCARS</w:t>
       </w:r>
     </w:p>
     <w:p>
@@ -5629,7 +5645,15 @@
           <w:sz w:val="28"/>
           <w:lang w:val="es-MX"/>
         </w:rPr>
-        <w:t xml:space="preserve"> ./ -name file: todos los archivos que se llamen file</w:t>
+        <w:t xml:space="preserve"> ./ -name file: todos los archivos que se llamen </w:t>
+      </w:r>
+      <w:r>
+        <w:rPr>
+          <w:b/>
+          <w:sz w:val="28"/>
+          <w:lang w:val="es-MX"/>
+        </w:rPr>
+        <w:t>pi</w:t>
       </w:r>
     </w:p>
     <w:p>
@@ -5779,20 +5803,64 @@
     </w:p>
     <w:p>
       <w:pPr>
-        <w:pStyle w:val="Prrafodelista"/>
-        <w:rPr>
-          <w:b/>
-          <w:sz w:val="28"/>
-          <w:lang w:val="es-MX"/>
-        </w:rPr>
-      </w:pPr>
-      <w:r>
-        <w:rPr>
-          <w:b/>
-          <w:sz w:val="28"/>
-          <w:lang w:val="es-MX"/>
-        </w:rPr>
-        <w:lastRenderedPageBreak/>
+        <w:rPr>
+          <w:b/>
+          <w:sz w:val="28"/>
+          <w:lang w:val="es-MX"/>
+        </w:rPr>
+      </w:pPr>
+    </w:p>
+    <w:p>
+      <w:pPr>
+        <w:rPr>
+          <w:b/>
+          <w:sz w:val="28"/>
+          <w:lang w:val="es-MX"/>
+        </w:rPr>
+      </w:pPr>
+    </w:p>
+    <w:p>
+      <w:pPr>
+        <w:rPr>
+          <w:b/>
+          <w:sz w:val="28"/>
+          <w:lang w:val="es-MX"/>
+        </w:rPr>
+      </w:pPr>
+    </w:p>
+    <w:p>
+      <w:pPr>
+        <w:rPr>
+          <w:b/>
+          <w:sz w:val="28"/>
+          <w:lang w:val="es-MX"/>
+        </w:rPr>
+      </w:pPr>
+    </w:p>
+    <w:p>
+      <w:pPr>
+        <w:rPr>
+          <w:b/>
+          <w:sz w:val="28"/>
+          <w:lang w:val="es-MX"/>
+        </w:rPr>
+      </w:pPr>
+    </w:p>
+    <w:p>
+      <w:pPr>
+        <w:pStyle w:val="Prrafodelista"/>
+        <w:rPr>
+          <w:b/>
+          <w:sz w:val="28"/>
+          <w:lang w:val="es-MX"/>
+        </w:rPr>
+      </w:pPr>
+      <w:r>
+        <w:rPr>
+          <w:b/>
+          <w:sz w:val="28"/>
+          <w:lang w:val="es-MX"/>
+        </w:rPr>
         <w:t>Su majestad grep</w:t>
       </w:r>
     </w:p>
@@ -6242,6 +6310,7 @@
           <w:noProof/>
           <w:lang w:eastAsia="es-CO"/>
         </w:rPr>
+        <w:lastRenderedPageBreak/>
         <w:drawing>
           <wp:inline distT="0" distB="0" distL="0" distR="0" wp14:anchorId="7BA561CC" wp14:editId="73CFA204">
             <wp:extent cx="5514975" cy="1533525"/>
@@ -6432,9 +6501,773 @@
           <w:sz w:val="28"/>
           <w:lang w:val="es-MX"/>
         </w:rPr>
+        <w:t>-</w:t>
+      </w:r>
+      <w:proofErr w:type="gramStart"/>
+      <w:r>
+        <w:rPr>
+          <w:b/>
+          <w:sz w:val="28"/>
+          <w:lang w:val="es-MX"/>
+        </w:rPr>
+        <w:t>b :</w:t>
+      </w:r>
+      <w:proofErr w:type="gramEnd"/>
+      <w:r>
+        <w:rPr>
+          <w:b/>
+          <w:sz w:val="28"/>
+          <w:lang w:val="es-MX"/>
+        </w:rPr>
+        <w:t xml:space="preserve"> bits</w:t>
+      </w:r>
+    </w:p>
+    <w:p>
+      <w:pPr>
+        <w:pStyle w:val="Prrafodelista"/>
+        <w:rPr>
+          <w:b/>
+          <w:sz w:val="28"/>
+          <w:lang w:val="es-MX"/>
+        </w:rPr>
+      </w:pPr>
+      <w:r>
+        <w:rPr>
+          <w:b/>
+          <w:sz w:val="28"/>
+          <w:lang w:val="es-MX"/>
+        </w:rPr>
+        <w:t>Como podemos hacer las que no coincidan</w:t>
+      </w:r>
+    </w:p>
+    <w:p>
+      <w:pPr>
+        <w:pStyle w:val="Prrafodelista"/>
+        <w:rPr>
+          <w:b/>
+          <w:sz w:val="28"/>
+          <w:lang w:val="es-MX"/>
+        </w:rPr>
+      </w:pPr>
+    </w:p>
+    <w:p>
+      <w:pPr>
+        <w:pStyle w:val="Prrafodelista"/>
+        <w:rPr>
+          <w:b/>
+          <w:sz w:val="28"/>
+          <w:lang w:val="es-MX"/>
+        </w:rPr>
+      </w:pPr>
+      <w:r>
+        <w:rPr>
+          <w:b/>
+          <w:sz w:val="28"/>
+          <w:lang w:val="es-MX"/>
+        </w:rPr>
+        <w:t>UTILIDADES DE RED</w:t>
+      </w:r>
+    </w:p>
+    <w:p>
+      <w:pPr>
+        <w:rPr>
+          <w:b/>
+          <w:sz w:val="28"/>
+          <w:lang w:val="es-MX"/>
+        </w:rPr>
+      </w:pPr>
+      <w:r>
+        <w:rPr>
+          <w:b/>
+          <w:sz w:val="28"/>
+          <w:lang w:val="es-MX"/>
+        </w:rPr>
+        <w:tab/>
+      </w:r>
+      <w:proofErr w:type="spellStart"/>
+      <w:r>
+        <w:rPr>
+          <w:b/>
+          <w:sz w:val="28"/>
+          <w:lang w:val="es-MX"/>
+        </w:rPr>
+        <w:t>Curl</w:t>
+      </w:r>
+      <w:proofErr w:type="spellEnd"/>
+      <w:r>
+        <w:rPr>
+          <w:b/>
+          <w:sz w:val="28"/>
+          <w:lang w:val="es-MX"/>
+        </w:rPr>
+        <w:t>: archivo en forma de texto</w:t>
+      </w:r>
+    </w:p>
+    <w:p>
+      <w:pPr>
+        <w:rPr>
+          <w:b/>
+          <w:sz w:val="28"/>
+          <w:lang w:val="es-MX"/>
+        </w:rPr>
+      </w:pPr>
+      <w:r>
+        <w:rPr>
+          <w:noProof/>
+          <w:lang w:eastAsia="es-CO"/>
+        </w:rPr>
+        <w:drawing>
+          <wp:inline distT="0" distB="0" distL="0" distR="0" wp14:anchorId="3BFD9B12" wp14:editId="13AC553E">
+            <wp:extent cx="4295775" cy="257175"/>
+            <wp:effectExtent l="0" t="0" r="9525" b="9525"/>
+            <wp:docPr id="29" name="Imagen 29"/>
+            <wp:cNvGraphicFramePr>
+              <a:graphicFrameLocks xmlns:a="http://schemas.openxmlformats.org/drawingml/2006/main" noChangeAspect="1"/>
+            </wp:cNvGraphicFramePr>
+            <a:graphic xmlns:a="http://schemas.openxmlformats.org/drawingml/2006/main">
+              <a:graphicData uri="http://schemas.openxmlformats.org/drawingml/2006/picture">
+                <pic:pic xmlns:pic="http://schemas.openxmlformats.org/drawingml/2006/picture">
+                  <pic:nvPicPr>
+                    <pic:cNvPr id="1" name=""/>
+                    <pic:cNvPicPr/>
+                  </pic:nvPicPr>
+                  <pic:blipFill>
+                    <a:blip r:embed="rId47"/>
+                    <a:stretch>
+                      <a:fillRect/>
+                    </a:stretch>
+                  </pic:blipFill>
+                  <pic:spPr>
+                    <a:xfrm>
+                      <a:off x="0" y="0"/>
+                      <a:ext cx="4295775" cy="257175"/>
+                    </a:xfrm>
+                    <a:prstGeom prst="rect">
+                      <a:avLst/>
+                    </a:prstGeom>
+                  </pic:spPr>
+                </pic:pic>
+              </a:graphicData>
+            </a:graphic>
+          </wp:inline>
+        </w:drawing>
+      </w:r>
+    </w:p>
+    <w:p>
+      <w:pPr>
+        <w:rPr>
+          <w:b/>
+          <w:sz w:val="28"/>
+          <w:lang w:val="es-MX"/>
+        </w:rPr>
+      </w:pPr>
+    </w:p>
+    <w:p>
+      <w:pPr>
+        <w:rPr>
+          <w:b/>
+          <w:sz w:val="28"/>
+          <w:lang w:val="es-MX"/>
+        </w:rPr>
+      </w:pPr>
+      <w:r>
+        <w:rPr>
+          <w:noProof/>
+          <w:lang w:eastAsia="es-CO"/>
+        </w:rPr>
+        <w:drawing>
+          <wp:inline distT="0" distB="0" distL="0" distR="0" wp14:anchorId="711527B6" wp14:editId="1FBAA10F">
+            <wp:extent cx="3238500" cy="447675"/>
+            <wp:effectExtent l="0" t="0" r="0" b="9525"/>
+            <wp:docPr id="44" name="Imagen 44"/>
+            <wp:cNvGraphicFramePr>
+              <a:graphicFrameLocks xmlns:a="http://schemas.openxmlformats.org/drawingml/2006/main" noChangeAspect="1"/>
+            </wp:cNvGraphicFramePr>
+            <a:graphic xmlns:a="http://schemas.openxmlformats.org/drawingml/2006/main">
+              <a:graphicData uri="http://schemas.openxmlformats.org/drawingml/2006/picture">
+                <pic:pic xmlns:pic="http://schemas.openxmlformats.org/drawingml/2006/picture">
+                  <pic:nvPicPr>
+                    <pic:cNvPr id="1" name=""/>
+                    <pic:cNvPicPr/>
+                  </pic:nvPicPr>
+                  <pic:blipFill>
+                    <a:blip r:embed="rId48"/>
+                    <a:stretch>
+                      <a:fillRect/>
+                    </a:stretch>
+                  </pic:blipFill>
+                  <pic:spPr>
+                    <a:xfrm>
+                      <a:off x="0" y="0"/>
+                      <a:ext cx="3238500" cy="447675"/>
+                    </a:xfrm>
+                    <a:prstGeom prst="rect">
+                      <a:avLst/>
+                    </a:prstGeom>
+                  </pic:spPr>
+                </pic:pic>
+              </a:graphicData>
+            </a:graphic>
+          </wp:inline>
+        </w:drawing>
+      </w:r>
+    </w:p>
+    <w:p>
+      <w:pPr>
+        <w:rPr>
+          <w:b/>
+          <w:sz w:val="28"/>
+          <w:lang w:val="es-MX"/>
+        </w:rPr>
+      </w:pPr>
+    </w:p>
+    <w:p>
+      <w:pPr>
+        <w:rPr>
+          <w:b/>
+          <w:sz w:val="28"/>
+          <w:lang w:val="es-MX"/>
+        </w:rPr>
+      </w:pPr>
+      <w:r>
+        <w:rPr>
+          <w:b/>
+          <w:sz w:val="28"/>
+          <w:lang w:val="es-MX"/>
+        </w:rPr>
+        <w:t>Comprimir archivos</w:t>
+      </w:r>
+    </w:p>
+    <w:p>
+      <w:pPr>
+        <w:rPr>
+          <w:b/>
+          <w:sz w:val="28"/>
+          <w:lang w:val="es-MX"/>
+        </w:rPr>
+      </w:pPr>
+    </w:p>
+    <w:p>
+      <w:pPr>
+        <w:rPr>
+          <w:b/>
+          <w:sz w:val="28"/>
+          <w:lang w:val="es-MX"/>
+        </w:rPr>
+      </w:pPr>
+      <w:r>
+        <w:rPr>
+          <w:noProof/>
+          <w:lang w:eastAsia="es-CO"/>
+        </w:rPr>
+        <w:drawing>
+          <wp:inline distT="0" distB="0" distL="0" distR="0" wp14:anchorId="25FC5F43" wp14:editId="54F74B48">
+            <wp:extent cx="2847975" cy="1457325"/>
+            <wp:effectExtent l="0" t="0" r="9525" b="9525"/>
+            <wp:docPr id="45" name="Imagen 45"/>
+            <wp:cNvGraphicFramePr>
+              <a:graphicFrameLocks xmlns:a="http://schemas.openxmlformats.org/drawingml/2006/main" noChangeAspect="1"/>
+            </wp:cNvGraphicFramePr>
+            <a:graphic xmlns:a="http://schemas.openxmlformats.org/drawingml/2006/main">
+              <a:graphicData uri="http://schemas.openxmlformats.org/drawingml/2006/picture">
+                <pic:pic xmlns:pic="http://schemas.openxmlformats.org/drawingml/2006/picture">
+                  <pic:nvPicPr>
+                    <pic:cNvPr id="1" name=""/>
+                    <pic:cNvPicPr/>
+                  </pic:nvPicPr>
+                  <pic:blipFill>
+                    <a:blip r:embed="rId49"/>
+                    <a:stretch>
+                      <a:fillRect/>
+                    </a:stretch>
+                  </pic:blipFill>
+                  <pic:spPr>
+                    <a:xfrm>
+                      <a:off x="0" y="0"/>
+                      <a:ext cx="2847975" cy="1457325"/>
+                    </a:xfrm>
+                    <a:prstGeom prst="rect">
+                      <a:avLst/>
+                    </a:prstGeom>
+                  </pic:spPr>
+                </pic:pic>
+              </a:graphicData>
+            </a:graphic>
+          </wp:inline>
+        </w:drawing>
+      </w:r>
+    </w:p>
+    <w:p>
+      <w:pPr>
+        <w:rPr>
+          <w:b/>
+          <w:sz w:val="28"/>
+          <w:lang w:val="es-MX"/>
+        </w:rPr>
+      </w:pPr>
+      <w:r>
+        <w:rPr>
+          <w:noProof/>
+          <w:lang w:eastAsia="es-CO"/>
+        </w:rPr>
         <w:lastRenderedPageBreak/>
-        <w:t>-</w:t>
-      </w:r>
+        <w:drawing>
+          <wp:inline distT="0" distB="0" distL="0" distR="0" wp14:anchorId="75BC12B1" wp14:editId="6F8EB1A7">
+            <wp:extent cx="5257800" cy="295275"/>
+            <wp:effectExtent l="0" t="0" r="0" b="9525"/>
+            <wp:docPr id="46" name="Imagen 46"/>
+            <wp:cNvGraphicFramePr>
+              <a:graphicFrameLocks xmlns:a="http://schemas.openxmlformats.org/drawingml/2006/main" noChangeAspect="1"/>
+            </wp:cNvGraphicFramePr>
+            <a:graphic xmlns:a="http://schemas.openxmlformats.org/drawingml/2006/main">
+              <a:graphicData uri="http://schemas.openxmlformats.org/drawingml/2006/picture">
+                <pic:pic xmlns:pic="http://schemas.openxmlformats.org/drawingml/2006/picture">
+                  <pic:nvPicPr>
+                    <pic:cNvPr id="1" name=""/>
+                    <pic:cNvPicPr/>
+                  </pic:nvPicPr>
+                  <pic:blipFill>
+                    <a:blip r:embed="rId50"/>
+                    <a:stretch>
+                      <a:fillRect/>
+                    </a:stretch>
+                  </pic:blipFill>
+                  <pic:spPr>
+                    <a:xfrm>
+                      <a:off x="0" y="0"/>
+                      <a:ext cx="5257800" cy="295275"/>
+                    </a:xfrm>
+                    <a:prstGeom prst="rect">
+                      <a:avLst/>
+                    </a:prstGeom>
+                  </pic:spPr>
+                </pic:pic>
+              </a:graphicData>
+            </a:graphic>
+          </wp:inline>
+        </w:drawing>
+      </w:r>
+    </w:p>
+    <w:p>
+      <w:pPr>
+        <w:rPr>
+          <w:b/>
+          <w:sz w:val="28"/>
+          <w:lang w:val="es-MX"/>
+        </w:rPr>
+      </w:pPr>
+      <w:r>
+        <w:rPr>
+          <w:b/>
+          <w:sz w:val="28"/>
+          <w:lang w:val="es-MX"/>
+        </w:rPr>
+        <w:t>Descomprimir</w:t>
+      </w:r>
+    </w:p>
+    <w:p>
+      <w:pPr>
+        <w:rPr>
+          <w:b/>
+          <w:sz w:val="28"/>
+          <w:lang w:val="es-MX"/>
+        </w:rPr>
+      </w:pPr>
+      <w:r>
+        <w:rPr>
+          <w:noProof/>
+          <w:lang w:eastAsia="es-CO"/>
+        </w:rPr>
+        <w:drawing>
+          <wp:inline distT="0" distB="0" distL="0" distR="0" wp14:anchorId="33BBF6D9" wp14:editId="71F4BFB6">
+            <wp:extent cx="4105275" cy="457200"/>
+            <wp:effectExtent l="0" t="0" r="9525" b="0"/>
+            <wp:docPr id="47" name="Imagen 47"/>
+            <wp:cNvGraphicFramePr>
+              <a:graphicFrameLocks xmlns:a="http://schemas.openxmlformats.org/drawingml/2006/main" noChangeAspect="1"/>
+            </wp:cNvGraphicFramePr>
+            <a:graphic xmlns:a="http://schemas.openxmlformats.org/drawingml/2006/main">
+              <a:graphicData uri="http://schemas.openxmlformats.org/drawingml/2006/picture">
+                <pic:pic xmlns:pic="http://schemas.openxmlformats.org/drawingml/2006/picture">
+                  <pic:nvPicPr>
+                    <pic:cNvPr id="1" name=""/>
+                    <pic:cNvPicPr/>
+                  </pic:nvPicPr>
+                  <pic:blipFill>
+                    <a:blip r:embed="rId51"/>
+                    <a:stretch>
+                      <a:fillRect/>
+                    </a:stretch>
+                  </pic:blipFill>
+                  <pic:spPr>
+                    <a:xfrm>
+                      <a:off x="0" y="0"/>
+                      <a:ext cx="4105275" cy="457200"/>
+                    </a:xfrm>
+                    <a:prstGeom prst="rect">
+                      <a:avLst/>
+                    </a:prstGeom>
+                  </pic:spPr>
+                </pic:pic>
+              </a:graphicData>
+            </a:graphic>
+          </wp:inline>
+        </w:drawing>
+      </w:r>
+    </w:p>
+    <w:p>
+      <w:pPr>
+        <w:rPr>
+          <w:b/>
+          <w:sz w:val="28"/>
+          <w:lang w:val="es-MX"/>
+        </w:rPr>
+      </w:pPr>
+    </w:p>
+    <w:p>
+      <w:pPr>
+        <w:rPr>
+          <w:b/>
+          <w:sz w:val="28"/>
+          <w:lang w:val="es-MX"/>
+        </w:rPr>
+      </w:pPr>
+      <w:r>
+        <w:rPr>
+          <w:b/>
+          <w:sz w:val="28"/>
+          <w:lang w:val="es-MX"/>
+        </w:rPr>
+        <w:t>En .</w:t>
+      </w:r>
+      <w:proofErr w:type="spellStart"/>
+      <w:r>
+        <w:rPr>
+          <w:b/>
+          <w:sz w:val="28"/>
+          <w:lang w:val="es-MX"/>
+        </w:rPr>
+        <w:t>zip</w:t>
+      </w:r>
+      <w:proofErr w:type="spellEnd"/>
+    </w:p>
+    <w:p>
+      <w:pPr>
+        <w:rPr>
+          <w:b/>
+          <w:sz w:val="28"/>
+          <w:lang w:val="es-MX"/>
+        </w:rPr>
+      </w:pPr>
+    </w:p>
+    <w:p>
+      <w:pPr>
+        <w:rPr>
+          <w:b/>
+          <w:sz w:val="28"/>
+          <w:lang w:val="es-MX"/>
+        </w:rPr>
+      </w:pPr>
+      <w:r>
+        <w:rPr>
+          <w:noProof/>
+          <w:lang w:eastAsia="es-CO"/>
+        </w:rPr>
+        <w:drawing>
+          <wp:inline distT="0" distB="0" distL="0" distR="0" wp14:anchorId="757FB08C" wp14:editId="0845C00D">
+            <wp:extent cx="5612130" cy="1776730"/>
+            <wp:effectExtent l="0" t="0" r="7620" b="0"/>
+            <wp:docPr id="48" name="Imagen 48"/>
+            <wp:cNvGraphicFramePr>
+              <a:graphicFrameLocks xmlns:a="http://schemas.openxmlformats.org/drawingml/2006/main" noChangeAspect="1"/>
+            </wp:cNvGraphicFramePr>
+            <a:graphic xmlns:a="http://schemas.openxmlformats.org/drawingml/2006/main">
+              <a:graphicData uri="http://schemas.openxmlformats.org/drawingml/2006/picture">
+                <pic:pic xmlns:pic="http://schemas.openxmlformats.org/drawingml/2006/picture">
+                  <pic:nvPicPr>
+                    <pic:cNvPr id="1" name=""/>
+                    <pic:cNvPicPr/>
+                  </pic:nvPicPr>
+                  <pic:blipFill>
+                    <a:blip r:embed="rId52"/>
+                    <a:stretch>
+                      <a:fillRect/>
+                    </a:stretch>
+                  </pic:blipFill>
+                  <pic:spPr>
+                    <a:xfrm>
+                      <a:off x="0" y="0"/>
+                      <a:ext cx="5612130" cy="1776730"/>
+                    </a:xfrm>
+                    <a:prstGeom prst="rect">
+                      <a:avLst/>
+                    </a:prstGeom>
+                  </pic:spPr>
+                </pic:pic>
+              </a:graphicData>
+            </a:graphic>
+          </wp:inline>
+        </w:drawing>
+      </w:r>
+    </w:p>
+    <w:p>
+      <w:pPr>
+        <w:rPr>
+          <w:b/>
+          <w:sz w:val="28"/>
+          <w:lang w:val="es-MX"/>
+        </w:rPr>
+      </w:pPr>
+      <w:r>
+        <w:rPr>
+          <w:b/>
+          <w:sz w:val="28"/>
+          <w:lang w:val="es-MX"/>
+        </w:rPr>
+        <w:t>Descomprimir</w:t>
+      </w:r>
+    </w:p>
+    <w:p>
+      <w:pPr>
+        <w:rPr>
+          <w:b/>
+          <w:sz w:val="28"/>
+          <w:lang w:val="es-MX"/>
+        </w:rPr>
+      </w:pPr>
+    </w:p>
+    <w:p>
+      <w:pPr>
+        <w:rPr>
+          <w:b/>
+          <w:sz w:val="28"/>
+          <w:lang w:val="es-MX"/>
+        </w:rPr>
+      </w:pPr>
+      <w:r>
+        <w:rPr>
+          <w:noProof/>
+          <w:lang w:eastAsia="es-CO"/>
+        </w:rPr>
+        <w:drawing>
+          <wp:inline distT="0" distB="0" distL="0" distR="0" wp14:anchorId="7F4C9918" wp14:editId="0AA4ADBB">
+            <wp:extent cx="5391150" cy="742950"/>
+            <wp:effectExtent l="0" t="0" r="0" b="0"/>
+            <wp:docPr id="49" name="Imagen 49"/>
+            <wp:cNvGraphicFramePr>
+              <a:graphicFrameLocks xmlns:a="http://schemas.openxmlformats.org/drawingml/2006/main" noChangeAspect="1"/>
+            </wp:cNvGraphicFramePr>
+            <a:graphic xmlns:a="http://schemas.openxmlformats.org/drawingml/2006/main">
+              <a:graphicData uri="http://schemas.openxmlformats.org/drawingml/2006/picture">
+                <pic:pic xmlns:pic="http://schemas.openxmlformats.org/drawingml/2006/picture">
+                  <pic:nvPicPr>
+                    <pic:cNvPr id="1" name=""/>
+                    <pic:cNvPicPr/>
+                  </pic:nvPicPr>
+                  <pic:blipFill>
+                    <a:blip r:embed="rId53"/>
+                    <a:stretch>
+                      <a:fillRect/>
+                    </a:stretch>
+                  </pic:blipFill>
+                  <pic:spPr>
+                    <a:xfrm>
+                      <a:off x="0" y="0"/>
+                      <a:ext cx="5391150" cy="742950"/>
+                    </a:xfrm>
+                    <a:prstGeom prst="rect">
+                      <a:avLst/>
+                    </a:prstGeom>
+                  </pic:spPr>
+                </pic:pic>
+              </a:graphicData>
+            </a:graphic>
+          </wp:inline>
+        </w:drawing>
+      </w:r>
+    </w:p>
+    <w:p>
+      <w:pPr>
+        <w:rPr>
+          <w:b/>
+          <w:sz w:val="28"/>
+          <w:lang w:val="es-MX"/>
+        </w:rPr>
+      </w:pPr>
+    </w:p>
+    <w:p>
+      <w:pPr>
+        <w:rPr>
+          <w:b/>
+          <w:sz w:val="28"/>
+          <w:lang w:val="es-MX"/>
+        </w:rPr>
+      </w:pPr>
+    </w:p>
+    <w:p>
+      <w:pPr>
+        <w:rPr>
+          <w:b/>
+          <w:sz w:val="28"/>
+          <w:lang w:val="es-MX"/>
+        </w:rPr>
+      </w:pPr>
+      <w:r>
+        <w:rPr>
+          <w:b/>
+          <w:sz w:val="28"/>
+          <w:lang w:val="es-MX"/>
+        </w:rPr>
+        <w:t>Manejo de procesos</w:t>
+      </w:r>
+    </w:p>
+    <w:p>
+      <w:pPr>
+        <w:pStyle w:val="Prrafodelista"/>
+        <w:numPr>
+          <w:ilvl w:val="0"/>
+          <w:numId w:val="9"/>
+        </w:numPr>
+        <w:rPr>
+          <w:b/>
+          <w:sz w:val="28"/>
+          <w:lang w:val="es-MX"/>
+        </w:rPr>
+      </w:pPr>
+      <w:r>
+        <w:rPr>
+          <w:b/>
+          <w:sz w:val="28"/>
+          <w:lang w:val="es-MX"/>
+        </w:rPr>
+        <w:t xml:space="preserve"> </w:t>
+      </w:r>
+      <w:proofErr w:type="spellStart"/>
+      <w:r>
+        <w:rPr>
+          <w:b/>
+          <w:sz w:val="28"/>
+          <w:lang w:val="es-MX"/>
+        </w:rPr>
+        <w:t>ps</w:t>
+      </w:r>
+      <w:proofErr w:type="spellEnd"/>
+      <w:r>
+        <w:rPr>
+          <w:b/>
+          <w:sz w:val="28"/>
+          <w:lang w:val="es-MX"/>
+        </w:rPr>
+        <w:t xml:space="preserve"> : procesos </w:t>
+      </w:r>
+      <w:proofErr w:type="spellStart"/>
+      <w:r>
+        <w:rPr>
+          <w:b/>
+          <w:sz w:val="28"/>
+          <w:lang w:val="es-MX"/>
+        </w:rPr>
+        <w:t>ocomandos</w:t>
+      </w:r>
+      <w:proofErr w:type="spellEnd"/>
+      <w:r>
+        <w:rPr>
+          <w:b/>
+          <w:sz w:val="28"/>
+          <w:lang w:val="es-MX"/>
+        </w:rPr>
+        <w:t xml:space="preserve"> que se están ejecutando en nuestro terminal</w:t>
+      </w:r>
+    </w:p>
+    <w:p>
+      <w:pPr>
+        <w:pStyle w:val="Prrafodelista"/>
+        <w:numPr>
+          <w:ilvl w:val="0"/>
+          <w:numId w:val="9"/>
+        </w:numPr>
+        <w:rPr>
+          <w:b/>
+          <w:sz w:val="28"/>
+          <w:lang w:val="es-MX"/>
+        </w:rPr>
+      </w:pPr>
+      <w:proofErr w:type="spellStart"/>
+      <w:r>
+        <w:rPr>
+          <w:b/>
+          <w:sz w:val="28"/>
+          <w:lang w:val="es-MX"/>
+        </w:rPr>
+        <w:t>Kill</w:t>
+      </w:r>
+      <w:proofErr w:type="spellEnd"/>
+      <w:r>
+        <w:rPr>
+          <w:b/>
+          <w:sz w:val="28"/>
+          <w:lang w:val="es-MX"/>
+        </w:rPr>
+        <w:t>: matar proceso</w:t>
+      </w:r>
+    </w:p>
+    <w:p>
+      <w:pPr>
+        <w:pStyle w:val="Prrafodelista"/>
+        <w:numPr>
+          <w:ilvl w:val="0"/>
+          <w:numId w:val="9"/>
+        </w:numPr>
+        <w:rPr>
+          <w:b/>
+          <w:sz w:val="28"/>
+          <w:lang w:val="es-MX"/>
+        </w:rPr>
+      </w:pPr>
+      <w:r>
+        <w:rPr>
+          <w:b/>
+          <w:sz w:val="28"/>
+          <w:lang w:val="es-MX"/>
+        </w:rPr>
+        <w:t xml:space="preserve">top: muestra los procesos que gastan </w:t>
+      </w:r>
+      <w:proofErr w:type="spellStart"/>
+      <w:r>
+        <w:rPr>
+          <w:b/>
+          <w:sz w:val="28"/>
+          <w:lang w:val="es-MX"/>
+        </w:rPr>
+        <w:t>mas</w:t>
+      </w:r>
+      <w:proofErr w:type="spellEnd"/>
+      <w:r>
+        <w:rPr>
+          <w:b/>
+          <w:sz w:val="28"/>
+          <w:lang w:val="es-MX"/>
+        </w:rPr>
+        <w:t xml:space="preserve"> recursos</w:t>
+      </w:r>
+    </w:p>
+    <w:p>
+      <w:pPr>
+        <w:rPr>
+          <w:b/>
+          <w:sz w:val="28"/>
+          <w:lang w:val="es-MX"/>
+        </w:rPr>
+      </w:pPr>
+    </w:p>
+    <w:p>
+      <w:pPr>
+        <w:rPr>
+          <w:b/>
+          <w:sz w:val="28"/>
+          <w:lang w:val="es-MX"/>
+        </w:rPr>
+      </w:pPr>
       <w:proofErr w:type="gramStart"/>
       <w:r>
         <w:rPr>
@@ -6442,7 +7275,8 @@
           <w:sz w:val="28"/>
           <w:lang w:val="es-MX"/>
         </w:rPr>
-        <w:t>b :</w:t>
+        <w:lastRenderedPageBreak/>
+        <w:t>editores</w:t>
       </w:r>
       <w:proofErr w:type="gramEnd"/>
       <w:r>
@@ -6451,76 +7285,529 @@
           <w:sz w:val="28"/>
           <w:lang w:val="es-MX"/>
         </w:rPr>
-        <w:t xml:space="preserve"> bits</w:t>
-      </w:r>
-    </w:p>
-    <w:p>
-      <w:pPr>
-        <w:pStyle w:val="Prrafodelista"/>
-        <w:rPr>
-          <w:b/>
-          <w:sz w:val="28"/>
-          <w:lang w:val="es-MX"/>
-        </w:rPr>
-      </w:pPr>
-      <w:r>
-        <w:rPr>
-          <w:b/>
-          <w:sz w:val="28"/>
-          <w:lang w:val="es-MX"/>
-        </w:rPr>
-        <w:t>Como podemos hacer las que no coincidan</w:t>
-      </w:r>
-    </w:p>
-    <w:p>
-      <w:pPr>
-        <w:pStyle w:val="Prrafodelista"/>
-        <w:rPr>
-          <w:b/>
-          <w:sz w:val="28"/>
-          <w:lang w:val="es-MX"/>
-        </w:rPr>
-      </w:pPr>
-    </w:p>
-    <w:p>
-      <w:pPr>
-        <w:pStyle w:val="Prrafodelista"/>
-        <w:rPr>
-          <w:b/>
-          <w:sz w:val="28"/>
-          <w:lang w:val="es-MX"/>
-        </w:rPr>
-      </w:pPr>
-      <w:r>
-        <w:rPr>
-          <w:b/>
-          <w:sz w:val="28"/>
-          <w:lang w:val="es-MX"/>
-        </w:rPr>
-        <w:t>UTILIDADES DE RED</w:t>
-      </w:r>
-    </w:p>
-    <w:p>
-      <w:pPr>
-        <w:pStyle w:val="Prrafodelista"/>
-        <w:rPr>
-          <w:b/>
-          <w:sz w:val="28"/>
-          <w:lang w:val="es-MX"/>
-        </w:rPr>
-      </w:pPr>
-    </w:p>
-    <w:p>
-      <w:pPr>
-        <w:pStyle w:val="Prrafodelista"/>
-        <w:rPr>
-          <w:b/>
-          <w:sz w:val="28"/>
-          <w:lang w:val="es-MX"/>
-        </w:rPr>
-      </w:pPr>
+        <w:t xml:space="preserve"> de código en la terminal</w:t>
+      </w:r>
+    </w:p>
+    <w:p>
+      <w:pPr>
+        <w:rPr>
+          <w:b/>
+          <w:sz w:val="28"/>
+          <w:lang w:val="es-MX"/>
+        </w:rPr>
+      </w:pPr>
+    </w:p>
+    <w:p>
+      <w:pPr>
+        <w:rPr>
+          <w:b/>
+          <w:sz w:val="28"/>
+          <w:lang w:val="es-MX"/>
+        </w:rPr>
+      </w:pPr>
+      <w:proofErr w:type="spellStart"/>
+      <w:proofErr w:type="gramStart"/>
+      <w:r>
+        <w:rPr>
+          <w:b/>
+          <w:sz w:val="28"/>
+          <w:lang w:val="es-MX"/>
+        </w:rPr>
+        <w:t>vim</w:t>
+      </w:r>
+      <w:proofErr w:type="spellEnd"/>
+      <w:proofErr w:type="gramEnd"/>
+      <w:r>
+        <w:rPr>
+          <w:b/>
+          <w:sz w:val="28"/>
+          <w:lang w:val="es-MX"/>
+        </w:rPr>
+        <w:t xml:space="preserve"> </w:t>
+      </w:r>
+    </w:p>
+    <w:p>
+      <w:pPr>
+        <w:rPr>
+          <w:b/>
+          <w:sz w:val="28"/>
+          <w:lang w:val="es-MX"/>
+        </w:rPr>
+      </w:pPr>
+      <w:proofErr w:type="gramStart"/>
+      <w:r>
+        <w:rPr>
+          <w:b/>
+          <w:sz w:val="28"/>
+          <w:lang w:val="es-MX"/>
+        </w:rPr>
+        <w:t>para</w:t>
+      </w:r>
+      <w:proofErr w:type="gramEnd"/>
+      <w:r>
+        <w:rPr>
+          <w:b/>
+          <w:sz w:val="28"/>
+          <w:lang w:val="es-MX"/>
+        </w:rPr>
+        <w:t xml:space="preserve"> salir : q</w:t>
+      </w:r>
+    </w:p>
+    <w:p>
+      <w:pPr>
+        <w:rPr>
+          <w:b/>
+          <w:sz w:val="28"/>
+          <w:lang w:val="es-MX"/>
+        </w:rPr>
+      </w:pPr>
+      <w:proofErr w:type="gramStart"/>
+      <w:r>
+        <w:rPr>
+          <w:b/>
+          <w:sz w:val="28"/>
+          <w:lang w:val="es-MX"/>
+        </w:rPr>
+        <w:t>para</w:t>
+      </w:r>
+      <w:proofErr w:type="gramEnd"/>
+      <w:r>
+        <w:rPr>
+          <w:b/>
+          <w:sz w:val="28"/>
+          <w:lang w:val="es-MX"/>
+        </w:rPr>
+        <w:t xml:space="preserve"> crear archivo en </w:t>
+      </w:r>
+      <w:proofErr w:type="spellStart"/>
+      <w:r>
+        <w:rPr>
+          <w:b/>
+          <w:sz w:val="28"/>
+          <w:lang w:val="es-MX"/>
+        </w:rPr>
+        <w:t>vim</w:t>
+      </w:r>
+      <w:proofErr w:type="spellEnd"/>
+      <w:r>
+        <w:rPr>
+          <w:b/>
+          <w:sz w:val="28"/>
+          <w:lang w:val="es-MX"/>
+        </w:rPr>
+        <w:t xml:space="preserve"> </w:t>
+      </w:r>
+      <w:proofErr w:type="spellStart"/>
+      <w:r>
+        <w:rPr>
+          <w:b/>
+          <w:sz w:val="28"/>
+          <w:lang w:val="es-MX"/>
+        </w:rPr>
+        <w:t>viom</w:t>
+      </w:r>
+      <w:proofErr w:type="spellEnd"/>
+      <w:r>
+        <w:rPr>
+          <w:b/>
+          <w:sz w:val="28"/>
+          <w:lang w:val="es-MX"/>
+        </w:rPr>
+        <w:t xml:space="preserve"> index.html</w:t>
+      </w:r>
+    </w:p>
+    <w:p>
+      <w:pPr>
+        <w:rPr>
+          <w:b/>
+          <w:sz w:val="28"/>
+          <w:lang w:val="es-MX"/>
+        </w:rPr>
+      </w:pPr>
+      <w:proofErr w:type="gramStart"/>
+      <w:r>
+        <w:rPr>
+          <w:b/>
+          <w:sz w:val="28"/>
+          <w:lang w:val="es-MX"/>
+        </w:rPr>
+        <w:t>cambiar</w:t>
+      </w:r>
+      <w:proofErr w:type="gramEnd"/>
+      <w:r>
+        <w:rPr>
+          <w:b/>
+          <w:sz w:val="28"/>
+          <w:lang w:val="es-MX"/>
+        </w:rPr>
+        <w:t xml:space="preserve"> de este modo con la letra i</w:t>
+      </w:r>
+    </w:p>
+    <w:p>
+      <w:pPr>
+        <w:rPr>
+          <w:b/>
+          <w:sz w:val="28"/>
+          <w:lang w:val="es-MX"/>
+        </w:rPr>
+      </w:pPr>
+    </w:p>
+    <w:p>
+      <w:pPr>
+        <w:rPr>
+          <w:b/>
+          <w:sz w:val="28"/>
+          <w:lang w:val="es-MX"/>
+        </w:rPr>
+      </w:pPr>
+      <w:proofErr w:type="gramStart"/>
+      <w:r>
+        <w:rPr>
+          <w:b/>
+          <w:sz w:val="28"/>
+          <w:lang w:val="es-MX"/>
+        </w:rPr>
+        <w:t>guardar</w:t>
+      </w:r>
+      <w:proofErr w:type="gramEnd"/>
+      <w:r>
+        <w:rPr>
+          <w:b/>
+          <w:sz w:val="28"/>
+          <w:lang w:val="es-MX"/>
+        </w:rPr>
+        <w:t xml:space="preserve"> y </w:t>
+      </w:r>
+      <w:proofErr w:type="spellStart"/>
+      <w:r>
+        <w:rPr>
+          <w:b/>
+          <w:sz w:val="28"/>
+          <w:lang w:val="es-MX"/>
+        </w:rPr>
+        <w:t>salr</w:t>
+      </w:r>
+      <w:proofErr w:type="spellEnd"/>
+      <w:r>
+        <w:rPr>
+          <w:b/>
+          <w:sz w:val="28"/>
+          <w:lang w:val="es-MX"/>
+        </w:rPr>
+        <w:t xml:space="preserve"> :</w:t>
+      </w:r>
+      <w:proofErr w:type="spellStart"/>
+      <w:r>
+        <w:rPr>
+          <w:b/>
+          <w:sz w:val="28"/>
+          <w:lang w:val="es-MX"/>
+        </w:rPr>
+        <w:t>wq</w:t>
+      </w:r>
+      <w:proofErr w:type="spellEnd"/>
+    </w:p>
+    <w:p>
+      <w:pPr>
+        <w:rPr>
+          <w:b/>
+          <w:sz w:val="28"/>
+          <w:lang w:val="es-MX"/>
+        </w:rPr>
+      </w:pPr>
+    </w:p>
+    <w:p>
+      <w:pPr>
+        <w:rPr>
+          <w:b/>
+          <w:sz w:val="28"/>
+          <w:lang w:val="es-MX"/>
+        </w:rPr>
+      </w:pPr>
+      <w:r>
+        <w:rPr>
+          <w:b/>
+          <w:sz w:val="28"/>
+          <w:lang w:val="es-MX"/>
+        </w:rPr>
+        <w:t>EXAMEN</w:t>
+      </w:r>
+    </w:p>
+    <w:p>
+      <w:pPr>
+        <w:rPr>
+          <w:b/>
+          <w:sz w:val="28"/>
+          <w:lang w:val="es-MX"/>
+        </w:rPr>
+      </w:pPr>
+    </w:p>
+    <w:p>
+      <w:pPr>
+        <w:rPr>
+          <w:b/>
+          <w:sz w:val="28"/>
+          <w:lang w:val="es-MX"/>
+        </w:rPr>
+      </w:pPr>
+      <w:r>
+        <w:rPr>
+          <w:noProof/>
+          <w:lang w:eastAsia="es-CO"/>
+        </w:rPr>
+        <w:drawing>
+          <wp:inline distT="0" distB="0" distL="0" distR="0" wp14:anchorId="1DB0205C" wp14:editId="08D6207F">
+            <wp:extent cx="5612130" cy="3794760"/>
+            <wp:effectExtent l="0" t="0" r="7620" b="0"/>
+            <wp:docPr id="50" name="Imagen 50"/>
+            <wp:cNvGraphicFramePr>
+              <a:graphicFrameLocks xmlns:a="http://schemas.openxmlformats.org/drawingml/2006/main" noChangeAspect="1"/>
+            </wp:cNvGraphicFramePr>
+            <a:graphic xmlns:a="http://schemas.openxmlformats.org/drawingml/2006/main">
+              <a:graphicData uri="http://schemas.openxmlformats.org/drawingml/2006/picture">
+                <pic:pic xmlns:pic="http://schemas.openxmlformats.org/drawingml/2006/picture">
+                  <pic:nvPicPr>
+                    <pic:cNvPr id="1" name=""/>
+                    <pic:cNvPicPr/>
+                  </pic:nvPicPr>
+                  <pic:blipFill>
+                    <a:blip r:embed="rId54"/>
+                    <a:stretch>
+                      <a:fillRect/>
+                    </a:stretch>
+                  </pic:blipFill>
+                  <pic:spPr>
+                    <a:xfrm>
+                      <a:off x="0" y="0"/>
+                      <a:ext cx="5612130" cy="3794760"/>
+                    </a:xfrm>
+                    <a:prstGeom prst="rect">
+                      <a:avLst/>
+                    </a:prstGeom>
+                  </pic:spPr>
+                </pic:pic>
+              </a:graphicData>
+            </a:graphic>
+          </wp:inline>
+        </w:drawing>
+      </w:r>
+    </w:p>
+    <w:p>
+      <w:pPr>
+        <w:rPr>
+          <w:b/>
+          <w:sz w:val="28"/>
+          <w:lang w:val="es-MX"/>
+        </w:rPr>
+      </w:pPr>
+      <w:r>
+        <w:rPr>
+          <w:noProof/>
+          <w:lang w:eastAsia="es-CO"/>
+        </w:rPr>
+        <w:lastRenderedPageBreak/>
+        <w:drawing>
+          <wp:inline distT="0" distB="0" distL="0" distR="0" wp14:anchorId="5F98CD95" wp14:editId="1C34DEED">
+            <wp:extent cx="5612130" cy="3801745"/>
+            <wp:effectExtent l="0" t="0" r="7620" b="8255"/>
+            <wp:docPr id="51" name="Imagen 51"/>
+            <wp:cNvGraphicFramePr>
+              <a:graphicFrameLocks xmlns:a="http://schemas.openxmlformats.org/drawingml/2006/main" noChangeAspect="1"/>
+            </wp:cNvGraphicFramePr>
+            <a:graphic xmlns:a="http://schemas.openxmlformats.org/drawingml/2006/main">
+              <a:graphicData uri="http://schemas.openxmlformats.org/drawingml/2006/picture">
+                <pic:pic xmlns:pic="http://schemas.openxmlformats.org/drawingml/2006/picture">
+                  <pic:nvPicPr>
+                    <pic:cNvPr id="1" name=""/>
+                    <pic:cNvPicPr/>
+                  </pic:nvPicPr>
+                  <pic:blipFill>
+                    <a:blip r:embed="rId55"/>
+                    <a:stretch>
+                      <a:fillRect/>
+                    </a:stretch>
+                  </pic:blipFill>
+                  <pic:spPr>
+                    <a:xfrm>
+                      <a:off x="0" y="0"/>
+                      <a:ext cx="5612130" cy="3801745"/>
+                    </a:xfrm>
+                    <a:prstGeom prst="rect">
+                      <a:avLst/>
+                    </a:prstGeom>
+                  </pic:spPr>
+                </pic:pic>
+              </a:graphicData>
+            </a:graphic>
+          </wp:inline>
+        </w:drawing>
+      </w:r>
+    </w:p>
+    <w:p>
+      <w:pPr>
+        <w:rPr>
+          <w:b/>
+          <w:sz w:val="28"/>
+          <w:lang w:val="es-MX"/>
+        </w:rPr>
+      </w:pPr>
+      <w:r>
+        <w:rPr>
+          <w:noProof/>
+          <w:lang w:eastAsia="es-CO"/>
+        </w:rPr>
+        <w:drawing>
+          <wp:inline distT="0" distB="0" distL="0" distR="0" wp14:anchorId="7F9D0AA6" wp14:editId="4F0C6418">
+            <wp:extent cx="5612130" cy="3808095"/>
+            <wp:effectExtent l="0" t="0" r="7620" b="1905"/>
+            <wp:docPr id="52" name="Imagen 52"/>
+            <wp:cNvGraphicFramePr>
+              <a:graphicFrameLocks xmlns:a="http://schemas.openxmlformats.org/drawingml/2006/main" noChangeAspect="1"/>
+            </wp:cNvGraphicFramePr>
+            <a:graphic xmlns:a="http://schemas.openxmlformats.org/drawingml/2006/main">
+              <a:graphicData uri="http://schemas.openxmlformats.org/drawingml/2006/picture">
+                <pic:pic xmlns:pic="http://schemas.openxmlformats.org/drawingml/2006/picture">
+                  <pic:nvPicPr>
+                    <pic:cNvPr id="1" name=""/>
+                    <pic:cNvPicPr/>
+                  </pic:nvPicPr>
+                  <pic:blipFill>
+                    <a:blip r:embed="rId56"/>
+                    <a:stretch>
+                      <a:fillRect/>
+                    </a:stretch>
+                  </pic:blipFill>
+                  <pic:spPr>
+                    <a:xfrm>
+                      <a:off x="0" y="0"/>
+                      <a:ext cx="5612130" cy="3808095"/>
+                    </a:xfrm>
+                    <a:prstGeom prst="rect">
+                      <a:avLst/>
+                    </a:prstGeom>
+                  </pic:spPr>
+                </pic:pic>
+              </a:graphicData>
+            </a:graphic>
+          </wp:inline>
+        </w:drawing>
+      </w:r>
+    </w:p>
+    <w:p>
+      <w:pPr>
+        <w:rPr>
+          <w:b/>
+          <w:sz w:val="28"/>
+          <w:lang w:val="es-MX"/>
+        </w:rPr>
+      </w:pPr>
+      <w:r>
+        <w:rPr>
+          <w:noProof/>
+          <w:lang w:eastAsia="es-CO"/>
+        </w:rPr>
+        <w:lastRenderedPageBreak/>
+        <w:drawing>
+          <wp:inline distT="0" distB="0" distL="0" distR="0" wp14:anchorId="26E896BA" wp14:editId="5E723EB2">
+            <wp:extent cx="5612130" cy="1421765"/>
+            <wp:effectExtent l="0" t="0" r="7620" b="6985"/>
+            <wp:docPr id="53" name="Imagen 53"/>
+            <wp:cNvGraphicFramePr>
+              <a:graphicFrameLocks xmlns:a="http://schemas.openxmlformats.org/drawingml/2006/main" noChangeAspect="1"/>
+            </wp:cNvGraphicFramePr>
+            <a:graphic xmlns:a="http://schemas.openxmlformats.org/drawingml/2006/main">
+              <a:graphicData uri="http://schemas.openxmlformats.org/drawingml/2006/picture">
+                <pic:pic xmlns:pic="http://schemas.openxmlformats.org/drawingml/2006/picture">
+                  <pic:nvPicPr>
+                    <pic:cNvPr id="1" name=""/>
+                    <pic:cNvPicPr/>
+                  </pic:nvPicPr>
+                  <pic:blipFill>
+                    <a:blip r:embed="rId57"/>
+                    <a:stretch>
+                      <a:fillRect/>
+                    </a:stretch>
+                  </pic:blipFill>
+                  <pic:spPr>
+                    <a:xfrm>
+                      <a:off x="0" y="0"/>
+                      <a:ext cx="5612130" cy="1421765"/>
+                    </a:xfrm>
+                    <a:prstGeom prst="rect">
+                      <a:avLst/>
+                    </a:prstGeom>
+                  </pic:spPr>
+                </pic:pic>
+              </a:graphicData>
+            </a:graphic>
+          </wp:inline>
+        </w:drawing>
+      </w:r>
       <w:bookmarkStart w:id="0" w:name="_GoBack"/>
       <w:bookmarkEnd w:id="0"/>
+    </w:p>
+    <w:p>
+      <w:pPr>
+        <w:rPr>
+          <w:b/>
+          <w:sz w:val="28"/>
+          <w:lang w:val="es-MX"/>
+        </w:rPr>
+      </w:pPr>
+    </w:p>
+    <w:p>
+      <w:pPr>
+        <w:rPr>
+          <w:b/>
+          <w:sz w:val="28"/>
+          <w:lang w:val="es-MX"/>
+        </w:rPr>
+      </w:pPr>
+      <w:r>
+        <w:rPr>
+          <w:b/>
+          <w:sz w:val="28"/>
+          <w:lang w:val="es-MX"/>
+        </w:rPr>
+        <w:tab/>
+      </w:r>
+    </w:p>
+    <w:p>
+      <w:pPr>
+        <w:rPr>
+          <w:b/>
+          <w:sz w:val="28"/>
+          <w:lang w:val="es-MX"/>
+        </w:rPr>
+      </w:pPr>
+      <w:r>
+        <w:rPr>
+          <w:b/>
+          <w:sz w:val="28"/>
+          <w:lang w:val="es-MX"/>
+        </w:rPr>
+        <w:tab/>
+      </w:r>
+    </w:p>
+    <w:p>
+      <w:pPr>
+        <w:pStyle w:val="Prrafodelista"/>
+        <w:rPr>
+          <w:b/>
+          <w:sz w:val="28"/>
+          <w:lang w:val="es-MX"/>
+        </w:rPr>
+      </w:pPr>
+    </w:p>
+    <w:p>
+      <w:pPr>
+        <w:pStyle w:val="Prrafodelista"/>
+        <w:rPr>
+          <w:b/>
+          <w:sz w:val="28"/>
+          <w:lang w:val="es-MX"/>
+        </w:rPr>
+      </w:pPr>
     </w:p>
     <w:p>
       <w:pPr>
@@ -6619,7 +7906,7 @@
 
 <file path=word/numbering.xml><?xml version="1.0" encoding="utf-8"?>
 <w:numbering xmlns:wpc="http://schemas.microsoft.com/office/word/2010/wordprocessingCanvas" xmlns:mc="http://schemas.openxmlformats.org/markup-compatibility/2006" xmlns:o="urn:schemas-microsoft-com:office:office" xmlns:r="http://schemas.openxmlformats.org/officeDocument/2006/relationships" xmlns:m="http://schemas.openxmlformats.org/officeDocument/2006/math" xmlns:v="urn:schemas-microsoft-com:vml" xmlns:wp14="http://schemas.microsoft.com/office/word/2010/wordprocessingDrawing" xmlns:wp="http://schemas.openxmlformats.org/drawingml/2006/wordprocessingDrawing" xmlns:w10="urn:schemas-microsoft-com:office:word" xmlns:w="http://schemas.openxmlformats.org/wordprocessingml/2006/main" xmlns:w14="http://schemas.microsoft.com/office/word/2010/wordml" xmlns:w15="http://schemas.microsoft.com/office/word/2012/wordml" xmlns:wpg="http://schemas.microsoft.com/office/word/2010/wordprocessingGroup" xmlns:wpi="http://schemas.microsoft.com/office/word/2010/wordprocessingInk" xmlns:wne="http://schemas.microsoft.com/office/word/2006/wordml" xmlns:wps="http://schemas.microsoft.com/office/word/2010/wordprocessingShape" mc:Ignorable="w14 w15 wp14">
-  <w:abstractNum w:abstractNumId="0">
+  <w:abstractNum w:abstractNumId="0" w15:restartNumberingAfterBreak="0">
     <w:nsid w:val="0B3E6B5D"/>
     <w:multiLevelType w:val="hybridMultilevel"/>
     <w:tmpl w:val="2C1A5B78"/>
@@ -6731,7 +8018,7 @@
       </w:rPr>
     </w:lvl>
   </w:abstractNum>
-  <w:abstractNum w:abstractNumId="1">
+  <w:abstractNum w:abstractNumId="1" w15:restartNumberingAfterBreak="0">
     <w:nsid w:val="14355B79"/>
     <w:multiLevelType w:val="hybridMultilevel"/>
     <w:tmpl w:val="654C8AC4"/>
@@ -6844,10 +8131,10 @@
       </w:rPr>
     </w:lvl>
   </w:abstractNum>
-  <w:abstractNum w:abstractNumId="2">
+  <w:abstractNum w:abstractNumId="2" w15:restartNumberingAfterBreak="0">
     <w:nsid w:val="171236ED"/>
     <w:multiLevelType w:val="hybridMultilevel"/>
-    <w:tmpl w:val="15D880C2"/>
+    <w:tmpl w:val="510CC5F4"/>
     <w:lvl w:ilvl="0" w:tplc="240A0001">
       <w:start w:val="1"/>
       <w:numFmt w:val="bullet"/>
@@ -6957,7 +8244,7 @@
       </w:rPr>
     </w:lvl>
   </w:abstractNum>
-  <w:abstractNum w:abstractNumId="3">
+  <w:abstractNum w:abstractNumId="3" w15:restartNumberingAfterBreak="0">
     <w:nsid w:val="205756AB"/>
     <w:multiLevelType w:val="hybridMultilevel"/>
     <w:tmpl w:val="8068A4D8"/>
@@ -7069,7 +8356,7 @@
       </w:rPr>
     </w:lvl>
   </w:abstractNum>
-  <w:abstractNum w:abstractNumId="4">
+  <w:abstractNum w:abstractNumId="4" w15:restartNumberingAfterBreak="0">
     <w:nsid w:val="21DE06CF"/>
     <w:multiLevelType w:val="hybridMultilevel"/>
     <w:tmpl w:val="39C2365A"/>
@@ -7181,7 +8468,120 @@
       </w:rPr>
     </w:lvl>
   </w:abstractNum>
-  <w:abstractNum w:abstractNumId="5">
+  <w:abstractNum w:abstractNumId="5" w15:restartNumberingAfterBreak="0">
+    <w:nsid w:val="34DA5E33"/>
+    <w:multiLevelType w:val="hybridMultilevel"/>
+    <w:tmpl w:val="16B227CA"/>
+    <w:lvl w:ilvl="0" w:tplc="240A0001">
+      <w:start w:val="1"/>
+      <w:numFmt w:val="bullet"/>
+      <w:lvlText w:val=""/>
+      <w:lvlJc w:val="left"/>
+      <w:pPr>
+        <w:ind w:left="720" w:hanging="360"/>
+      </w:pPr>
+      <w:rPr>
+        <w:rFonts w:ascii="Symbol" w:hAnsi="Symbol" w:hint="default"/>
+      </w:rPr>
+    </w:lvl>
+    <w:lvl w:ilvl="1" w:tplc="240A0003" w:tentative="1">
+      <w:start w:val="1"/>
+      <w:numFmt w:val="bullet"/>
+      <w:lvlText w:val="o"/>
+      <w:lvlJc w:val="left"/>
+      <w:pPr>
+        <w:ind w:left="1440" w:hanging="360"/>
+      </w:pPr>
+      <w:rPr>
+        <w:rFonts w:ascii="Courier New" w:hAnsi="Courier New" w:cs="Courier New" w:hint="default"/>
+      </w:rPr>
+    </w:lvl>
+    <w:lvl w:ilvl="2" w:tplc="240A0005" w:tentative="1">
+      <w:start w:val="1"/>
+      <w:numFmt w:val="bullet"/>
+      <w:lvlText w:val=""/>
+      <w:lvlJc w:val="left"/>
+      <w:pPr>
+        <w:ind w:left="2160" w:hanging="360"/>
+      </w:pPr>
+      <w:rPr>
+        <w:rFonts w:ascii="Wingdings" w:hAnsi="Wingdings" w:hint="default"/>
+      </w:rPr>
+    </w:lvl>
+    <w:lvl w:ilvl="3" w:tplc="240A0001" w:tentative="1">
+      <w:start w:val="1"/>
+      <w:numFmt w:val="bullet"/>
+      <w:lvlText w:val=""/>
+      <w:lvlJc w:val="left"/>
+      <w:pPr>
+        <w:ind w:left="2880" w:hanging="360"/>
+      </w:pPr>
+      <w:rPr>
+        <w:rFonts w:ascii="Symbol" w:hAnsi="Symbol" w:hint="default"/>
+      </w:rPr>
+    </w:lvl>
+    <w:lvl w:ilvl="4" w:tplc="240A0003" w:tentative="1">
+      <w:start w:val="1"/>
+      <w:numFmt w:val="bullet"/>
+      <w:lvlText w:val="o"/>
+      <w:lvlJc w:val="left"/>
+      <w:pPr>
+        <w:ind w:left="3600" w:hanging="360"/>
+      </w:pPr>
+      <w:rPr>
+        <w:rFonts w:ascii="Courier New" w:hAnsi="Courier New" w:cs="Courier New" w:hint="default"/>
+      </w:rPr>
+    </w:lvl>
+    <w:lvl w:ilvl="5" w:tplc="240A0005" w:tentative="1">
+      <w:start w:val="1"/>
+      <w:numFmt w:val="bullet"/>
+      <w:lvlText w:val=""/>
+      <w:lvlJc w:val="left"/>
+      <w:pPr>
+        <w:ind w:left="4320" w:hanging="360"/>
+      </w:pPr>
+      <w:rPr>
+        <w:rFonts w:ascii="Wingdings" w:hAnsi="Wingdings" w:hint="default"/>
+      </w:rPr>
+    </w:lvl>
+    <w:lvl w:ilvl="6" w:tplc="240A0001" w:tentative="1">
+      <w:start w:val="1"/>
+      <w:numFmt w:val="bullet"/>
+      <w:lvlText w:val=""/>
+      <w:lvlJc w:val="left"/>
+      <w:pPr>
+        <w:ind w:left="5040" w:hanging="360"/>
+      </w:pPr>
+      <w:rPr>
+        <w:rFonts w:ascii="Symbol" w:hAnsi="Symbol" w:hint="default"/>
+      </w:rPr>
+    </w:lvl>
+    <w:lvl w:ilvl="7" w:tplc="240A0003" w:tentative="1">
+      <w:start w:val="1"/>
+      <w:numFmt w:val="bullet"/>
+      <w:lvlText w:val="o"/>
+      <w:lvlJc w:val="left"/>
+      <w:pPr>
+        <w:ind w:left="5760" w:hanging="360"/>
+      </w:pPr>
+      <w:rPr>
+        <w:rFonts w:ascii="Courier New" w:hAnsi="Courier New" w:cs="Courier New" w:hint="default"/>
+      </w:rPr>
+    </w:lvl>
+    <w:lvl w:ilvl="8" w:tplc="240A0005" w:tentative="1">
+      <w:start w:val="1"/>
+      <w:numFmt w:val="bullet"/>
+      <w:lvlText w:val=""/>
+      <w:lvlJc w:val="left"/>
+      <w:pPr>
+        <w:ind w:left="6480" w:hanging="360"/>
+      </w:pPr>
+      <w:rPr>
+        <w:rFonts w:ascii="Wingdings" w:hAnsi="Wingdings" w:hint="default"/>
+      </w:rPr>
+    </w:lvl>
+  </w:abstractNum>
+  <w:abstractNum w:abstractNumId="6" w15:restartNumberingAfterBreak="0">
     <w:nsid w:val="55C654A1"/>
     <w:multiLevelType w:val="hybridMultilevel"/>
     <w:tmpl w:val="28E2C47C"/>
@@ -7293,7 +8693,7 @@
       </w:rPr>
     </w:lvl>
   </w:abstractNum>
-  <w:abstractNum w:abstractNumId="6">
+  <w:abstractNum w:abstractNumId="7" w15:restartNumberingAfterBreak="0">
     <w:nsid w:val="5AE249FD"/>
     <w:multiLevelType w:val="hybridMultilevel"/>
     <w:tmpl w:val="6EDA3B20"/>
@@ -7405,7 +8805,7 @@
       </w:rPr>
     </w:lvl>
   </w:abstractNum>
-  <w:abstractNum w:abstractNumId="7">
+  <w:abstractNum w:abstractNumId="8" w15:restartNumberingAfterBreak="0">
     <w:nsid w:val="64EF67ED"/>
     <w:multiLevelType w:val="hybridMultilevel"/>
     <w:tmpl w:val="55FE8706"/>
@@ -7518,13 +8918,13 @@
     </w:lvl>
   </w:abstractNum>
   <w:num w:numId="1">
+    <w:abstractNumId w:val="8"/>
+  </w:num>
+  <w:num w:numId="2">
     <w:abstractNumId w:val="7"/>
   </w:num>
-  <w:num w:numId="2">
+  <w:num w:numId="3">
     <w:abstractNumId w:val="6"/>
-  </w:num>
-  <w:num w:numId="3">
-    <w:abstractNumId w:val="5"/>
   </w:num>
   <w:num w:numId="4">
     <w:abstractNumId w:val="4"/>
@@ -7540,6 +8940,9 @@
   </w:num>
   <w:num w:numId="8">
     <w:abstractNumId w:val="2"/>
+  </w:num>
+  <w:num w:numId="9">
+    <w:abstractNumId w:val="5"/>
   </w:num>
 </w:numbering>
 </file>
@@ -7941,6 +9344,7 @@
   <w:style w:type="character" w:default="1" w:styleId="Fuentedeprrafopredeter">
     <w:name w:val="Default Paragraph Font"/>
     <w:uiPriority w:val="1"/>
+    <w:semiHidden/>
     <w:unhideWhenUsed/>
   </w:style>
   <w:style w:type="table" w:default="1" w:styleId="Tablanormal">

</xml_diff>